<commit_message>
little change 2 topic
</commit_message>
<xml_diff>
--- a/записка_дп_2глава.docx
+++ b/записка_дп_2глава.docx
@@ -1578,8 +1578,37 @@
           <w:szCs w:val="28"/>
           <w:lang w:val="ru-RU"/>
         </w:rPr>
-        <w:t xml:space="preserve"> показана схема функционального разделения приложения на данном этапе.</w:t>
-      </w:r>
+        <w:t xml:space="preserve"> показана </w:t>
+      </w:r>
+      <w:r>
+        <w:rPr>
+          <w:rFonts w:ascii="Times New Roman" w:hAnsi="Times New Roman" w:cs="Times New Roman"/>
+          <w:sz w:val="28"/>
+          <w:szCs w:val="28"/>
+          <w:lang w:val="ru-RU"/>
+        </w:rPr>
+        <w:t xml:space="preserve">общая </w:t>
+      </w:r>
+      <w:r>
+        <w:rPr>
+          <w:rFonts w:ascii="Times New Roman" w:hAnsi="Times New Roman" w:cs="Times New Roman"/>
+          <w:sz w:val="28"/>
+          <w:szCs w:val="28"/>
+          <w:lang w:val="ru-RU"/>
+        </w:rPr>
+        <w:t xml:space="preserve">схема </w:t>
+      </w:r>
+      <w:r>
+        <w:rPr>
+          <w:rFonts w:ascii="Times New Roman" w:hAnsi="Times New Roman" w:cs="Times New Roman"/>
+          <w:sz w:val="28"/>
+          <w:szCs w:val="28"/>
+          <w:lang w:val="ru-RU"/>
+        </w:rPr>
+        <w:t>проектирования проектируемого программного обеспечения.</w:t>
+      </w:r>
+      <w:bookmarkStart w:id="0" w:name="_GoBack"/>
+      <w:bookmarkEnd w:id="0"/>
     </w:p>
     <w:p>
       <w:pPr>
@@ -1648,7 +1677,7 @@
             <v:path o:extrusionok="f" gradientshapeok="t" o:connecttype="rect"/>
             <o:lock v:ext="edit" aspectratio="t"/>
           </v:shapetype>
-          <v:shape id="_x0000_i1025" type="#_x0000_t75" style="width:501.85pt;height:226.75pt" o:bordertopcolor="this" o:borderleftcolor="this" o:borderbottomcolor="this" o:borderrightcolor="this">
+          <v:shape id="_x0000_i1025" type="#_x0000_t75" style="width:498.15pt;height:224.35pt" o:bordertopcolor="this" o:borderleftcolor="this" o:borderbottomcolor="this" o:borderrightcolor="this">
             <v:imagedata r:id="rId9" o:title="bjg"/>
             <w10:bordertop type="single" width="4"/>
             <w10:borderleft type="single" width="4"/>
@@ -2312,7 +2341,7 @@
           <w:lang w:val="ru-RU"/>
         </w:rPr>
         <w:pict>
-          <v:shape id="_x0000_i1026" type="#_x0000_t75" style="width:486.8pt;height:165.5pt" o:bordertopcolor="this" o:borderleftcolor="this" o:borderbottomcolor="this" o:borderrightcolor="this">
+          <v:shape id="_x0000_i1026" type="#_x0000_t75" style="width:494.8pt;height:168.3pt" o:bordertopcolor="this" o:borderleftcolor="this" o:borderbottomcolor="this" o:borderrightcolor="this">
             <v:imagedata r:id="rId10" o:title="ывфвывыфв"/>
             <w10:bordertop type="single" width="4"/>
             <w10:borderleft type="single" width="4"/>
@@ -3166,7 +3195,7 @@
           <w:szCs w:val="28"/>
         </w:rPr>
         <w:pict>
-          <v:shape id="_x0000_i1027" type="#_x0000_t75" style="width:312.7pt;height:3in" o:bordertopcolor="this" o:borderleftcolor="this" o:borderbottomcolor="this" o:borderrightcolor="this">
+          <v:shape id="_x0000_i1027" type="#_x0000_t75" style="width:313.1pt;height:3in" o:bordertopcolor="this" o:borderleftcolor="this" o:borderbottomcolor="this" o:borderrightcolor="this">
             <v:imagedata r:id="rId11" o:title="аупкк"/>
             <w10:bordertop type="single" width="4"/>
             <w10:borderleft type="single" width="4"/>
@@ -3723,7 +3752,7 @@
           <w:lang w:val="ru-RU"/>
         </w:rPr>
         <w:pict>
-          <v:shape id="_x0000_i1028" type="#_x0000_t75" style="width:497.55pt;height:367.5pt" o:bordertopcolor="this" o:borderleftcolor="this" o:borderbottomcolor="this" o:borderrightcolor="this">
+          <v:shape id="_x0000_i1028" type="#_x0000_t75" style="width:497.3pt;height:367.55pt" o:bordertopcolor="this" o:borderleftcolor="this" o:borderbottomcolor="this" o:borderrightcolor="this">
             <v:imagedata r:id="rId12" o:title="ываваывафыав"/>
             <w10:bordertop type="single" width="4"/>
             <w10:borderleft type="single" width="4"/>
@@ -4249,7 +4278,7 @@
           <w:szCs w:val="28"/>
         </w:rPr>
         <w:pict>
-          <v:shape id="_x0000_i1029" type="#_x0000_t75" style="width:320.25pt;height:259pt" o:bordertopcolor="this" o:borderleftcolor="this" o:borderbottomcolor="this" o:borderrightcolor="this">
+          <v:shape id="_x0000_i1029" type="#_x0000_t75" style="width:320.65pt;height:258.7pt" o:bordertopcolor="this" o:borderleftcolor="this" o:borderbottomcolor="this" o:borderrightcolor="this">
             <v:imagedata r:id="rId13" o:title="пвпвавпва"/>
             <w10:bordertop type="single" width="4"/>
             <w10:borderleft type="single" width="4"/>
@@ -4581,11 +4610,49 @@
       <w:r>
         <w:rPr>
           <w:rFonts w:cs="Times New Roman"/>
+          <w:i/>
+          <w:iCs/>
+          <w:color w:val="auto"/>
+          <w:szCs w:val="28"/>
+        </w:rPr>
+        <w:t xml:space="preserve"> </w:t>
+      </w:r>
+      <w:r>
+        <w:rPr>
+          <w:rFonts w:cs="Times New Roman"/>
           <w:b/>
-          <w:color w:val="auto"/>
-          <w:szCs w:val="28"/>
-        </w:rPr>
-        <w:t>Архитектура классов программного комплекса локализации стен на изображениях</w:t>
+          <w:i/>
+          <w:iCs/>
+          <w:color w:val="auto"/>
+          <w:szCs w:val="28"/>
+        </w:rPr>
+        <w:t>DFD-</w:t>
+      </w:r>
+      <w:r>
+        <w:rPr>
+          <w:rFonts w:cs="Times New Roman"/>
+          <w:b/>
+          <w:color w:val="auto"/>
+          <w:szCs w:val="28"/>
+        </w:rPr>
+        <w:t>модель</w:t>
+      </w:r>
+      <w:r>
+        <w:rPr>
+          <w:rFonts w:cs="Times New Roman"/>
+          <w:color w:val="auto"/>
+          <w:szCs w:val="28"/>
+        </w:rPr>
+        <w:t xml:space="preserve"> </w:t>
+      </w:r>
+      <w:r>
+        <w:rPr>
+          <w:rFonts w:cs="Times New Roman"/>
+          <w:b/>
+          <w:color w:val="auto"/>
+          <w:szCs w:val="28"/>
+        </w:rPr>
+        <w:t>программного комплекса локализации стен на изображениях</w:t>
       </w:r>
     </w:p>
     <w:p>
@@ -4880,140 +4947,6 @@
     </w:p>
     <w:p>
       <w:pPr>
-        <w:tabs>
-          <w:tab w:val="left" w:pos="993"/>
-          <w:tab w:val="left" w:pos="1134"/>
-        </w:tabs>
-        <w:spacing w:after="0" w:line="266" w:lineRule="auto"/>
-        <w:contextualSpacing/>
-        <w:jc w:val="center"/>
-        <w:rPr>
-          <w:rFonts w:ascii="Times New Roman" w:hAnsi="Times New Roman" w:cs="Times New Roman"/>
-          <w:sz w:val="28"/>
-          <w:szCs w:val="28"/>
-          <w:lang w:val="ru-RU"/>
-        </w:rPr>
-      </w:pPr>
-      <w:r>
-        <w:object w:dxaOrig="9276" w:dyaOrig="2869">
-          <v:shape id="_x0000_i1030" type="#_x0000_t75" style="width:464.25pt;height:142.95pt" o:ole="">
-            <v:imagedata r:id="rId14" o:title=""/>
-          </v:shape>
-          <o:OLEObject Type="Embed" ProgID="Visio.Drawing.15" ShapeID="_x0000_i1030" DrawAspect="Content" ObjectID="_1682868563" r:id="rId15"/>
-        </w:object>
-      </w:r>
-    </w:p>
-    <w:p>
-      <w:pPr>
-        <w:tabs>
-          <w:tab w:val="left" w:pos="993"/>
-          <w:tab w:val="left" w:pos="1134"/>
-        </w:tabs>
-        <w:spacing w:after="0" w:line="266" w:lineRule="auto"/>
-        <w:ind w:firstLine="709"/>
-        <w:contextualSpacing/>
-        <w:rPr>
-          <w:rFonts w:ascii="Times New Roman" w:hAnsi="Times New Roman" w:cs="Times New Roman"/>
-          <w:sz w:val="28"/>
-          <w:szCs w:val="28"/>
-          <w:lang w:val="ru-RU"/>
-        </w:rPr>
-      </w:pPr>
-    </w:p>
-    <w:p>
-      <w:pPr>
-        <w:tabs>
-          <w:tab w:val="left" w:pos="993"/>
-          <w:tab w:val="left" w:pos="1134"/>
-        </w:tabs>
-        <w:spacing w:after="0" w:line="266" w:lineRule="auto"/>
-        <w:contextualSpacing/>
-        <w:jc w:val="center"/>
-        <w:rPr>
-          <w:rFonts w:ascii="Times New Roman" w:hAnsi="Times New Roman" w:cs="Times New Roman"/>
-          <w:sz w:val="28"/>
-          <w:szCs w:val="28"/>
-          <w:lang w:val="ru-RU"/>
-        </w:rPr>
-      </w:pPr>
-      <w:r>
-        <w:rPr>
-          <w:rFonts w:ascii="Times New Roman" w:hAnsi="Times New Roman" w:cs="Times New Roman"/>
-          <w:sz w:val="28"/>
-          <w:szCs w:val="28"/>
-          <w:lang w:val="ru-RU"/>
-        </w:rPr>
-        <w:t>Рисунок 3.4 – Декомпозиция процесса поиска оптимального решения</w:t>
-      </w:r>
-    </w:p>
-    <w:p>
-      <w:pPr>
-        <w:tabs>
-          <w:tab w:val="left" w:pos="993"/>
-          <w:tab w:val="left" w:pos="1134"/>
-        </w:tabs>
-        <w:spacing w:after="0" w:line="266" w:lineRule="auto"/>
-        <w:ind w:firstLine="709"/>
-        <w:contextualSpacing/>
-        <w:jc w:val="both"/>
-        <w:rPr>
-          <w:rFonts w:ascii="Times New Roman" w:hAnsi="Times New Roman" w:cs="Times New Roman"/>
-          <w:sz w:val="28"/>
-          <w:szCs w:val="28"/>
-          <w:lang w:val="ru-RU"/>
-        </w:rPr>
-      </w:pPr>
-    </w:p>
-    <w:p>
-      <w:pPr>
-        <w:tabs>
-          <w:tab w:val="left" w:pos="993"/>
-          <w:tab w:val="left" w:pos="1134"/>
-        </w:tabs>
-        <w:spacing w:after="0" w:line="266" w:lineRule="auto"/>
-        <w:ind w:firstLine="709"/>
-        <w:contextualSpacing/>
-        <w:jc w:val="both"/>
-        <w:rPr>
-          <w:rFonts w:ascii="Times New Roman" w:hAnsi="Times New Roman" w:cs="Times New Roman"/>
-          <w:sz w:val="28"/>
-          <w:szCs w:val="28"/>
-          <w:lang w:val="ru-RU"/>
-        </w:rPr>
-      </w:pPr>
-      <w:r>
-        <w:rPr>
-          <w:rFonts w:ascii="Times New Roman" w:hAnsi="Times New Roman" w:cs="Times New Roman"/>
-          <w:sz w:val="28"/>
-          <w:szCs w:val="28"/>
-          <w:lang w:val="ru-RU"/>
-        </w:rPr>
-        <w:lastRenderedPageBreak/>
-        <w:t>Процесс визуализации оптимального решения должен запускать симуляцию движения транспортных сре</w:t>
-      </w:r>
-      <w:proofErr w:type="gramStart"/>
-      <w:r>
-        <w:rPr>
-          <w:rFonts w:ascii="Times New Roman" w:hAnsi="Times New Roman" w:cs="Times New Roman"/>
-          <w:sz w:val="28"/>
-          <w:szCs w:val="28"/>
-          <w:lang w:val="ru-RU"/>
-        </w:rPr>
-        <w:t>дств с п</w:t>
-      </w:r>
-      <w:proofErr w:type="gramEnd"/>
-      <w:r>
-        <w:rPr>
-          <w:rFonts w:ascii="Times New Roman" w:hAnsi="Times New Roman" w:cs="Times New Roman"/>
-          <w:sz w:val="28"/>
-          <w:szCs w:val="28"/>
-          <w:lang w:val="ru-RU"/>
-        </w:rPr>
-        <w:t>олученными ранее параметрами, производить движение машин по карте, синхронизировать их поведение с использованием найденного оптимального режима работы светофоров. После этого пользователь может изменять параметры работы светофоров и запускать процесс поиска оптимального решения сначала.</w:t>
-      </w:r>
-    </w:p>
-    <w:p>
-      <w:pPr>
         <w:pStyle w:val="11"/>
         <w:numPr>
           <w:ilvl w:val="0"/>
@@ -5026,8 +4959,335 @@
         <w:outlineLvl w:val="1"/>
         <w:rPr>
           <w:highlight w:val="yellow"/>
-        </w:rPr>
-      </w:pPr>
+          <w:lang w:val="en-US"/>
+        </w:rPr>
+      </w:pPr>
+    </w:p>
+    <w:p>
+      <w:pPr>
+        <w:pStyle w:val="11"/>
+        <w:numPr>
+          <w:ilvl w:val="0"/>
+          <w:numId w:val="0"/>
+        </w:numPr>
+        <w:spacing w:after="0" w:line="240" w:lineRule="auto"/>
+        <w:ind w:firstLine="709"/>
+        <w:contextualSpacing/>
+        <w:jc w:val="both"/>
+        <w:outlineLvl w:val="1"/>
+        <w:rPr>
+          <w:highlight w:val="yellow"/>
+          <w:lang w:val="en-US"/>
+        </w:rPr>
+      </w:pPr>
+    </w:p>
+    <w:p>
+      <w:pPr>
+        <w:pStyle w:val="11"/>
+        <w:numPr>
+          <w:ilvl w:val="0"/>
+          <w:numId w:val="0"/>
+        </w:numPr>
+        <w:spacing w:after="0" w:line="240" w:lineRule="auto"/>
+        <w:ind w:firstLine="709"/>
+        <w:contextualSpacing/>
+        <w:jc w:val="both"/>
+        <w:outlineLvl w:val="1"/>
+        <w:rPr>
+          <w:highlight w:val="yellow"/>
+          <w:lang w:val="en-US"/>
+        </w:rPr>
+      </w:pPr>
+    </w:p>
+    <w:p>
+      <w:pPr>
+        <w:pStyle w:val="11"/>
+        <w:numPr>
+          <w:ilvl w:val="0"/>
+          <w:numId w:val="0"/>
+        </w:numPr>
+        <w:spacing w:after="0" w:line="240" w:lineRule="auto"/>
+        <w:ind w:firstLine="709"/>
+        <w:contextualSpacing/>
+        <w:jc w:val="both"/>
+        <w:outlineLvl w:val="1"/>
+        <w:rPr>
+          <w:highlight w:val="yellow"/>
+        </w:rPr>
+      </w:pPr>
+    </w:p>
+    <w:p>
+      <w:pPr>
+        <w:pStyle w:val="11"/>
+        <w:numPr>
+          <w:ilvl w:val="0"/>
+          <w:numId w:val="0"/>
+        </w:numPr>
+        <w:spacing w:after="0" w:line="240" w:lineRule="auto"/>
+        <w:ind w:firstLine="709"/>
+        <w:contextualSpacing/>
+        <w:jc w:val="both"/>
+        <w:outlineLvl w:val="1"/>
+        <w:rPr>
+          <w:highlight w:val="yellow"/>
+        </w:rPr>
+      </w:pPr>
+    </w:p>
+    <w:p>
+      <w:pPr>
+        <w:pStyle w:val="11"/>
+        <w:numPr>
+          <w:ilvl w:val="0"/>
+          <w:numId w:val="0"/>
+        </w:numPr>
+        <w:spacing w:after="0" w:line="240" w:lineRule="auto"/>
+        <w:ind w:firstLine="709"/>
+        <w:contextualSpacing/>
+        <w:jc w:val="both"/>
+        <w:outlineLvl w:val="1"/>
+        <w:rPr>
+          <w:highlight w:val="yellow"/>
+        </w:rPr>
+      </w:pPr>
+    </w:p>
+    <w:p>
+      <w:pPr>
+        <w:pStyle w:val="11"/>
+        <w:numPr>
+          <w:ilvl w:val="0"/>
+          <w:numId w:val="0"/>
+        </w:numPr>
+        <w:spacing w:after="0" w:line="240" w:lineRule="auto"/>
+        <w:ind w:firstLine="709"/>
+        <w:contextualSpacing/>
+        <w:jc w:val="both"/>
+        <w:outlineLvl w:val="1"/>
+        <w:rPr>
+          <w:highlight w:val="yellow"/>
+          <w:lang w:val="en-US"/>
+        </w:rPr>
+      </w:pPr>
+    </w:p>
+    <w:p>
+      <w:pPr>
+        <w:pStyle w:val="11"/>
+        <w:numPr>
+          <w:ilvl w:val="0"/>
+          <w:numId w:val="0"/>
+        </w:numPr>
+        <w:spacing w:after="0" w:line="240" w:lineRule="auto"/>
+        <w:ind w:firstLine="709"/>
+        <w:contextualSpacing/>
+        <w:jc w:val="both"/>
+        <w:outlineLvl w:val="1"/>
+        <w:rPr>
+          <w:highlight w:val="yellow"/>
+          <w:lang w:val="en-US"/>
+        </w:rPr>
+      </w:pPr>
+    </w:p>
+    <w:p>
+      <w:pPr>
+        <w:pStyle w:val="11"/>
+        <w:numPr>
+          <w:ilvl w:val="0"/>
+          <w:numId w:val="0"/>
+        </w:numPr>
+        <w:spacing w:after="0" w:line="240" w:lineRule="auto"/>
+        <w:ind w:firstLine="709"/>
+        <w:contextualSpacing/>
+        <w:jc w:val="both"/>
+        <w:outlineLvl w:val="1"/>
+        <w:rPr>
+          <w:highlight w:val="yellow"/>
+          <w:lang w:val="en-US"/>
+        </w:rPr>
+      </w:pPr>
+    </w:p>
+    <w:p>
+      <w:pPr>
+        <w:pStyle w:val="11"/>
+        <w:numPr>
+          <w:ilvl w:val="0"/>
+          <w:numId w:val="0"/>
+        </w:numPr>
+        <w:spacing w:after="0" w:line="240" w:lineRule="auto"/>
+        <w:ind w:firstLine="709"/>
+        <w:contextualSpacing/>
+        <w:jc w:val="both"/>
+        <w:outlineLvl w:val="1"/>
+        <w:rPr>
+          <w:highlight w:val="yellow"/>
+          <w:lang w:val="en-US"/>
+        </w:rPr>
+      </w:pPr>
+    </w:p>
+    <w:p>
+      <w:pPr>
+        <w:pStyle w:val="11"/>
+        <w:numPr>
+          <w:ilvl w:val="0"/>
+          <w:numId w:val="0"/>
+        </w:numPr>
+        <w:spacing w:after="0" w:line="240" w:lineRule="auto"/>
+        <w:ind w:firstLine="709"/>
+        <w:contextualSpacing/>
+        <w:jc w:val="both"/>
+        <w:outlineLvl w:val="1"/>
+        <w:rPr>
+          <w:highlight w:val="yellow"/>
+          <w:lang w:val="en-US"/>
+        </w:rPr>
+      </w:pPr>
+    </w:p>
+    <w:p>
+      <w:pPr>
+        <w:pStyle w:val="11"/>
+        <w:numPr>
+          <w:ilvl w:val="0"/>
+          <w:numId w:val="0"/>
+        </w:numPr>
+        <w:spacing w:after="0" w:line="240" w:lineRule="auto"/>
+        <w:ind w:firstLine="709"/>
+        <w:contextualSpacing/>
+        <w:jc w:val="both"/>
+        <w:outlineLvl w:val="1"/>
+        <w:rPr>
+          <w:highlight w:val="yellow"/>
+          <w:lang w:val="en-US"/>
+        </w:rPr>
+      </w:pPr>
+    </w:p>
+    <w:p>
+      <w:pPr>
+        <w:pStyle w:val="11"/>
+        <w:numPr>
+          <w:ilvl w:val="0"/>
+          <w:numId w:val="0"/>
+        </w:numPr>
+        <w:spacing w:after="0" w:line="240" w:lineRule="auto"/>
+        <w:ind w:firstLine="709"/>
+        <w:contextualSpacing/>
+        <w:jc w:val="both"/>
+        <w:outlineLvl w:val="1"/>
+        <w:rPr>
+          <w:highlight w:val="yellow"/>
+          <w:lang w:val="en-US"/>
+        </w:rPr>
+      </w:pPr>
+    </w:p>
+    <w:p>
+      <w:pPr>
+        <w:pStyle w:val="11"/>
+        <w:numPr>
+          <w:ilvl w:val="0"/>
+          <w:numId w:val="0"/>
+        </w:numPr>
+        <w:spacing w:after="0" w:line="240" w:lineRule="auto"/>
+        <w:ind w:firstLine="709"/>
+        <w:contextualSpacing/>
+        <w:jc w:val="both"/>
+        <w:outlineLvl w:val="1"/>
+        <w:rPr>
+          <w:lang w:val="en-US"/>
+        </w:rPr>
+      </w:pPr>
+    </w:p>
+    <w:p>
+      <w:pPr>
+        <w:pStyle w:val="11"/>
+        <w:numPr>
+          <w:ilvl w:val="0"/>
+          <w:numId w:val="0"/>
+        </w:numPr>
+        <w:spacing w:after="0" w:line="240" w:lineRule="auto"/>
+        <w:ind w:firstLine="709"/>
+        <w:contextualSpacing/>
+        <w:jc w:val="both"/>
+        <w:outlineLvl w:val="1"/>
+      </w:pPr>
+      <w:r>
+        <w:t xml:space="preserve">На рисунке ЧЧ </w:t>
+      </w:r>
+      <w:proofErr w:type="gramStart"/>
+      <w:r>
+        <w:t>представлена</w:t>
+      </w:r>
+      <w:proofErr w:type="gramEnd"/>
+      <w:r>
+        <w:t xml:space="preserve"> </w:t>
+      </w:r>
+      <w:r>
+        <w:rPr>
+          <w:rFonts w:cs="Times New Roman"/>
+          <w:i/>
+          <w:iCs/>
+          <w:color w:val="auto"/>
+          <w:szCs w:val="28"/>
+        </w:rPr>
+        <w:t>DFD-</w:t>
+      </w:r>
+      <w:r>
+        <w:rPr>
+          <w:rFonts w:cs="Times New Roman"/>
+          <w:color w:val="auto"/>
+          <w:szCs w:val="28"/>
+        </w:rPr>
+        <w:t>модель</w:t>
+      </w:r>
+      <w:r>
+        <w:rPr>
+          <w:rFonts w:cs="Times New Roman"/>
+          <w:color w:val="auto"/>
+          <w:szCs w:val="28"/>
+        </w:rPr>
+        <w:t xml:space="preserve"> </w:t>
+      </w:r>
+      <w:r>
+        <w:t>(</w:t>
+      </w:r>
+      <w:proofErr w:type="spellStart"/>
+      <w:r>
+        <w:rPr>
+          <w:i/>
+        </w:rPr>
+        <w:t>data</w:t>
+      </w:r>
+      <w:proofErr w:type="spellEnd"/>
+      <w:r>
+        <w:rPr>
+          <w:i/>
+        </w:rPr>
+        <w:t xml:space="preserve"> </w:t>
+      </w:r>
+      <w:proofErr w:type="spellStart"/>
+      <w:r>
+        <w:rPr>
+          <w:i/>
+        </w:rPr>
+        <w:t>flow</w:t>
+      </w:r>
+      <w:proofErr w:type="spellEnd"/>
+      <w:r>
+        <w:rPr>
+          <w:i/>
+        </w:rPr>
+        <w:t xml:space="preserve"> </w:t>
+      </w:r>
+      <w:proofErr w:type="spellStart"/>
+      <w:r>
+        <w:rPr>
+          <w:i/>
+        </w:rPr>
+        <w:t>diagrams</w:t>
+      </w:r>
+      <w:proofErr w:type="spellEnd"/>
+      <w:r>
+        <w:t>)</w:t>
+      </w:r>
+      <w:r>
+        <w:t xml:space="preserve"> для алгоритма сегментирующего стены с помощью нейронной сети.</w:t>
+      </w:r>
     </w:p>
     <w:p>
       <w:pPr>
@@ -5119,7 +5379,7 @@
                     </pic:cNvPicPr>
                   </pic:nvPicPr>
                   <pic:blipFill>
-                    <a:blip r:embed="rId16" cstate="print">
+                    <a:blip r:embed="rId14" cstate="print">
                       <a:extLst>
                         <a:ext uri="{28A0092B-C50C-407E-A947-70E740481C1C}">
                           <a14:useLocalDpi xmlns:a14="http://schemas.microsoft.com/office/drawing/2010/main" val="0"/>
@@ -5207,7 +5467,7 @@
                     </pic:cNvPicPr>
                   </pic:nvPicPr>
                   <pic:blipFill>
-                    <a:blip r:embed="rId17">
+                    <a:blip r:embed="rId15">
                       <a:extLst>
                         <a:ext uri="{28A0092B-C50C-407E-A947-70E740481C1C}">
                           <a14:useLocalDpi xmlns:a14="http://schemas.microsoft.com/office/drawing/2010/main" val="0"/>
@@ -5238,8 +5498,6 @@
           </wp:inline>
         </w:drawing>
       </w:r>
-      <w:bookmarkStart w:id="0" w:name="_GoBack"/>
-      <w:bookmarkEnd w:id="0"/>
     </w:p>
     <w:p>
       <w:pPr>
@@ -5585,7 +5843,7 @@
       </w:pPr>
     </w:p>
     <w:sectPr>
-      <w:footerReference w:type="default" r:id="rId18"/>
+      <w:footerReference w:type="default" r:id="rId16"/>
       <w:pgSz w:w="12240" w:h="15840"/>
       <w:pgMar w:top="1134" w:right="567" w:bottom="1134" w:left="1701" w:header="720" w:footer="720" w:gutter="0"/>
       <w:pgNumType w:start="1"/>
@@ -5681,7 +5939,7 @@
             <w:sz w:val="28"/>
             <w:szCs w:val="28"/>
           </w:rPr>
-          <w:t>8</w:t>
+          <w:t>2</w:t>
         </w:r>
         <w:r>
           <w:rPr>
@@ -9859,7 +10117,7 @@
 </file>
 
 <file path=customXml/itemProps1.xml><?xml version="1.0" encoding="utf-8"?>
-<ds:datastoreItem xmlns:ds="http://schemas.openxmlformats.org/officeDocument/2006/customXml" ds:itemID="{7F83EAC2-2DA1-4DCB-BBDF-0E17E5EDC5A8}">
+<ds:datastoreItem xmlns:ds="http://schemas.openxmlformats.org/officeDocument/2006/customXml" ds:itemID="{15E94C60-09D1-4ECB-ADC3-BD025AB5E579}">
   <ds:schemaRefs>
     <ds:schemaRef ds:uri="http://schemas.openxmlformats.org/officeDocument/2006/bibliography"/>
   </ds:schemaRefs>

</xml_diff>

<commit_message>
added fool 2 topic
</commit_message>
<xml_diff>
--- a/записка_дп_2глава.docx
+++ b/записка_дп_2глава.docx
@@ -1607,8 +1607,6 @@
         </w:rPr>
         <w:t>проектирования проектируемого программного обеспечения.</w:t>
       </w:r>
-      <w:bookmarkStart w:id="0" w:name="_GoBack"/>
-      <w:bookmarkEnd w:id="0"/>
     </w:p>
     <w:p>
       <w:pPr>
@@ -2292,7 +2290,16 @@
           <w:szCs w:val="28"/>
           <w:lang w:val="ru-RU"/>
         </w:rPr>
-        <w:t>функциональных обязанностей.</w:t>
+        <w:t>выполняемых задач</w:t>
+      </w:r>
+      <w:r>
+        <w:rPr>
+          <w:rFonts w:ascii="Times New Roman" w:hAnsi="Times New Roman" w:cs="Times New Roman"/>
+          <w:sz w:val="28"/>
+          <w:szCs w:val="28"/>
+          <w:lang w:val="ru-RU"/>
+        </w:rPr>
+        <w:t>.</w:t>
       </w:r>
     </w:p>
     <w:p>
@@ -2411,7 +2418,25 @@
           <w:szCs w:val="28"/>
           <w:lang w:val="ru-RU"/>
         </w:rPr>
-        <w:t>Клиент серверное разграничение функций в</w:t>
+        <w:t xml:space="preserve">Клиент серверное разграничение </w:t>
+      </w:r>
+      <w:r>
+        <w:rPr>
+          <w:rFonts w:ascii="Times New Roman" w:hAnsi="Times New Roman" w:cs="Times New Roman"/>
+          <w:sz w:val="28"/>
+          <w:szCs w:val="28"/>
+          <w:lang w:val="ru-RU"/>
+        </w:rPr>
+        <w:t>задач</w:t>
+      </w:r>
+      <w:r>
+        <w:rPr>
+          <w:rFonts w:ascii="Times New Roman" w:hAnsi="Times New Roman" w:cs="Times New Roman"/>
+          <w:sz w:val="28"/>
+          <w:szCs w:val="28"/>
+          <w:lang w:val="ru-RU"/>
+        </w:rPr>
+        <w:t xml:space="preserve"> в</w:t>
       </w:r>
       <w:r>
         <w:rPr>
@@ -2968,8 +2993,17 @@
           <w:color w:val="auto"/>
           <w:szCs w:val="28"/>
         </w:rPr>
+        <w:t xml:space="preserve">Для выполнения третьего правила следует выделить алгоритмы непосредственно решающие задачу от стороннего программного обеспечения, </w:t>
+      </w:r>
+      <w:r>
+        <w:rPr>
+          <w:rFonts w:cs="Times New Roman"/>
+          <w:bCs/>
+          <w:color w:val="auto"/>
+          <w:szCs w:val="28"/>
+        </w:rPr>
         <w:lastRenderedPageBreak/>
-        <w:t>Для выполнения третьего правила следует выделить алгоритмы непосредственно решающие задачу от стороннего программного обеспечения, такого как пользовательский интерфейс, ввод, вывод данных, хранение данных, сетевое взаимодействие.</w:t>
+        <w:t>такого как пользовательский интерфейс, ввод, вывод данных, хранение данных, сетевое взаимодействие.</w:t>
       </w:r>
     </w:p>
     <w:p>
@@ -4433,7 +4467,6 @@
           <w:color w:val="auto"/>
           <w:szCs w:val="28"/>
         </w:rPr>
-        <w:lastRenderedPageBreak/>
         <w:t xml:space="preserve">Архитектура сервера разделена на три основных блока: бизнес правила уровня решаемой задачи, прикладные бизнес правила, </w:t>
       </w:r>
       <w:proofErr w:type="spellStart"/>
@@ -4477,6 +4510,7 @@
           <w:color w:val="auto"/>
           <w:szCs w:val="28"/>
         </w:rPr>
+        <w:lastRenderedPageBreak/>
         <w:t xml:space="preserve">Бизнес правилами уровня решаемой задачи выступают две главные функции – </w:t>
       </w:r>
       <w:r>
@@ -4657,258 +4691,15 @@
     </w:p>
     <w:p>
       <w:pPr>
-        <w:pStyle w:val="21"/>
-        <w:numPr>
-          <w:ilvl w:val="0"/>
-          <w:numId w:val="0"/>
-        </w:numPr>
-        <w:tabs>
-          <w:tab w:val="center" w:pos="1134"/>
-        </w:tabs>
-        <w:spacing w:after="0" w:line="240" w:lineRule="auto"/>
-        <w:contextualSpacing/>
-        <w:jc w:val="both"/>
-        <w:outlineLvl w:val="1"/>
-        <w:rPr>
-          <w:rFonts w:cs="Times New Roman"/>
-          <w:b/>
-          <w:bCs/>
-          <w:i/>
-          <w:color w:val="auto"/>
-          <w:szCs w:val="28"/>
-        </w:rPr>
-      </w:pPr>
-    </w:p>
-    <w:p>
-      <w:pPr>
-        <w:pStyle w:val="21"/>
-        <w:numPr>
-          <w:ilvl w:val="0"/>
-          <w:numId w:val="0"/>
-        </w:numPr>
-        <w:tabs>
-          <w:tab w:val="center" w:pos="1134"/>
-        </w:tabs>
-        <w:spacing w:after="0" w:line="240" w:lineRule="auto"/>
-        <w:ind w:left="576" w:hanging="576"/>
-        <w:contextualSpacing/>
-        <w:jc w:val="both"/>
-        <w:outlineLvl w:val="1"/>
-        <w:rPr>
-          <w:rFonts w:cs="Times New Roman"/>
-          <w:b/>
-          <w:bCs/>
-          <w:i/>
-          <w:color w:val="auto"/>
-          <w:szCs w:val="28"/>
-          <w:highlight w:val="yellow"/>
-        </w:rPr>
-      </w:pPr>
-      <w:r>
-        <w:rPr>
-          <w:rFonts w:cs="Times New Roman"/>
-          <w:b/>
-          <w:bCs/>
-          <w:i/>
-          <w:color w:val="auto"/>
-          <w:szCs w:val="28"/>
-          <w:highlight w:val="yellow"/>
-        </w:rPr>
-        <w:t>Описать схемой последовательность работы скрипта по распознаванию стен</w:t>
-      </w:r>
-    </w:p>
-    <w:p>
-      <w:pPr>
-        <w:pStyle w:val="21"/>
-        <w:numPr>
-          <w:ilvl w:val="0"/>
-          <w:numId w:val="0"/>
-        </w:numPr>
-        <w:tabs>
-          <w:tab w:val="center" w:pos="1134"/>
-        </w:tabs>
-        <w:spacing w:after="0" w:line="240" w:lineRule="auto"/>
-        <w:ind w:left="576" w:hanging="576"/>
-        <w:contextualSpacing/>
-        <w:jc w:val="both"/>
-        <w:outlineLvl w:val="1"/>
-        <w:rPr>
-          <w:rFonts w:cs="Times New Roman"/>
-          <w:b/>
-          <w:bCs/>
-          <w:i/>
-          <w:color w:val="auto"/>
-          <w:szCs w:val="28"/>
-          <w:highlight w:val="yellow"/>
-        </w:rPr>
-      </w:pPr>
-    </w:p>
-    <w:p>
-      <w:pPr>
-        <w:pStyle w:val="21"/>
-        <w:numPr>
-          <w:ilvl w:val="0"/>
-          <w:numId w:val="0"/>
-        </w:numPr>
-        <w:tabs>
-          <w:tab w:val="center" w:pos="1134"/>
-        </w:tabs>
-        <w:spacing w:after="0" w:line="240" w:lineRule="auto"/>
-        <w:ind w:left="576" w:hanging="576"/>
-        <w:contextualSpacing/>
-        <w:jc w:val="both"/>
-        <w:outlineLvl w:val="1"/>
-        <w:rPr>
-          <w:rFonts w:cs="Times New Roman"/>
-          <w:b/>
-          <w:bCs/>
-          <w:i/>
-          <w:color w:val="auto"/>
-          <w:szCs w:val="28"/>
-        </w:rPr>
-      </w:pPr>
-      <w:r>
-        <w:rPr>
-          <w:rFonts w:cs="Times New Roman"/>
-          <w:b/>
-          <w:bCs/>
-          <w:i/>
-          <w:color w:val="auto"/>
-          <w:szCs w:val="28"/>
-          <w:highlight w:val="yellow"/>
-        </w:rPr>
-        <w:t>+ схема  работы скрипта по окраске стен</w:t>
-      </w:r>
-    </w:p>
-    <w:p>
-      <w:pPr>
-        <w:pStyle w:val="21"/>
-        <w:numPr>
-          <w:ilvl w:val="0"/>
-          <w:numId w:val="0"/>
-        </w:numPr>
-        <w:tabs>
-          <w:tab w:val="center" w:pos="1134"/>
-        </w:tabs>
-        <w:spacing w:after="0" w:line="240" w:lineRule="auto"/>
-        <w:ind w:left="576" w:hanging="576"/>
-        <w:contextualSpacing/>
-        <w:jc w:val="both"/>
-        <w:outlineLvl w:val="1"/>
-        <w:rPr>
-          <w:rFonts w:cs="Times New Roman"/>
-          <w:b/>
-          <w:bCs/>
-          <w:i/>
-          <w:color w:val="auto"/>
-          <w:szCs w:val="28"/>
-        </w:rPr>
-      </w:pPr>
-    </w:p>
-    <w:p>
-      <w:pPr>
-        <w:pStyle w:val="21"/>
-        <w:numPr>
-          <w:ilvl w:val="0"/>
-          <w:numId w:val="0"/>
-        </w:numPr>
-        <w:tabs>
-          <w:tab w:val="center" w:pos="1134"/>
-        </w:tabs>
-        <w:spacing w:after="0" w:line="240" w:lineRule="auto"/>
-        <w:ind w:left="576" w:hanging="576"/>
-        <w:contextualSpacing/>
-        <w:jc w:val="both"/>
-        <w:outlineLvl w:val="1"/>
-        <w:rPr>
-          <w:rFonts w:cs="Times New Roman"/>
-          <w:b/>
-          <w:bCs/>
-          <w:i/>
-          <w:color w:val="auto"/>
-          <w:szCs w:val="28"/>
-        </w:rPr>
-      </w:pPr>
-      <w:r>
-        <w:rPr>
-          <w:rFonts w:cs="Times New Roman"/>
-          <w:b/>
-          <w:bCs/>
-          <w:i/>
-          <w:color w:val="auto"/>
-          <w:szCs w:val="28"/>
-          <w:highlight w:val="yellow"/>
-        </w:rPr>
-        <w:t xml:space="preserve">+ описать структуру </w:t>
-      </w:r>
-      <w:proofErr w:type="spellStart"/>
-      <w:r>
-        <w:rPr>
-          <w:rFonts w:cs="Times New Roman"/>
-          <w:b/>
-          <w:bCs/>
-          <w:i/>
-          <w:color w:val="auto"/>
-          <w:szCs w:val="28"/>
-          <w:highlight w:val="yellow"/>
-        </w:rPr>
-        <w:t>некйронеых</w:t>
-      </w:r>
-      <w:proofErr w:type="spellEnd"/>
-      <w:r>
-        <w:rPr>
-          <w:rFonts w:cs="Times New Roman"/>
-          <w:b/>
-          <w:bCs/>
-          <w:i/>
-          <w:color w:val="auto"/>
-          <w:szCs w:val="28"/>
-          <w:highlight w:val="yellow"/>
-        </w:rPr>
-        <w:t xml:space="preserve"> </w:t>
-      </w:r>
-      <w:proofErr w:type="spellStart"/>
-      <w:r>
-        <w:rPr>
-          <w:rFonts w:cs="Times New Roman"/>
-          <w:b/>
-          <w:bCs/>
-          <w:i/>
-          <w:color w:val="auto"/>
-          <w:szCs w:val="28"/>
-          <w:highlight w:val="yellow"/>
-        </w:rPr>
-        <w:t>скетей</w:t>
-      </w:r>
-      <w:proofErr w:type="spellEnd"/>
-      <w:r>
-        <w:rPr>
-          <w:rFonts w:cs="Times New Roman"/>
-          <w:b/>
-          <w:bCs/>
-          <w:i/>
-          <w:color w:val="auto"/>
-          <w:szCs w:val="28"/>
-          <w:highlight w:val="yellow"/>
-        </w:rPr>
-        <w:t xml:space="preserve"> – их вход и выход (перенести в первую главу?)</w:t>
-      </w:r>
-    </w:p>
-    <w:p>
-      <w:pPr>
         <w:pStyle w:val="11"/>
         <w:numPr>
           <w:ilvl w:val="0"/>
           <w:numId w:val="0"/>
         </w:numPr>
         <w:spacing w:after="0" w:line="240" w:lineRule="auto"/>
-        <w:ind w:firstLine="709"/>
         <w:contextualSpacing/>
         <w:jc w:val="both"/>
         <w:outlineLvl w:val="1"/>
-        <w:rPr>
-          <w:highlight w:val="yellow"/>
-        </w:rPr>
       </w:pPr>
     </w:p>
     <w:p>
@@ -4919,14 +4710,94 @@
           <w:numId w:val="0"/>
         </w:numPr>
         <w:spacing w:after="0" w:line="240" w:lineRule="auto"/>
-        <w:ind w:firstLine="709"/>
         <w:contextualSpacing/>
         <w:jc w:val="both"/>
         <w:outlineLvl w:val="1"/>
-        <w:rPr>
-          <w:highlight w:val="yellow"/>
-        </w:rPr>
-      </w:pPr>
+      </w:pPr>
+      <w:r>
+        <w:tab/>
+      </w:r>
+      <w:proofErr w:type="gramStart"/>
+      <w:r>
+        <w:rPr>
+          <w:rFonts w:cs="Times New Roman"/>
+          <w:i/>
+          <w:iCs/>
+          <w:color w:val="auto"/>
+          <w:szCs w:val="28"/>
+          <w:lang w:val="en-US"/>
+        </w:rPr>
+        <w:t>DFD</w:t>
+      </w:r>
+      <w:r>
+        <w:rPr>
+          <w:rFonts w:cs="Times New Roman"/>
+          <w:i/>
+          <w:iCs/>
+          <w:color w:val="auto"/>
+          <w:szCs w:val="28"/>
+        </w:rPr>
+        <w:t>-</w:t>
+      </w:r>
+      <w:r>
+        <w:rPr>
+          <w:rFonts w:cs="Times New Roman"/>
+          <w:color w:val="auto"/>
+          <w:szCs w:val="28"/>
+        </w:rPr>
+        <w:t>модель</w:t>
+      </w:r>
+      <w:r>
+        <w:rPr>
+          <w:rFonts w:cs="Times New Roman"/>
+          <w:color w:val="auto"/>
+          <w:szCs w:val="28"/>
+        </w:rPr>
+        <w:t xml:space="preserve"> </w:t>
+      </w:r>
+      <w:r>
+        <w:t>(</w:t>
+      </w:r>
+      <w:r>
+        <w:rPr>
+          <w:i/>
+          <w:lang w:val="en-US"/>
+        </w:rPr>
+        <w:t>data</w:t>
+      </w:r>
+      <w:r>
+        <w:rPr>
+          <w:i/>
+        </w:rPr>
+        <w:t xml:space="preserve"> </w:t>
+      </w:r>
+      <w:r>
+        <w:rPr>
+          <w:i/>
+          <w:lang w:val="en-US"/>
+        </w:rPr>
+        <w:t>flow</w:t>
+      </w:r>
+      <w:r>
+        <w:rPr>
+          <w:i/>
+        </w:rPr>
+        <w:t xml:space="preserve"> </w:t>
+      </w:r>
+      <w:r>
+        <w:rPr>
+          <w:i/>
+          <w:lang w:val="en-US"/>
+        </w:rPr>
+        <w:t>diagrams</w:t>
+      </w:r>
+      <w:r>
+        <w:t>)</w:t>
+      </w:r>
+      <w:r>
+        <w:t xml:space="preserve"> используются при предварительном проектировании, для отслеживания потоков данных, с целью на раннем этапе выявить недостатки системы.</w:t>
+      </w:r>
+      <w:proofErr w:type="gramEnd"/>
     </w:p>
     <w:p>
       <w:pPr>
@@ -4940,10 +4811,48 @@
         <w:contextualSpacing/>
         <w:jc w:val="both"/>
         <w:outlineLvl w:val="1"/>
-        <w:rPr>
-          <w:highlight w:val="yellow"/>
-        </w:rPr>
-      </w:pPr>
+      </w:pPr>
+      <w:r>
+        <w:t xml:space="preserve">На изображении </w:t>
+      </w:r>
+      <w:r>
+        <w:t>2.</w:t>
+      </w:r>
+      <w:r>
+        <w:t>6</w:t>
+      </w:r>
+      <w:r>
+        <w:t xml:space="preserve"> </w:t>
+      </w:r>
+      <w:proofErr w:type="gramStart"/>
+      <w:r>
+        <w:t>представлена</w:t>
+      </w:r>
+      <w:proofErr w:type="gramEnd"/>
+      <w:r>
+        <w:t xml:space="preserve"> </w:t>
+      </w:r>
+      <w:r>
+        <w:rPr>
+          <w:rFonts w:cs="Times New Roman"/>
+          <w:i/>
+          <w:iCs/>
+          <w:color w:val="auto"/>
+          <w:szCs w:val="28"/>
+        </w:rPr>
+        <w:t>DFD-</w:t>
+      </w:r>
+      <w:r>
+        <w:rPr>
+          <w:rFonts w:cs="Times New Roman"/>
+          <w:color w:val="auto"/>
+          <w:szCs w:val="28"/>
+        </w:rPr>
+        <w:t xml:space="preserve">модель </w:t>
+      </w:r>
+      <w:r>
+        <w:t>для клиентского приложения системы окраски стен.</w:t>
+      </w:r>
     </w:p>
     <w:p>
       <w:pPr>
@@ -4953,14 +4862,9 @@
           <w:numId w:val="0"/>
         </w:numPr>
         <w:spacing w:after="0" w:line="240" w:lineRule="auto"/>
-        <w:ind w:firstLine="709"/>
         <w:contextualSpacing/>
         <w:jc w:val="both"/>
         <w:outlineLvl w:val="1"/>
-        <w:rPr>
-          <w:highlight w:val="yellow"/>
-          <w:lang w:val="en-US"/>
-        </w:rPr>
       </w:pPr>
     </w:p>
     <w:p>
@@ -4971,390 +4875,10 @@
           <w:numId w:val="0"/>
         </w:numPr>
         <w:spacing w:after="0" w:line="240" w:lineRule="auto"/>
-        <w:ind w:firstLine="709"/>
-        <w:contextualSpacing/>
-        <w:jc w:val="both"/>
-        <w:outlineLvl w:val="1"/>
-        <w:rPr>
-          <w:highlight w:val="yellow"/>
-          <w:lang w:val="en-US"/>
-        </w:rPr>
-      </w:pPr>
-    </w:p>
-    <w:p>
-      <w:pPr>
-        <w:pStyle w:val="11"/>
-        <w:numPr>
-          <w:ilvl w:val="0"/>
-          <w:numId w:val="0"/>
-        </w:numPr>
-        <w:spacing w:after="0" w:line="240" w:lineRule="auto"/>
-        <w:ind w:firstLine="709"/>
-        <w:contextualSpacing/>
-        <w:jc w:val="both"/>
-        <w:outlineLvl w:val="1"/>
-        <w:rPr>
-          <w:highlight w:val="yellow"/>
-          <w:lang w:val="en-US"/>
-        </w:rPr>
-      </w:pPr>
-    </w:p>
-    <w:p>
-      <w:pPr>
-        <w:pStyle w:val="11"/>
-        <w:numPr>
-          <w:ilvl w:val="0"/>
-          <w:numId w:val="0"/>
-        </w:numPr>
-        <w:spacing w:after="0" w:line="240" w:lineRule="auto"/>
-        <w:ind w:firstLine="709"/>
-        <w:contextualSpacing/>
-        <w:jc w:val="both"/>
-        <w:outlineLvl w:val="1"/>
-        <w:rPr>
-          <w:highlight w:val="yellow"/>
-        </w:rPr>
-      </w:pPr>
-    </w:p>
-    <w:p>
-      <w:pPr>
-        <w:pStyle w:val="11"/>
-        <w:numPr>
-          <w:ilvl w:val="0"/>
-          <w:numId w:val="0"/>
-        </w:numPr>
-        <w:spacing w:after="0" w:line="240" w:lineRule="auto"/>
-        <w:ind w:firstLine="709"/>
-        <w:contextualSpacing/>
-        <w:jc w:val="both"/>
-        <w:outlineLvl w:val="1"/>
-        <w:rPr>
-          <w:highlight w:val="yellow"/>
-        </w:rPr>
-      </w:pPr>
-    </w:p>
-    <w:p>
-      <w:pPr>
-        <w:pStyle w:val="11"/>
-        <w:numPr>
-          <w:ilvl w:val="0"/>
-          <w:numId w:val="0"/>
-        </w:numPr>
-        <w:spacing w:after="0" w:line="240" w:lineRule="auto"/>
-        <w:ind w:firstLine="709"/>
-        <w:contextualSpacing/>
-        <w:jc w:val="both"/>
-        <w:outlineLvl w:val="1"/>
-        <w:rPr>
-          <w:highlight w:val="yellow"/>
-        </w:rPr>
-      </w:pPr>
-    </w:p>
-    <w:p>
-      <w:pPr>
-        <w:pStyle w:val="11"/>
-        <w:numPr>
-          <w:ilvl w:val="0"/>
-          <w:numId w:val="0"/>
-        </w:numPr>
-        <w:spacing w:after="0" w:line="240" w:lineRule="auto"/>
-        <w:ind w:firstLine="709"/>
-        <w:contextualSpacing/>
-        <w:jc w:val="both"/>
-        <w:outlineLvl w:val="1"/>
-        <w:rPr>
-          <w:highlight w:val="yellow"/>
-          <w:lang w:val="en-US"/>
-        </w:rPr>
-      </w:pPr>
-    </w:p>
-    <w:p>
-      <w:pPr>
-        <w:pStyle w:val="11"/>
-        <w:numPr>
-          <w:ilvl w:val="0"/>
-          <w:numId w:val="0"/>
-        </w:numPr>
-        <w:spacing w:after="0" w:line="240" w:lineRule="auto"/>
-        <w:ind w:firstLine="709"/>
-        <w:contextualSpacing/>
-        <w:jc w:val="both"/>
-        <w:outlineLvl w:val="1"/>
-        <w:rPr>
-          <w:highlight w:val="yellow"/>
-          <w:lang w:val="en-US"/>
-        </w:rPr>
-      </w:pPr>
-    </w:p>
-    <w:p>
-      <w:pPr>
-        <w:pStyle w:val="11"/>
-        <w:numPr>
-          <w:ilvl w:val="0"/>
-          <w:numId w:val="0"/>
-        </w:numPr>
-        <w:spacing w:after="0" w:line="240" w:lineRule="auto"/>
-        <w:ind w:firstLine="709"/>
-        <w:contextualSpacing/>
-        <w:jc w:val="both"/>
-        <w:outlineLvl w:val="1"/>
-        <w:rPr>
-          <w:highlight w:val="yellow"/>
-          <w:lang w:val="en-US"/>
-        </w:rPr>
-      </w:pPr>
-    </w:p>
-    <w:p>
-      <w:pPr>
-        <w:pStyle w:val="11"/>
-        <w:numPr>
-          <w:ilvl w:val="0"/>
-          <w:numId w:val="0"/>
-        </w:numPr>
-        <w:spacing w:after="0" w:line="240" w:lineRule="auto"/>
-        <w:ind w:firstLine="709"/>
-        <w:contextualSpacing/>
-        <w:jc w:val="both"/>
-        <w:outlineLvl w:val="1"/>
-        <w:rPr>
-          <w:highlight w:val="yellow"/>
-          <w:lang w:val="en-US"/>
-        </w:rPr>
-      </w:pPr>
-    </w:p>
-    <w:p>
-      <w:pPr>
-        <w:pStyle w:val="11"/>
-        <w:numPr>
-          <w:ilvl w:val="0"/>
-          <w:numId w:val="0"/>
-        </w:numPr>
-        <w:spacing w:after="0" w:line="240" w:lineRule="auto"/>
-        <w:ind w:firstLine="709"/>
-        <w:contextualSpacing/>
-        <w:jc w:val="both"/>
-        <w:outlineLvl w:val="1"/>
-        <w:rPr>
-          <w:highlight w:val="yellow"/>
-          <w:lang w:val="en-US"/>
-        </w:rPr>
-      </w:pPr>
-    </w:p>
-    <w:p>
-      <w:pPr>
-        <w:pStyle w:val="11"/>
-        <w:numPr>
-          <w:ilvl w:val="0"/>
-          <w:numId w:val="0"/>
-        </w:numPr>
-        <w:spacing w:after="0" w:line="240" w:lineRule="auto"/>
-        <w:ind w:firstLine="709"/>
-        <w:contextualSpacing/>
-        <w:jc w:val="both"/>
-        <w:outlineLvl w:val="1"/>
-        <w:rPr>
-          <w:highlight w:val="yellow"/>
-          <w:lang w:val="en-US"/>
-        </w:rPr>
-      </w:pPr>
-    </w:p>
-    <w:p>
-      <w:pPr>
-        <w:pStyle w:val="11"/>
-        <w:numPr>
-          <w:ilvl w:val="0"/>
-          <w:numId w:val="0"/>
-        </w:numPr>
-        <w:spacing w:after="0" w:line="240" w:lineRule="auto"/>
-        <w:ind w:firstLine="709"/>
-        <w:contextualSpacing/>
-        <w:jc w:val="both"/>
-        <w:outlineLvl w:val="1"/>
-        <w:rPr>
-          <w:highlight w:val="yellow"/>
-          <w:lang w:val="en-US"/>
-        </w:rPr>
-      </w:pPr>
-    </w:p>
-    <w:p>
-      <w:pPr>
-        <w:pStyle w:val="11"/>
-        <w:numPr>
-          <w:ilvl w:val="0"/>
-          <w:numId w:val="0"/>
-        </w:numPr>
-        <w:spacing w:after="0" w:line="240" w:lineRule="auto"/>
-        <w:ind w:firstLine="709"/>
-        <w:contextualSpacing/>
-        <w:jc w:val="both"/>
-        <w:outlineLvl w:val="1"/>
-        <w:rPr>
-          <w:lang w:val="en-US"/>
-        </w:rPr>
-      </w:pPr>
-    </w:p>
-    <w:p>
-      <w:pPr>
-        <w:pStyle w:val="11"/>
-        <w:numPr>
-          <w:ilvl w:val="0"/>
-          <w:numId w:val="0"/>
-        </w:numPr>
-        <w:spacing w:after="0" w:line="240" w:lineRule="auto"/>
-        <w:ind w:firstLine="709"/>
-        <w:contextualSpacing/>
-        <w:jc w:val="both"/>
-        <w:outlineLvl w:val="1"/>
-      </w:pPr>
-      <w:r>
-        <w:t xml:space="preserve">На рисунке ЧЧ </w:t>
-      </w:r>
-      <w:proofErr w:type="gramStart"/>
-      <w:r>
-        <w:t>представлена</w:t>
-      </w:r>
-      <w:proofErr w:type="gramEnd"/>
-      <w:r>
-        <w:t xml:space="preserve"> </w:t>
-      </w:r>
-      <w:r>
-        <w:rPr>
-          <w:rFonts w:cs="Times New Roman"/>
-          <w:i/>
-          <w:iCs/>
-          <w:color w:val="auto"/>
-          <w:szCs w:val="28"/>
-        </w:rPr>
-        <w:t>DFD-</w:t>
-      </w:r>
-      <w:r>
-        <w:rPr>
-          <w:rFonts w:cs="Times New Roman"/>
-          <w:color w:val="auto"/>
-          <w:szCs w:val="28"/>
-        </w:rPr>
-        <w:t>модель</w:t>
-      </w:r>
-      <w:r>
-        <w:rPr>
-          <w:rFonts w:cs="Times New Roman"/>
-          <w:color w:val="auto"/>
-          <w:szCs w:val="28"/>
-        </w:rPr>
-        <w:t xml:space="preserve"> </w:t>
-      </w:r>
-      <w:r>
-        <w:t>(</w:t>
-      </w:r>
-      <w:proofErr w:type="spellStart"/>
-      <w:r>
-        <w:rPr>
-          <w:i/>
-        </w:rPr>
-        <w:t>data</w:t>
-      </w:r>
-      <w:proofErr w:type="spellEnd"/>
-      <w:r>
-        <w:rPr>
-          <w:i/>
-        </w:rPr>
-        <w:t xml:space="preserve"> </w:t>
-      </w:r>
-      <w:proofErr w:type="spellStart"/>
-      <w:r>
-        <w:rPr>
-          <w:i/>
-        </w:rPr>
-        <w:t>flow</w:t>
-      </w:r>
-      <w:proofErr w:type="spellEnd"/>
-      <w:r>
-        <w:rPr>
-          <w:i/>
-        </w:rPr>
-        <w:t xml:space="preserve"> </w:t>
-      </w:r>
-      <w:proofErr w:type="spellStart"/>
-      <w:r>
-        <w:rPr>
-          <w:i/>
-        </w:rPr>
-        <w:t>diagrams</w:t>
-      </w:r>
-      <w:proofErr w:type="spellEnd"/>
-      <w:r>
-        <w:t>)</w:t>
-      </w:r>
-      <w:r>
-        <w:t xml:space="preserve"> для алгоритма сегментирующего стены с помощью нейронной сети.</w:t>
-      </w:r>
-    </w:p>
-    <w:p>
-      <w:pPr>
-        <w:pStyle w:val="11"/>
-        <w:numPr>
-          <w:ilvl w:val="0"/>
-          <w:numId w:val="0"/>
-        </w:numPr>
-        <w:spacing w:after="0" w:line="240" w:lineRule="auto"/>
-        <w:ind w:firstLine="709"/>
-        <w:contextualSpacing/>
-        <w:jc w:val="both"/>
-        <w:outlineLvl w:val="1"/>
-        <w:rPr>
-          <w:highlight w:val="yellow"/>
-        </w:rPr>
-      </w:pPr>
-    </w:p>
-    <w:p>
-      <w:pPr>
-        <w:pStyle w:val="11"/>
-        <w:numPr>
-          <w:ilvl w:val="0"/>
-          <w:numId w:val="0"/>
-        </w:numPr>
-        <w:spacing w:after="0" w:line="240" w:lineRule="auto"/>
-        <w:ind w:firstLine="709"/>
-        <w:contextualSpacing/>
-        <w:jc w:val="both"/>
-        <w:outlineLvl w:val="1"/>
-        <w:rPr>
-          <w:highlight w:val="yellow"/>
-        </w:rPr>
-      </w:pPr>
-    </w:p>
-    <w:p>
-      <w:pPr>
-        <w:pStyle w:val="11"/>
-        <w:numPr>
-          <w:ilvl w:val="0"/>
-          <w:numId w:val="0"/>
-        </w:numPr>
-        <w:spacing w:after="0" w:line="240" w:lineRule="auto"/>
-        <w:ind w:firstLine="709"/>
-        <w:contextualSpacing/>
-        <w:jc w:val="both"/>
-        <w:outlineLvl w:val="1"/>
-        <w:rPr>
-          <w:highlight w:val="yellow"/>
-        </w:rPr>
-      </w:pPr>
-    </w:p>
-    <w:p>
-      <w:pPr>
-        <w:pStyle w:val="11"/>
-        <w:numPr>
-          <w:ilvl w:val="0"/>
-          <w:numId w:val="0"/>
-        </w:numPr>
-        <w:spacing w:after="0" w:line="240" w:lineRule="auto"/>
         <w:ind w:left="432" w:hanging="432"/>
         <w:contextualSpacing/>
         <w:jc w:val="both"/>
         <w:outlineLvl w:val="1"/>
-        <w:rPr>
-          <w:highlight w:val="yellow"/>
-        </w:rPr>
       </w:pPr>
       <w:r>
         <w:rPr>
@@ -5362,10 +4886,10 @@
           <w:lang w:val="en-US"/>
         </w:rPr>
         <w:drawing>
-          <wp:inline distT="0" distB="0" distL="0" distR="0" wp14:anchorId="23BFDC3B" wp14:editId="12708992">
-            <wp:extent cx="5718412" cy="2267509"/>
-            <wp:effectExtent l="0" t="0" r="0" b="0"/>
-            <wp:docPr id="1" name="Picture 1" descr="https://miro.medium.com/max/1440/0*Iz6tyGwuKlm2eAxs"/>
+          <wp:inline distT="0" distB="0" distL="0" distR="0">
+            <wp:extent cx="6315710" cy="3317240"/>
+            <wp:effectExtent l="19050" t="19050" r="27940" b="16510"/>
+            <wp:docPr id="3" name="Picture 3" descr="C:\Users\lanta\AppData\Local\Microsoft\Windows\INetCache\Content.Word\аауакуакав.png"/>
             <wp:cNvGraphicFramePr>
               <a:graphicFrameLocks xmlns:a="http://schemas.openxmlformats.org/drawingml/2006/main" noChangeAspect="1"/>
             </wp:cNvGraphicFramePr>
@@ -5373,7 +4897,7 @@
               <a:graphicData uri="http://schemas.openxmlformats.org/drawingml/2006/picture">
                 <pic:pic xmlns:pic="http://schemas.openxmlformats.org/drawingml/2006/picture">
                   <pic:nvPicPr>
-                    <pic:cNvPr id="0" name="Picture 7" descr="https://miro.medium.com/max/1440/0*Iz6tyGwuKlm2eAxs"/>
+                    <pic:cNvPr id="0" name="Picture 47" descr="C:\Users\lanta\AppData\Local\Microsoft\Windows\INetCache\Content.Word\аауакуакав.png"/>
                     <pic:cNvPicPr>
                       <a:picLocks noChangeAspect="1" noChangeArrowheads="1"/>
                     </pic:cNvPicPr>
@@ -5394,15 +4918,21 @@
                   <pic:spPr bwMode="auto">
                     <a:xfrm>
                       <a:off x="0" y="0"/>
-                      <a:ext cx="5718104" cy="2267387"/>
+                      <a:ext cx="6315710" cy="3317240"/>
                     </a:xfrm>
                     <a:prstGeom prst="rect">
                       <a:avLst/>
                     </a:prstGeom>
                     <a:noFill/>
-                    <a:ln>
-                      <a:noFill/>
+                    <a:ln w="6350" cmpd="sng">
+                      <a:solidFill>
+                        <a:srgbClr val="000000"/>
+                      </a:solidFill>
+                      <a:miter lim="800000"/>
+                      <a:headEnd/>
+                      <a:tailEnd/>
                     </a:ln>
+                    <a:effectLst/>
                   </pic:spPr>
                 </pic:pic>
               </a:graphicData>
@@ -5413,20 +4943,140 @@
     </w:p>
     <w:p>
       <w:pPr>
+        <w:pBdr>
+          <w:top w:val="nil"/>
+          <w:left w:val="nil"/>
+          <w:bottom w:val="nil"/>
+          <w:right w:val="nil"/>
+          <w:between w:val="nil"/>
+        </w:pBdr>
+        <w:spacing w:after="0" w:line="240" w:lineRule="auto"/>
+        <w:jc w:val="center"/>
+        <w:rPr>
+          <w:rFonts w:ascii="Times New Roman" w:hAnsi="Times New Roman" w:cs="Times New Roman"/>
+          <w:sz w:val="28"/>
+          <w:szCs w:val="28"/>
+          <w:lang w:val="ru-RU"/>
+        </w:rPr>
+      </w:pPr>
+    </w:p>
+    <w:p>
+      <w:pPr>
+        <w:pBdr>
+          <w:top w:val="nil"/>
+          <w:left w:val="nil"/>
+          <w:bottom w:val="nil"/>
+          <w:right w:val="nil"/>
+          <w:between w:val="nil"/>
+        </w:pBdr>
+        <w:spacing w:after="0" w:line="240" w:lineRule="auto"/>
+        <w:jc w:val="center"/>
+        <w:rPr>
+          <w:rFonts w:ascii="Times New Roman" w:hAnsi="Times New Roman" w:cs="Times New Roman"/>
+          <w:sz w:val="28"/>
+          <w:szCs w:val="28"/>
+          <w:lang w:val="ru-RU"/>
+        </w:rPr>
+      </w:pPr>
+      <w:r>
+        <w:rPr>
+          <w:rFonts w:ascii="Times New Roman" w:hAnsi="Times New Roman" w:cs="Times New Roman"/>
+          <w:sz w:val="28"/>
+          <w:szCs w:val="28"/>
+          <w:lang w:val="ru-RU"/>
+        </w:rPr>
+        <w:t>Рисунок 2.</w:t>
+      </w:r>
+      <w:r>
+        <w:rPr>
+          <w:rFonts w:ascii="Times New Roman" w:hAnsi="Times New Roman" w:cs="Times New Roman"/>
+          <w:sz w:val="28"/>
+          <w:szCs w:val="28"/>
+          <w:lang w:val="ru-RU"/>
+        </w:rPr>
+        <w:t>6</w:t>
+      </w:r>
+      <w:r>
+        <w:rPr>
+          <w:rFonts w:ascii="Times New Roman" w:hAnsi="Times New Roman" w:cs="Times New Roman"/>
+          <w:sz w:val="28"/>
+          <w:szCs w:val="28"/>
+          <w:lang w:val="ru-RU"/>
+        </w:rPr>
+        <w:t xml:space="preserve"> –</w:t>
+      </w:r>
+      <w:r>
+        <w:rPr>
+          <w:lang w:val="ru-RU"/>
+        </w:rPr>
+        <w:t xml:space="preserve"> </w:t>
+      </w:r>
+      <w:r>
+        <w:rPr>
+          <w:rFonts w:ascii="Times New Roman" w:hAnsi="Times New Roman" w:cs="Times New Roman"/>
+          <w:i/>
+          <w:iCs/>
+          <w:sz w:val="28"/>
+          <w:szCs w:val="28"/>
+        </w:rPr>
+        <w:t>DFD</w:t>
+      </w:r>
+      <w:r>
+        <w:rPr>
+          <w:rFonts w:ascii="Times New Roman" w:hAnsi="Times New Roman" w:cs="Times New Roman"/>
+          <w:i/>
+          <w:iCs/>
+          <w:sz w:val="28"/>
+          <w:szCs w:val="28"/>
+          <w:lang w:val="ru-RU"/>
+        </w:rPr>
+        <w:t>-</w:t>
+      </w:r>
+      <w:r>
+        <w:rPr>
+          <w:rFonts w:ascii="Times New Roman" w:hAnsi="Times New Roman" w:cs="Times New Roman"/>
+          <w:sz w:val="28"/>
+          <w:szCs w:val="28"/>
+          <w:lang w:val="ru-RU"/>
+        </w:rPr>
+        <w:t xml:space="preserve">модель </w:t>
+      </w:r>
+      <w:r>
+        <w:rPr>
+          <w:rFonts w:ascii="Times New Roman" w:hAnsi="Times New Roman" w:cs="Times New Roman"/>
+          <w:sz w:val="28"/>
+          <w:szCs w:val="28"/>
+          <w:lang w:val="ru-RU"/>
+        </w:rPr>
+        <w:t>клиентского</w:t>
+      </w:r>
+      <w:r>
+        <w:rPr>
+          <w:rFonts w:ascii="Times New Roman" w:hAnsi="Times New Roman" w:cs="Times New Roman"/>
+          <w:sz w:val="28"/>
+          <w:szCs w:val="28"/>
+          <w:lang w:val="ru-RU"/>
+        </w:rPr>
+        <w:t xml:space="preserve"> приложения</w:t>
+      </w:r>
+    </w:p>
+    <w:p>
+      <w:pPr>
         <w:pStyle w:val="11"/>
         <w:numPr>
           <w:ilvl w:val="0"/>
           <w:numId w:val="0"/>
         </w:numPr>
         <w:spacing w:after="0" w:line="240" w:lineRule="auto"/>
-        <w:ind w:left="432" w:hanging="432"/>
+        <w:ind w:firstLine="709"/>
         <w:contextualSpacing/>
         <w:jc w:val="both"/>
         <w:outlineLvl w:val="1"/>
-        <w:rPr>
-          <w:highlight w:val="yellow"/>
-        </w:rPr>
-      </w:pPr>
+      </w:pPr>
+      <w:r>
+        <w:lastRenderedPageBreak/>
+        <w:t>Как видно из диаграммы выше клиентское приложение состоит из двух основных процессов: нормализации полученного из внешнего источника изображения и его отправки.</w:t>
+      </w:r>
     </w:p>
     <w:p>
       <w:pPr>
@@ -5436,67 +5086,13 @@
           <w:numId w:val="0"/>
         </w:numPr>
         <w:spacing w:after="0" w:line="240" w:lineRule="auto"/>
-        <w:ind w:left="432" w:hanging="432"/>
+        <w:ind w:firstLine="709"/>
         <w:contextualSpacing/>
         <w:jc w:val="both"/>
         <w:outlineLvl w:val="1"/>
-        <w:rPr>
-          <w:highlight w:val="yellow"/>
-        </w:rPr>
-      </w:pPr>
-      <w:r>
-        <w:rPr>
-          <w:noProof/>
-          <w:lang w:val="en-US"/>
-        </w:rPr>
-        <w:drawing>
-          <wp:inline distT="0" distB="0" distL="0" distR="0">
-            <wp:extent cx="6169025" cy="1118870"/>
-            <wp:effectExtent l="0" t="0" r="3175" b="5080"/>
-            <wp:docPr id="2" name="Picture 2" descr="https://miro.medium.com/max/647/0*Tbr_XnUd9JX77nLC"/>
-            <wp:cNvGraphicFramePr>
-              <a:graphicFrameLocks xmlns:a="http://schemas.openxmlformats.org/drawingml/2006/main" noChangeAspect="1"/>
-            </wp:cNvGraphicFramePr>
-            <a:graphic xmlns:a="http://schemas.openxmlformats.org/drawingml/2006/main">
-              <a:graphicData uri="http://schemas.openxmlformats.org/drawingml/2006/picture">
-                <pic:pic xmlns:pic="http://schemas.openxmlformats.org/drawingml/2006/picture">
-                  <pic:nvPicPr>
-                    <pic:cNvPr id="0" name="Picture 9" descr="https://miro.medium.com/max/647/0*Tbr_XnUd9JX77nLC"/>
-                    <pic:cNvPicPr>
-                      <a:picLocks noChangeAspect="1" noChangeArrowheads="1"/>
-                    </pic:cNvPicPr>
-                  </pic:nvPicPr>
-                  <pic:blipFill>
-                    <a:blip r:embed="rId15">
-                      <a:extLst>
-                        <a:ext uri="{28A0092B-C50C-407E-A947-70E740481C1C}">
-                          <a14:useLocalDpi xmlns:a14="http://schemas.microsoft.com/office/drawing/2010/main" val="0"/>
-                        </a:ext>
-                      </a:extLst>
-                    </a:blip>
-                    <a:srcRect/>
-                    <a:stretch>
-                      <a:fillRect/>
-                    </a:stretch>
-                  </pic:blipFill>
-                  <pic:spPr bwMode="auto">
-                    <a:xfrm>
-                      <a:off x="0" y="0"/>
-                      <a:ext cx="6169025" cy="1118870"/>
-                    </a:xfrm>
-                    <a:prstGeom prst="rect">
-                      <a:avLst/>
-                    </a:prstGeom>
-                    <a:noFill/>
-                    <a:ln>
-                      <a:noFill/>
-                    </a:ln>
-                  </pic:spPr>
-                </pic:pic>
-              </a:graphicData>
-            </a:graphic>
-          </wp:inline>
-        </w:drawing>
+      </w:pPr>
+      <w:r>
+        <w:t>В режиме работы без реального времени пользователь указывает цвет, или выбирает текстуру, а затем выбирает изображение, к которому необходимо применить выбранные цвет или текстуру.</w:t>
       </w:r>
     </w:p>
     <w:p>
@@ -5511,6 +5107,210 @@
         <w:contextualSpacing/>
         <w:jc w:val="both"/>
         <w:outlineLvl w:val="1"/>
+      </w:pPr>
+      <w:r>
+        <w:t>Клиентское п</w:t>
+      </w:r>
+      <w:r>
+        <w:t>риложение обладает тремя источниками данных:</w:t>
+      </w:r>
+    </w:p>
+    <w:p>
+      <w:pPr>
+        <w:pStyle w:val="11"/>
+        <w:numPr>
+          <w:ilvl w:val="0"/>
+          <w:numId w:val="23"/>
+        </w:numPr>
+        <w:tabs>
+          <w:tab w:val="left" w:pos="993"/>
+        </w:tabs>
+        <w:spacing w:after="0" w:line="240" w:lineRule="auto"/>
+        <w:ind w:hanging="720"/>
+        <w:contextualSpacing/>
+        <w:jc w:val="both"/>
+        <w:outlineLvl w:val="1"/>
+      </w:pPr>
+      <w:r>
+        <w:t>камера мобильного устройства;</w:t>
+      </w:r>
+    </w:p>
+    <w:p>
+      <w:pPr>
+        <w:pStyle w:val="11"/>
+        <w:numPr>
+          <w:ilvl w:val="0"/>
+          <w:numId w:val="23"/>
+        </w:numPr>
+        <w:tabs>
+          <w:tab w:val="left" w:pos="993"/>
+        </w:tabs>
+        <w:spacing w:after="0" w:line="240" w:lineRule="auto"/>
+        <w:ind w:hanging="720"/>
+        <w:contextualSpacing/>
+        <w:jc w:val="both"/>
+        <w:outlineLvl w:val="1"/>
+      </w:pPr>
+      <w:r>
+        <w:t>внутреннее хранилище мобильного устройства;</w:t>
+      </w:r>
+    </w:p>
+    <w:p>
+      <w:pPr>
+        <w:pStyle w:val="11"/>
+        <w:numPr>
+          <w:ilvl w:val="0"/>
+          <w:numId w:val="23"/>
+        </w:numPr>
+        <w:tabs>
+          <w:tab w:val="left" w:pos="993"/>
+        </w:tabs>
+        <w:spacing w:after="0" w:line="240" w:lineRule="auto"/>
+        <w:ind w:hanging="720"/>
+        <w:contextualSpacing/>
+        <w:jc w:val="both"/>
+        <w:outlineLvl w:val="1"/>
+      </w:pPr>
+      <w:r>
+        <w:t>результирующее изображение с сервера.</w:t>
+      </w:r>
+    </w:p>
+    <w:p>
+      <w:pPr>
+        <w:pStyle w:val="11"/>
+        <w:numPr>
+          <w:ilvl w:val="0"/>
+          <w:numId w:val="0"/>
+        </w:numPr>
+        <w:spacing w:after="0" w:line="240" w:lineRule="auto"/>
+        <w:ind w:firstLine="709"/>
+        <w:contextualSpacing/>
+        <w:jc w:val="both"/>
+        <w:outlineLvl w:val="1"/>
+      </w:pPr>
+      <w:r>
+        <w:t>Соответственно, для отправки на сервер можно выбрать изображение из одного из трёх источников.</w:t>
+      </w:r>
+    </w:p>
+    <w:p>
+      <w:pPr>
+        <w:pStyle w:val="11"/>
+        <w:numPr>
+          <w:ilvl w:val="0"/>
+          <w:numId w:val="0"/>
+        </w:numPr>
+        <w:spacing w:after="0" w:line="240" w:lineRule="auto"/>
+        <w:ind w:firstLine="709"/>
+        <w:contextualSpacing/>
+        <w:jc w:val="both"/>
+        <w:outlineLvl w:val="1"/>
+      </w:pPr>
+      <w:r>
+        <w:t xml:space="preserve">Перед отправкой изображение проходит процесс нормализации, а затем нормализованное изображение и указанный пользователем цвет передаются на сервер по сети. При этом сервер возвращает результирующее изображение, которое можно </w:t>
+      </w:r>
+      <w:proofErr w:type="gramStart"/>
+      <w:r>
+        <w:t>пере-отправить</w:t>
+      </w:r>
+      <w:proofErr w:type="gramEnd"/>
+      <w:r>
+        <w:t xml:space="preserve"> снова.</w:t>
+      </w:r>
+    </w:p>
+    <w:p>
+      <w:pPr>
+        <w:pStyle w:val="11"/>
+        <w:numPr>
+          <w:ilvl w:val="0"/>
+          <w:numId w:val="0"/>
+        </w:numPr>
+        <w:spacing w:after="0" w:line="240" w:lineRule="auto"/>
+        <w:ind w:firstLine="709"/>
+        <w:contextualSpacing/>
+        <w:jc w:val="both"/>
+        <w:outlineLvl w:val="1"/>
+      </w:pPr>
+      <w:r>
+        <w:t xml:space="preserve">Процесс отправки изображения преобразовывает данные в массив байт, с который будет преобразован обратно на стороне сервера. </w:t>
+      </w:r>
+    </w:p>
+    <w:p>
+      <w:pPr>
+        <w:pStyle w:val="11"/>
+        <w:numPr>
+          <w:ilvl w:val="0"/>
+          <w:numId w:val="0"/>
+        </w:numPr>
+        <w:spacing w:after="0" w:line="240" w:lineRule="auto"/>
+        <w:ind w:firstLine="709"/>
+        <w:contextualSpacing/>
+        <w:jc w:val="both"/>
+        <w:outlineLvl w:val="1"/>
+      </w:pPr>
+      <w:r>
+        <w:t xml:space="preserve">На рисунке </w:t>
+      </w:r>
+      <w:r>
+        <w:t>2.</w:t>
+      </w:r>
+      <w:r>
+        <w:t>7</w:t>
+      </w:r>
+      <w:r>
+        <w:t xml:space="preserve"> </w:t>
+      </w:r>
+      <w:proofErr w:type="gramStart"/>
+      <w:r>
+        <w:t>представлена</w:t>
+      </w:r>
+      <w:proofErr w:type="gramEnd"/>
+      <w:r>
+        <w:t xml:space="preserve"> </w:t>
+      </w:r>
+      <w:r>
+        <w:rPr>
+          <w:rFonts w:cs="Times New Roman"/>
+          <w:i/>
+          <w:iCs/>
+          <w:color w:val="auto"/>
+          <w:szCs w:val="28"/>
+        </w:rPr>
+        <w:t>DFD-</w:t>
+      </w:r>
+      <w:r>
+        <w:rPr>
+          <w:rFonts w:cs="Times New Roman"/>
+          <w:color w:val="auto"/>
+          <w:szCs w:val="28"/>
+        </w:rPr>
+        <w:t>модель</w:t>
+      </w:r>
+      <w:r>
+        <w:rPr>
+          <w:rFonts w:cs="Times New Roman"/>
+          <w:color w:val="auto"/>
+          <w:szCs w:val="28"/>
+        </w:rPr>
+        <w:t xml:space="preserve"> </w:t>
+      </w:r>
+      <w:r>
+        <w:t xml:space="preserve">для </w:t>
+      </w:r>
+      <w:r>
+        <w:t>серверного приложения системы окраски стен.</w:t>
+      </w:r>
+    </w:p>
+    <w:p>
+      <w:pPr>
+        <w:pStyle w:val="11"/>
+        <w:numPr>
+          <w:ilvl w:val="0"/>
+          <w:numId w:val="0"/>
+        </w:numPr>
+        <w:spacing w:after="0" w:line="240" w:lineRule="auto"/>
+        <w:contextualSpacing/>
+        <w:jc w:val="both"/>
+        <w:outlineLvl w:val="1"/>
         <w:rPr>
           <w:highlight w:val="yellow"/>
         </w:rPr>
@@ -5519,6 +5319,888 @@
     <w:p>
       <w:pPr>
         <w:pStyle w:val="11"/>
+        <w:numPr>
+          <w:ilvl w:val="0"/>
+          <w:numId w:val="0"/>
+        </w:numPr>
+        <w:spacing w:after="0" w:line="240" w:lineRule="auto"/>
+        <w:contextualSpacing/>
+        <w:jc w:val="center"/>
+        <w:outlineLvl w:val="1"/>
+        <w:rPr>
+          <w:highlight w:val="yellow"/>
+        </w:rPr>
+      </w:pPr>
+      <w:r>
+        <w:pict>
+          <v:shape id="_x0000_i1030" type="#_x0000_t75" style="width:498.15pt;height:303.9pt" o:bordertopcolor="this" o:borderleftcolor="this" o:borderbottomcolor="this" o:borderrightcolor="this">
+            <v:imagedata r:id="rId15" o:title="апупекпакк" croptop="-2962f" cropbottom="-2192f"/>
+            <w10:bordertop type="single" width="4"/>
+            <w10:borderleft type="single" width="4"/>
+            <w10:borderbottom type="single" width="4"/>
+            <w10:borderright type="single" width="4"/>
+          </v:shape>
+        </w:pict>
+      </w:r>
+    </w:p>
+    <w:p>
+      <w:pPr>
+        <w:pStyle w:val="11"/>
+        <w:numPr>
+          <w:ilvl w:val="0"/>
+          <w:numId w:val="0"/>
+        </w:numPr>
+        <w:spacing w:after="0" w:line="240" w:lineRule="auto"/>
+        <w:contextualSpacing/>
+        <w:jc w:val="both"/>
+        <w:outlineLvl w:val="1"/>
+        <w:rPr>
+          <w:highlight w:val="yellow"/>
+        </w:rPr>
+      </w:pPr>
+    </w:p>
+    <w:p>
+      <w:pPr>
+        <w:pBdr>
+          <w:top w:val="nil"/>
+          <w:left w:val="nil"/>
+          <w:bottom w:val="nil"/>
+          <w:right w:val="nil"/>
+          <w:between w:val="nil"/>
+        </w:pBdr>
+        <w:spacing w:after="0" w:line="240" w:lineRule="auto"/>
+        <w:jc w:val="center"/>
+        <w:rPr>
+          <w:rFonts w:ascii="Times New Roman" w:hAnsi="Times New Roman" w:cs="Times New Roman"/>
+          <w:sz w:val="28"/>
+          <w:szCs w:val="28"/>
+          <w:lang w:val="ru-RU"/>
+        </w:rPr>
+      </w:pPr>
+      <w:r>
+        <w:rPr>
+          <w:rFonts w:ascii="Times New Roman" w:hAnsi="Times New Roman" w:cs="Times New Roman"/>
+          <w:sz w:val="28"/>
+          <w:szCs w:val="28"/>
+          <w:lang w:val="ru-RU"/>
+        </w:rPr>
+        <w:t>Рисунок 2.</w:t>
+      </w:r>
+      <w:r>
+        <w:rPr>
+          <w:rFonts w:ascii="Times New Roman" w:hAnsi="Times New Roman" w:cs="Times New Roman"/>
+          <w:sz w:val="28"/>
+          <w:szCs w:val="28"/>
+          <w:lang w:val="ru-RU"/>
+        </w:rPr>
+        <w:t>7</w:t>
+      </w:r>
+      <w:r>
+        <w:rPr>
+          <w:rFonts w:ascii="Times New Roman" w:hAnsi="Times New Roman" w:cs="Times New Roman"/>
+          <w:sz w:val="28"/>
+          <w:szCs w:val="28"/>
+          <w:lang w:val="ru-RU"/>
+        </w:rPr>
+        <w:t xml:space="preserve"> –</w:t>
+      </w:r>
+      <w:r>
+        <w:rPr>
+          <w:lang w:val="ru-RU"/>
+        </w:rPr>
+        <w:t xml:space="preserve"> </w:t>
+      </w:r>
+      <w:r>
+        <w:rPr>
+          <w:rFonts w:ascii="Times New Roman" w:hAnsi="Times New Roman" w:cs="Times New Roman"/>
+          <w:i/>
+          <w:iCs/>
+          <w:sz w:val="28"/>
+          <w:szCs w:val="28"/>
+        </w:rPr>
+        <w:t>DFD</w:t>
+      </w:r>
+      <w:r>
+        <w:rPr>
+          <w:rFonts w:ascii="Times New Roman" w:hAnsi="Times New Roman" w:cs="Times New Roman"/>
+          <w:i/>
+          <w:iCs/>
+          <w:sz w:val="28"/>
+          <w:szCs w:val="28"/>
+          <w:lang w:val="ru-RU"/>
+        </w:rPr>
+        <w:t>-</w:t>
+      </w:r>
+      <w:r>
+        <w:rPr>
+          <w:rFonts w:ascii="Times New Roman" w:hAnsi="Times New Roman" w:cs="Times New Roman"/>
+          <w:sz w:val="28"/>
+          <w:szCs w:val="28"/>
+          <w:lang w:val="ru-RU"/>
+        </w:rPr>
+        <w:t>модель серверного приложения</w:t>
+      </w:r>
+    </w:p>
+    <w:p>
+      <w:pPr>
+        <w:pStyle w:val="11"/>
+        <w:numPr>
+          <w:ilvl w:val="0"/>
+          <w:numId w:val="0"/>
+        </w:numPr>
+        <w:spacing w:after="0" w:line="240" w:lineRule="auto"/>
+        <w:ind w:firstLine="709"/>
+        <w:contextualSpacing/>
+        <w:jc w:val="both"/>
+        <w:outlineLvl w:val="1"/>
+      </w:pPr>
+      <w:r>
+        <w:lastRenderedPageBreak/>
+        <w:t xml:space="preserve">Клиент отправляет на сервер два вида данных – это изображение и цвет или текстуру, в которую необходимо окрасить стены на изображении. </w:t>
+      </w:r>
+    </w:p>
+    <w:p>
+      <w:pPr>
+        <w:pStyle w:val="11"/>
+        <w:numPr>
+          <w:ilvl w:val="0"/>
+          <w:numId w:val="0"/>
+        </w:numPr>
+        <w:spacing w:after="0" w:line="240" w:lineRule="auto"/>
+        <w:ind w:firstLine="709"/>
+        <w:contextualSpacing/>
+        <w:jc w:val="both"/>
+        <w:outlineLvl w:val="1"/>
+      </w:pPr>
+      <w:r>
+        <w:t>Сервер состоит из двух основных процессов – процесс сегментации изображения (здесь может быть как алгоритм с нейронной сетью, так и алгоритм без нейронной сети)</w:t>
+      </w:r>
+      <w:r>
+        <w:t xml:space="preserve"> и процесс окраски изображения. </w:t>
+      </w:r>
+    </w:p>
+    <w:p>
+      <w:pPr>
+        <w:pStyle w:val="11"/>
+        <w:numPr>
+          <w:ilvl w:val="0"/>
+          <w:numId w:val="0"/>
+        </w:numPr>
+        <w:spacing w:after="0" w:line="240" w:lineRule="auto"/>
+        <w:ind w:firstLine="709"/>
+        <w:contextualSpacing/>
+        <w:jc w:val="both"/>
+        <w:outlineLvl w:val="1"/>
+      </w:pPr>
+      <w:r>
+        <w:t xml:space="preserve">Процесс сегментирования изображения принимает на вход результирующее изображение, а отдаёт на выходе изображение-маску. </w:t>
+      </w:r>
+    </w:p>
+    <w:p>
+      <w:pPr>
+        <w:pStyle w:val="11"/>
+        <w:numPr>
+          <w:ilvl w:val="0"/>
+          <w:numId w:val="0"/>
+        </w:numPr>
+        <w:spacing w:after="0" w:line="240" w:lineRule="auto"/>
+        <w:ind w:firstLine="709"/>
+        <w:contextualSpacing/>
+        <w:jc w:val="both"/>
+        <w:outlineLvl w:val="1"/>
+      </w:pPr>
+      <w:r>
+        <w:t>Процесс окраски изображения принимает маску и исходное изображение и отдаёт результирующее изображение, которое следующим этапом доставляется пользователю.</w:t>
+      </w:r>
+    </w:p>
+    <w:p>
+      <w:pPr>
+        <w:pStyle w:val="11"/>
+        <w:numPr>
+          <w:ilvl w:val="0"/>
+          <w:numId w:val="0"/>
+        </w:numPr>
+        <w:spacing w:after="0" w:line="240" w:lineRule="auto"/>
+        <w:ind w:firstLine="709"/>
+        <w:contextualSpacing/>
+        <w:jc w:val="both"/>
+        <w:outlineLvl w:val="1"/>
+      </w:pPr>
+      <w:r>
+        <w:t>Если рассматривать представленную выше диаграмму в более крупном масштабе, можно выделить составляющие процесса сегментации изображения</w:t>
+      </w:r>
+      <w:r>
+        <w:t xml:space="preserve">. На рисунке </w:t>
+      </w:r>
+      <w:r>
+        <w:t>2.</w:t>
+      </w:r>
+      <w:r>
+        <w:t>8</w:t>
+      </w:r>
+      <w:r>
+        <w:t xml:space="preserve"> представлена </w:t>
+      </w:r>
+      <w:r>
+        <w:t>декомпозиция</w:t>
+      </w:r>
+      <w:r>
+        <w:t xml:space="preserve"> процесса сегментации изображения</w:t>
+      </w:r>
+      <w:r>
+        <w:t xml:space="preserve"> с использованием нейронной сети</w:t>
+      </w:r>
+      <w:r>
+        <w:t>.</w:t>
+      </w:r>
+    </w:p>
+    <w:p>
+      <w:pPr>
+        <w:pStyle w:val="11"/>
+        <w:numPr>
+          <w:ilvl w:val="0"/>
+          <w:numId w:val="0"/>
+        </w:numPr>
+        <w:spacing w:after="0" w:line="240" w:lineRule="auto"/>
+        <w:ind w:firstLine="709"/>
+        <w:contextualSpacing/>
+        <w:jc w:val="both"/>
+        <w:outlineLvl w:val="1"/>
+      </w:pPr>
+    </w:p>
+    <w:p>
+      <w:pPr>
+        <w:pStyle w:val="11"/>
+        <w:numPr>
+          <w:ilvl w:val="0"/>
+          <w:numId w:val="0"/>
+        </w:numPr>
+        <w:spacing w:after="0" w:line="240" w:lineRule="auto"/>
+        <w:ind w:left="432" w:hanging="432"/>
+        <w:contextualSpacing/>
+        <w:jc w:val="center"/>
+        <w:outlineLvl w:val="1"/>
+        <w:rPr>
+          <w:highlight w:val="yellow"/>
+        </w:rPr>
+      </w:pPr>
+      <w:r>
+        <w:rPr>
+          <w:noProof/>
+          <w:lang w:val="en-US"/>
+        </w:rPr>
+        <w:pict>
+          <v:shape id="_x0000_i1031" type="#_x0000_t75" style="width:491.45pt;height:195.9pt" o:bordertopcolor="this" o:borderleftcolor="this" o:borderbottomcolor="this" o:borderrightcolor="this">
+            <v:imagedata r:id="rId16" o:title="ваывав" croptop="-3018f" cropbottom="-9298f"/>
+            <w10:bordertop type="single" width="4"/>
+            <w10:borderleft type="single" width="4"/>
+            <w10:borderbottom type="single" width="4"/>
+            <w10:borderright type="single" width="4"/>
+          </v:shape>
+        </w:pict>
+      </w:r>
+    </w:p>
+    <w:p>
+      <w:pPr>
+        <w:pStyle w:val="11"/>
+        <w:numPr>
+          <w:ilvl w:val="0"/>
+          <w:numId w:val="0"/>
+        </w:numPr>
+        <w:spacing w:after="0" w:line="240" w:lineRule="auto"/>
+        <w:contextualSpacing/>
+        <w:jc w:val="both"/>
+        <w:outlineLvl w:val="1"/>
+      </w:pPr>
+    </w:p>
+    <w:p>
+      <w:pPr>
+        <w:pBdr>
+          <w:top w:val="nil"/>
+          <w:left w:val="nil"/>
+          <w:bottom w:val="nil"/>
+          <w:right w:val="nil"/>
+          <w:between w:val="nil"/>
+        </w:pBdr>
+        <w:spacing w:after="0" w:line="240" w:lineRule="auto"/>
+        <w:jc w:val="center"/>
+        <w:rPr>
+          <w:rFonts w:ascii="Times New Roman" w:hAnsi="Times New Roman" w:cs="Times New Roman"/>
+          <w:sz w:val="28"/>
+          <w:szCs w:val="28"/>
+          <w:lang w:val="ru-RU"/>
+        </w:rPr>
+      </w:pPr>
+      <w:r>
+        <w:rPr>
+          <w:rFonts w:ascii="Times New Roman" w:hAnsi="Times New Roman" w:cs="Times New Roman"/>
+          <w:sz w:val="28"/>
+          <w:szCs w:val="28"/>
+          <w:lang w:val="ru-RU"/>
+        </w:rPr>
+        <w:t>Рисунок 2.8</w:t>
+      </w:r>
+      <w:r>
+        <w:rPr>
+          <w:rFonts w:ascii="Times New Roman" w:hAnsi="Times New Roman" w:cs="Times New Roman"/>
+          <w:sz w:val="28"/>
+          <w:szCs w:val="28"/>
+          <w:lang w:val="ru-RU"/>
+        </w:rPr>
+        <w:t xml:space="preserve"> –</w:t>
+      </w:r>
+      <w:r>
+        <w:rPr>
+          <w:lang w:val="ru-RU"/>
+        </w:rPr>
+        <w:t xml:space="preserve"> </w:t>
+      </w:r>
+      <w:r>
+        <w:rPr>
+          <w:rFonts w:ascii="Times New Roman" w:hAnsi="Times New Roman" w:cs="Times New Roman"/>
+          <w:i/>
+          <w:iCs/>
+          <w:sz w:val="28"/>
+          <w:szCs w:val="28"/>
+        </w:rPr>
+        <w:t>DFD</w:t>
+      </w:r>
+      <w:r>
+        <w:rPr>
+          <w:rFonts w:ascii="Times New Roman" w:hAnsi="Times New Roman" w:cs="Times New Roman"/>
+          <w:i/>
+          <w:iCs/>
+          <w:sz w:val="28"/>
+          <w:szCs w:val="28"/>
+          <w:lang w:val="ru-RU"/>
+        </w:rPr>
+        <w:t>-</w:t>
+      </w:r>
+      <w:r>
+        <w:rPr>
+          <w:rFonts w:ascii="Times New Roman" w:hAnsi="Times New Roman" w:cs="Times New Roman"/>
+          <w:sz w:val="28"/>
+          <w:szCs w:val="28"/>
+          <w:lang w:val="ru-RU"/>
+        </w:rPr>
+        <w:t xml:space="preserve">модель </w:t>
+      </w:r>
+      <w:r>
+        <w:rPr>
+          <w:rFonts w:ascii="Times New Roman" w:hAnsi="Times New Roman" w:cs="Times New Roman"/>
+          <w:sz w:val="28"/>
+          <w:szCs w:val="28"/>
+          <w:lang w:val="ru-RU"/>
+        </w:rPr>
+        <w:t>процесса сегментации изображения</w:t>
+      </w:r>
+    </w:p>
+    <w:p>
+      <w:pPr>
+        <w:pStyle w:val="11"/>
+        <w:numPr>
+          <w:ilvl w:val="0"/>
+          <w:numId w:val="0"/>
+        </w:numPr>
+        <w:spacing w:after="0" w:line="240" w:lineRule="auto"/>
+        <w:ind w:firstLine="709"/>
+        <w:contextualSpacing/>
+        <w:jc w:val="both"/>
+        <w:outlineLvl w:val="1"/>
+        <w:rPr>
+          <w:rFonts w:cs="Times New Roman"/>
+          <w:color w:val="auto"/>
+          <w:szCs w:val="28"/>
+        </w:rPr>
+      </w:pPr>
+    </w:p>
+    <w:p>
+      <w:pPr>
+        <w:pStyle w:val="11"/>
+        <w:numPr>
+          <w:ilvl w:val="0"/>
+          <w:numId w:val="0"/>
+        </w:numPr>
+        <w:spacing w:after="0" w:line="240" w:lineRule="auto"/>
+        <w:ind w:firstLine="709"/>
+        <w:contextualSpacing/>
+        <w:jc w:val="both"/>
+        <w:outlineLvl w:val="1"/>
+      </w:pPr>
+      <w:r>
+        <w:t xml:space="preserve">Как видно из рисунка выше, </w:t>
+      </w:r>
+      <w:r>
+        <w:t xml:space="preserve">процесс сегментации изображения </w:t>
+      </w:r>
+      <w:r>
+        <w:t xml:space="preserve">состоит из </w:t>
+      </w:r>
+      <w:r>
+        <w:t>трёх</w:t>
+      </w:r>
+      <w:r>
+        <w:t xml:space="preserve"> </w:t>
+      </w:r>
+      <w:r>
+        <w:t xml:space="preserve">основных </w:t>
+      </w:r>
+      <w:r>
+        <w:t xml:space="preserve">частей. </w:t>
+      </w:r>
+    </w:p>
+    <w:p>
+      <w:pPr>
+        <w:pStyle w:val="11"/>
+        <w:numPr>
+          <w:ilvl w:val="0"/>
+          <w:numId w:val="0"/>
+        </w:numPr>
+        <w:spacing w:after="0" w:line="240" w:lineRule="auto"/>
+        <w:ind w:firstLine="709"/>
+        <w:contextualSpacing/>
+        <w:jc w:val="both"/>
+        <w:outlineLvl w:val="1"/>
+      </w:pPr>
+      <w:r>
+        <w:t>Первый процесс нормализует входное изображение для последующей передачи в нейронную сеть.</w:t>
+      </w:r>
+    </w:p>
+    <w:p>
+      <w:pPr>
+        <w:pStyle w:val="11"/>
+        <w:numPr>
+          <w:ilvl w:val="0"/>
+          <w:numId w:val="0"/>
+        </w:numPr>
+        <w:spacing w:after="0" w:line="240" w:lineRule="auto"/>
+        <w:ind w:firstLine="709"/>
+        <w:contextualSpacing/>
+        <w:jc w:val="both"/>
+        <w:outlineLvl w:val="1"/>
+      </w:pPr>
+      <w:r>
+        <w:t>Второй и третий процессы являются составляющими нейронной сети.</w:t>
+      </w:r>
+      <w:r>
+        <w:t xml:space="preserve"> </w:t>
+      </w:r>
+      <w:r>
+        <w:t>Данные процессы представляют обученную модель нейронной сети, и состоят из определённого числа слоёв.</w:t>
+      </w:r>
+      <w:r>
+        <w:t xml:space="preserve"> Данные, между которыми, переходят в виде многомерных массивов</w:t>
+      </w:r>
+      <w:r>
+        <w:t>, а каждый</w:t>
+      </w:r>
+      <w:r>
+        <w:t xml:space="preserve"> новый слой дополняет результат предыдущего.</w:t>
+      </w:r>
+    </w:p>
+    <w:p>
+      <w:pPr>
+        <w:pStyle w:val="11"/>
+        <w:numPr>
+          <w:ilvl w:val="0"/>
+          <w:numId w:val="0"/>
+        </w:numPr>
+        <w:spacing w:after="0" w:line="240" w:lineRule="auto"/>
+        <w:ind w:firstLine="709"/>
+        <w:contextualSpacing/>
+        <w:jc w:val="both"/>
+        <w:outlineLvl w:val="1"/>
+      </w:pPr>
+      <w:r>
+        <w:t>Второй процесс предназначен</w:t>
+      </w:r>
+      <w:r>
+        <w:t xml:space="preserve"> для выделения из изображения всех необходимых признаков</w:t>
+      </w:r>
+      <w:r>
+        <w:t xml:space="preserve"> (</w:t>
+      </w:r>
+      <w:r>
+        <w:t xml:space="preserve">модель </w:t>
+      </w:r>
+      <w:r>
+        <w:t>кодировщик</w:t>
+      </w:r>
+      <w:r>
+        <w:t>а</w:t>
+      </w:r>
+      <w:r>
+        <w:t>)</w:t>
+      </w:r>
+      <w:r>
+        <w:t>.</w:t>
+      </w:r>
+      <w:r>
+        <w:t xml:space="preserve"> </w:t>
+      </w:r>
+    </w:p>
+    <w:p>
+      <w:pPr>
+        <w:pStyle w:val="11"/>
+        <w:numPr>
+          <w:ilvl w:val="0"/>
+          <w:numId w:val="0"/>
+        </w:numPr>
+        <w:spacing w:after="0" w:line="240" w:lineRule="auto"/>
+        <w:ind w:firstLine="709"/>
+        <w:contextualSpacing/>
+        <w:jc w:val="both"/>
+        <w:outlineLvl w:val="1"/>
+      </w:pPr>
+      <w:r>
+        <w:lastRenderedPageBreak/>
+        <w:t>Т</w:t>
+      </w:r>
+      <w:r>
+        <w:t>ретий процесс</w:t>
+      </w:r>
+      <w:r>
+        <w:t xml:space="preserve"> преобразовывает полученные признаки в сегментированное изображение</w:t>
+      </w:r>
+      <w:r>
+        <w:t xml:space="preserve"> (</w:t>
+      </w:r>
+      <w:r>
+        <w:t xml:space="preserve">модель </w:t>
+      </w:r>
+      <w:r>
+        <w:t>декодер</w:t>
+      </w:r>
+      <w:r>
+        <w:t>а</w:t>
+      </w:r>
+      <w:r>
+        <w:t>)</w:t>
+      </w:r>
+      <w:r>
+        <w:t>.</w:t>
+      </w:r>
+      <w:r>
+        <w:t xml:space="preserve"> </w:t>
+      </w:r>
+    </w:p>
+    <w:p>
+      <w:pPr>
+        <w:pStyle w:val="11"/>
+        <w:numPr>
+          <w:ilvl w:val="0"/>
+          <w:numId w:val="0"/>
+        </w:numPr>
+        <w:spacing w:after="0" w:line="240" w:lineRule="auto"/>
+        <w:ind w:firstLine="709"/>
+        <w:contextualSpacing/>
+        <w:jc w:val="both"/>
+        <w:outlineLvl w:val="1"/>
+        <w:rPr>
+          <w:highlight w:val="yellow"/>
+        </w:rPr>
+      </w:pPr>
+      <w:r>
+        <w:t>На выходе образуется изображение с той же размерностью, что и исходное, но представляющее из себя маску помещения.</w:t>
+      </w:r>
+      <w:r>
+        <w:t xml:space="preserve"> То есть то, что является ключевым объектом помещения – стена, пол, потолок, предметы интерьера, окрашены в соответствующий классу цвет.</w:t>
+      </w:r>
+    </w:p>
+    <w:p>
+      <w:pPr>
+        <w:pStyle w:val="11"/>
+        <w:numPr>
+          <w:ilvl w:val="0"/>
+          <w:numId w:val="0"/>
+        </w:numPr>
+        <w:spacing w:after="0" w:line="240" w:lineRule="auto"/>
+        <w:ind w:firstLine="709"/>
+        <w:contextualSpacing/>
+        <w:jc w:val="both"/>
+        <w:outlineLvl w:val="1"/>
+      </w:pPr>
+      <w:r>
+        <w:t xml:space="preserve">На рисунке </w:t>
+      </w:r>
+      <w:r>
+        <w:t>2.</w:t>
+      </w:r>
+      <w:r>
+        <w:t>9</w:t>
+      </w:r>
+      <w:r>
+        <w:t xml:space="preserve"> представлена декомпозиция процесса окраски изображения.</w:t>
+      </w:r>
+    </w:p>
+    <w:p>
+      <w:pPr>
+        <w:pStyle w:val="11"/>
+        <w:numPr>
+          <w:ilvl w:val="0"/>
+          <w:numId w:val="0"/>
+        </w:numPr>
+        <w:spacing w:after="0" w:line="240" w:lineRule="auto"/>
+        <w:ind w:firstLine="709"/>
+        <w:contextualSpacing/>
+        <w:jc w:val="both"/>
+        <w:outlineLvl w:val="1"/>
+      </w:pPr>
+    </w:p>
+    <w:p>
+      <w:pPr>
+        <w:pStyle w:val="11"/>
+        <w:numPr>
+          <w:ilvl w:val="0"/>
+          <w:numId w:val="0"/>
+        </w:numPr>
+        <w:spacing w:after="0" w:line="240" w:lineRule="auto"/>
+        <w:ind w:left="432" w:hanging="432"/>
+        <w:contextualSpacing/>
+        <w:jc w:val="both"/>
+        <w:outlineLvl w:val="1"/>
+        <w:rPr>
+          <w:highlight w:val="yellow"/>
+        </w:rPr>
+      </w:pPr>
+      <w:r>
+        <w:pict>
+          <v:shape id="_x0000_i1032" type="#_x0000_t75" style="width:497.3pt;height:168.3pt" o:bordertopcolor="this" o:borderleftcolor="this" o:borderbottomcolor="this" o:borderrightcolor="this">
+            <v:imagedata r:id="rId17" o:title="ыпыкп" croptop="646f" cropbottom="-679f"/>
+            <w10:bordertop type="single" width="4"/>
+            <w10:borderleft type="single" width="4"/>
+            <w10:borderbottom type="single" width="4"/>
+            <w10:borderright type="single" width="4"/>
+          </v:shape>
+        </w:pict>
+      </w:r>
+    </w:p>
+    <w:p>
+      <w:pPr>
+        <w:pStyle w:val="11"/>
+        <w:numPr>
+          <w:ilvl w:val="0"/>
+          <w:numId w:val="0"/>
+        </w:numPr>
+        <w:spacing w:after="0" w:line="240" w:lineRule="auto"/>
+        <w:contextualSpacing/>
+        <w:jc w:val="both"/>
+        <w:outlineLvl w:val="1"/>
+        <w:rPr>
+          <w:highlight w:val="yellow"/>
+        </w:rPr>
+      </w:pPr>
+    </w:p>
+    <w:p>
+      <w:pPr>
+        <w:pBdr>
+          <w:top w:val="nil"/>
+          <w:left w:val="nil"/>
+          <w:bottom w:val="nil"/>
+          <w:right w:val="nil"/>
+          <w:between w:val="nil"/>
+        </w:pBdr>
+        <w:spacing w:after="0" w:line="240" w:lineRule="auto"/>
+        <w:jc w:val="center"/>
+        <w:rPr>
+          <w:rFonts w:ascii="Times New Roman" w:hAnsi="Times New Roman" w:cs="Times New Roman"/>
+          <w:sz w:val="28"/>
+          <w:szCs w:val="28"/>
+          <w:lang w:val="ru-RU"/>
+        </w:rPr>
+      </w:pPr>
+      <w:r>
+        <w:rPr>
+          <w:rFonts w:ascii="Times New Roman" w:hAnsi="Times New Roman" w:cs="Times New Roman"/>
+          <w:sz w:val="28"/>
+          <w:szCs w:val="28"/>
+          <w:lang w:val="ru-RU"/>
+        </w:rPr>
+        <w:t>Рисунок 2.</w:t>
+      </w:r>
+      <w:r>
+        <w:rPr>
+          <w:rFonts w:ascii="Times New Roman" w:hAnsi="Times New Roman" w:cs="Times New Roman"/>
+          <w:sz w:val="28"/>
+          <w:szCs w:val="28"/>
+          <w:lang w:val="ru-RU"/>
+        </w:rPr>
+        <w:t>9</w:t>
+      </w:r>
+      <w:bookmarkStart w:id="0" w:name="_GoBack"/>
+      <w:bookmarkEnd w:id="0"/>
+      <w:r>
+        <w:rPr>
+          <w:rFonts w:ascii="Times New Roman" w:hAnsi="Times New Roman" w:cs="Times New Roman"/>
+          <w:sz w:val="28"/>
+          <w:szCs w:val="28"/>
+          <w:lang w:val="ru-RU"/>
+        </w:rPr>
+        <w:t xml:space="preserve"> –</w:t>
+      </w:r>
+      <w:r>
+        <w:rPr>
+          <w:lang w:val="ru-RU"/>
+        </w:rPr>
+        <w:t xml:space="preserve"> </w:t>
+      </w:r>
+      <w:r>
+        <w:rPr>
+          <w:rFonts w:ascii="Times New Roman" w:hAnsi="Times New Roman" w:cs="Times New Roman"/>
+          <w:i/>
+          <w:iCs/>
+          <w:sz w:val="28"/>
+          <w:szCs w:val="28"/>
+        </w:rPr>
+        <w:t>DFD</w:t>
+      </w:r>
+      <w:r>
+        <w:rPr>
+          <w:rFonts w:ascii="Times New Roman" w:hAnsi="Times New Roman" w:cs="Times New Roman"/>
+          <w:i/>
+          <w:iCs/>
+          <w:sz w:val="28"/>
+          <w:szCs w:val="28"/>
+          <w:lang w:val="ru-RU"/>
+        </w:rPr>
+        <w:t>-</w:t>
+      </w:r>
+      <w:r>
+        <w:rPr>
+          <w:rFonts w:ascii="Times New Roman" w:hAnsi="Times New Roman" w:cs="Times New Roman"/>
+          <w:sz w:val="28"/>
+          <w:szCs w:val="28"/>
+          <w:lang w:val="ru-RU"/>
+        </w:rPr>
+        <w:t xml:space="preserve">модель </w:t>
+      </w:r>
+      <w:r>
+        <w:rPr>
+          <w:rFonts w:ascii="Times New Roman" w:hAnsi="Times New Roman" w:cs="Times New Roman"/>
+          <w:sz w:val="28"/>
+          <w:szCs w:val="28"/>
+          <w:lang w:val="ru-RU"/>
+        </w:rPr>
+        <w:t xml:space="preserve">процесса </w:t>
+      </w:r>
+      <w:r>
+        <w:rPr>
+          <w:rFonts w:ascii="Times New Roman" w:hAnsi="Times New Roman" w:cs="Times New Roman"/>
+          <w:sz w:val="28"/>
+          <w:szCs w:val="28"/>
+          <w:lang w:val="ru-RU"/>
+        </w:rPr>
+        <w:t>окрашивания</w:t>
+      </w:r>
+      <w:r>
+        <w:rPr>
+          <w:rFonts w:ascii="Times New Roman" w:hAnsi="Times New Roman" w:cs="Times New Roman"/>
+          <w:sz w:val="28"/>
+          <w:szCs w:val="28"/>
+          <w:lang w:val="ru-RU"/>
+        </w:rPr>
+        <w:t xml:space="preserve"> изображения</w:t>
+      </w:r>
+    </w:p>
+    <w:p>
+      <w:pPr>
+        <w:pStyle w:val="11"/>
+        <w:numPr>
+          <w:ilvl w:val="0"/>
+          <w:numId w:val="0"/>
+        </w:numPr>
+        <w:spacing w:after="0" w:line="240" w:lineRule="auto"/>
+        <w:ind w:firstLine="709"/>
+        <w:contextualSpacing/>
+        <w:jc w:val="both"/>
+        <w:outlineLvl w:val="1"/>
+        <w:rPr>
+          <w:highlight w:val="yellow"/>
+        </w:rPr>
+      </w:pPr>
+    </w:p>
+    <w:p>
+      <w:pPr>
+        <w:pStyle w:val="11"/>
+        <w:numPr>
+          <w:ilvl w:val="0"/>
+          <w:numId w:val="0"/>
+        </w:numPr>
+        <w:spacing w:after="0" w:line="240" w:lineRule="auto"/>
+        <w:ind w:firstLine="709"/>
+        <w:contextualSpacing/>
+        <w:jc w:val="both"/>
+        <w:outlineLvl w:val="1"/>
+      </w:pPr>
+      <w:r>
+        <w:t>Процесс окраски изображения получает три типа входных данных: исходное изображение, цвет или текстуру</w:t>
+      </w:r>
+      <w:r>
+        <w:t xml:space="preserve"> и</w:t>
+      </w:r>
+      <w:r>
+        <w:t xml:space="preserve"> маску помещения.</w:t>
+      </w:r>
+      <w:r>
+        <w:t xml:space="preserve"> </w:t>
+      </w:r>
+    </w:p>
+    <w:p>
+      <w:pPr>
+        <w:pStyle w:val="11"/>
+        <w:numPr>
+          <w:ilvl w:val="0"/>
+          <w:numId w:val="0"/>
+        </w:numPr>
+        <w:spacing w:after="0" w:line="240" w:lineRule="auto"/>
+        <w:ind w:firstLine="709"/>
+        <w:contextualSpacing/>
+        <w:jc w:val="both"/>
+        <w:outlineLvl w:val="1"/>
+      </w:pPr>
+      <w:r>
+        <w:t xml:space="preserve">Первым из внутренних процессов является нормализация маски – данный процесс выделяет из всех сегментированных объектов помещения именно стену. Следующим шагом окрашивает маску в необходимый цвет и добавляет альфа-канал (прозрачность) к изображению-маске. </w:t>
+      </w:r>
+    </w:p>
+    <w:p>
+      <w:pPr>
+        <w:pStyle w:val="11"/>
+        <w:numPr>
+          <w:ilvl w:val="0"/>
+          <w:numId w:val="0"/>
+        </w:numPr>
+        <w:spacing w:after="0" w:line="240" w:lineRule="auto"/>
+        <w:ind w:firstLine="709"/>
+        <w:contextualSpacing/>
+        <w:jc w:val="both"/>
+        <w:outlineLvl w:val="1"/>
+      </w:pPr>
+      <w:r>
+        <w:t xml:space="preserve">Следующий процесс принимает нормализованную маску и </w:t>
+      </w:r>
+      <w:r>
+        <w:t>исходное изображение и объединяет их в одно исходное изображение.</w:t>
+      </w:r>
+    </w:p>
+    <w:p>
+      <w:pPr>
+        <w:pStyle w:val="21"/>
+        <w:numPr>
+          <w:ilvl w:val="0"/>
+          <w:numId w:val="0"/>
+        </w:numPr>
+        <w:spacing w:after="0" w:line="240" w:lineRule="auto"/>
+        <w:contextualSpacing/>
+        <w:jc w:val="both"/>
+        <w:outlineLvl w:val="1"/>
+        <w:rPr>
+          <w:highlight w:val="yellow"/>
+        </w:rPr>
+      </w:pPr>
+    </w:p>
+    <w:p>
+      <w:pPr>
+        <w:pStyle w:val="21"/>
         <w:numPr>
           <w:ilvl w:val="0"/>
           <w:numId w:val="0"/>
@@ -5544,295 +6226,21 @@
           <w:tab w:val="center" w:pos="1134"/>
         </w:tabs>
         <w:spacing w:after="0" w:line="240" w:lineRule="auto"/>
-        <w:ind w:left="576" w:hanging="576"/>
-        <w:contextualSpacing/>
-        <w:jc w:val="both"/>
-        <w:outlineLvl w:val="1"/>
-        <w:rPr>
-          <w:rFonts w:cs="Times New Roman"/>
-          <w:b/>
-          <w:bCs/>
-          <w:i/>
-          <w:color w:val="auto"/>
-          <w:szCs w:val="28"/>
-          <w:highlight w:val="yellow"/>
-        </w:rPr>
-      </w:pPr>
-      <w:r>
-        <w:rPr>
-          <w:rFonts w:cs="Times New Roman"/>
-          <w:b/>
-          <w:bCs/>
-          <w:i/>
-          <w:color w:val="auto"/>
-          <w:szCs w:val="28"/>
-          <w:highlight w:val="yellow"/>
-        </w:rPr>
-        <w:t xml:space="preserve">Внутренняя </w:t>
-      </w:r>
-      <w:proofErr w:type="spellStart"/>
-      <w:r>
-        <w:rPr>
-          <w:rFonts w:cs="Times New Roman"/>
-          <w:b/>
-          <w:bCs/>
-          <w:i/>
-          <w:color w:val="auto"/>
-          <w:szCs w:val="28"/>
-          <w:highlight w:val="yellow"/>
-        </w:rPr>
-        <w:t>архитетура</w:t>
-      </w:r>
-      <w:proofErr w:type="spellEnd"/>
-    </w:p>
-    <w:p>
-      <w:pPr>
-        <w:pStyle w:val="21"/>
-        <w:numPr>
-          <w:ilvl w:val="0"/>
-          <w:numId w:val="0"/>
-        </w:numPr>
-        <w:tabs>
-          <w:tab w:val="center" w:pos="1134"/>
-        </w:tabs>
-        <w:spacing w:after="0" w:line="240" w:lineRule="auto"/>
-        <w:ind w:left="576" w:hanging="576"/>
-        <w:contextualSpacing/>
-        <w:jc w:val="both"/>
-        <w:outlineLvl w:val="1"/>
-        <w:rPr>
-          <w:rFonts w:cs="Times New Roman"/>
-          <w:b/>
-          <w:bCs/>
-          <w:i/>
-          <w:color w:val="auto"/>
-          <w:szCs w:val="28"/>
-          <w:highlight w:val="yellow"/>
-        </w:rPr>
-      </w:pPr>
-      <w:r>
-        <w:rPr>
-          <w:rFonts w:cs="Times New Roman"/>
-          <w:b/>
-          <w:bCs/>
-          <w:i/>
-          <w:color w:val="auto"/>
-          <w:szCs w:val="28"/>
-          <w:highlight w:val="yellow"/>
-        </w:rPr>
-        <w:t>Схемы разделения данных</w:t>
-      </w:r>
-    </w:p>
-    <w:p>
-      <w:pPr>
-        <w:pStyle w:val="21"/>
-        <w:numPr>
-          <w:ilvl w:val="0"/>
-          <w:numId w:val="0"/>
-        </w:numPr>
-        <w:tabs>
-          <w:tab w:val="center" w:pos="1134"/>
-        </w:tabs>
-        <w:spacing w:after="0" w:line="240" w:lineRule="auto"/>
-        <w:ind w:left="576" w:hanging="576"/>
-        <w:contextualSpacing/>
-        <w:jc w:val="both"/>
-        <w:outlineLvl w:val="1"/>
-        <w:rPr>
-          <w:rFonts w:cs="Times New Roman"/>
-          <w:b/>
-          <w:bCs/>
-          <w:i/>
-          <w:color w:val="auto"/>
-          <w:szCs w:val="28"/>
-          <w:highlight w:val="yellow"/>
-        </w:rPr>
-      </w:pPr>
-      <w:r>
-        <w:rPr>
-          <w:rFonts w:cs="Times New Roman"/>
-          <w:b/>
-          <w:bCs/>
-          <w:i/>
-          <w:color w:val="auto"/>
-          <w:szCs w:val="28"/>
-          <w:highlight w:val="yellow"/>
-        </w:rPr>
-        <w:t>Моделирование предметной области</w:t>
-      </w:r>
-    </w:p>
-    <w:p>
-      <w:pPr>
-        <w:pStyle w:val="21"/>
-        <w:numPr>
-          <w:ilvl w:val="0"/>
-          <w:numId w:val="0"/>
-        </w:numPr>
-        <w:tabs>
-          <w:tab w:val="center" w:pos="1134"/>
-        </w:tabs>
-        <w:spacing w:after="0" w:line="240" w:lineRule="auto"/>
-        <w:ind w:left="576" w:hanging="576"/>
-        <w:contextualSpacing/>
-        <w:jc w:val="both"/>
-        <w:outlineLvl w:val="1"/>
-        <w:rPr>
-          <w:rFonts w:cs="Times New Roman"/>
-          <w:b/>
-          <w:bCs/>
-          <w:i/>
-          <w:color w:val="auto"/>
-          <w:szCs w:val="28"/>
-          <w:highlight w:val="yellow"/>
-        </w:rPr>
-      </w:pPr>
-      <w:r>
-        <w:rPr>
-          <w:rFonts w:cs="Times New Roman"/>
-          <w:b/>
-          <w:bCs/>
-          <w:i/>
-          <w:color w:val="auto"/>
-          <w:szCs w:val="28"/>
-          <w:highlight w:val="yellow"/>
-        </w:rPr>
-        <w:t>Выделение основных сущностей и связей между ними</w:t>
-      </w:r>
-    </w:p>
-    <w:p>
-      <w:pPr>
-        <w:pStyle w:val="21"/>
-        <w:numPr>
-          <w:ilvl w:val="0"/>
-          <w:numId w:val="0"/>
-        </w:numPr>
-        <w:tabs>
-          <w:tab w:val="center" w:pos="1134"/>
-        </w:tabs>
-        <w:spacing w:after="0" w:line="240" w:lineRule="auto"/>
-        <w:ind w:left="576" w:hanging="576"/>
-        <w:contextualSpacing/>
-        <w:jc w:val="both"/>
-        <w:outlineLvl w:val="1"/>
-        <w:rPr>
-          <w:rFonts w:cs="Times New Roman"/>
-          <w:b/>
-          <w:bCs/>
-          <w:i/>
-          <w:color w:val="auto"/>
-          <w:szCs w:val="28"/>
-        </w:rPr>
-      </w:pPr>
-      <w:r>
-        <w:rPr>
-          <w:rFonts w:cs="Times New Roman"/>
-          <w:b/>
-          <w:bCs/>
-          <w:i/>
-          <w:color w:val="auto"/>
-          <w:szCs w:val="28"/>
-          <w:highlight w:val="yellow"/>
-        </w:rPr>
-        <w:t>Описание внутренних и внешних интерфейсов</w:t>
-      </w:r>
-    </w:p>
-    <w:p>
-      <w:pPr>
-        <w:pStyle w:val="11"/>
-        <w:numPr>
-          <w:ilvl w:val="0"/>
-          <w:numId w:val="0"/>
-        </w:numPr>
-        <w:spacing w:after="0" w:line="240" w:lineRule="auto"/>
         <w:ind w:firstLine="709"/>
         <w:contextualSpacing/>
         <w:jc w:val="both"/>
         <w:outlineLvl w:val="1"/>
         <w:rPr>
-          <w:highlight w:val="yellow"/>
-        </w:rPr>
-      </w:pPr>
-    </w:p>
-    <w:p>
-      <w:pPr>
-        <w:pStyle w:val="11"/>
-        <w:numPr>
-          <w:ilvl w:val="0"/>
-          <w:numId w:val="0"/>
-        </w:numPr>
+          <w:rFonts w:cs="Times New Roman"/>
+          <w:color w:val="auto"/>
+          <w:szCs w:val="28"/>
+        </w:rPr>
+      </w:pPr>
+    </w:p>
+    <w:p>
+      <w:pPr>
         <w:spacing w:after="0" w:line="240" w:lineRule="auto"/>
         <w:ind w:firstLine="709"/>
-        <w:contextualSpacing/>
-        <w:jc w:val="both"/>
-        <w:outlineLvl w:val="1"/>
-      </w:pPr>
-      <w:r>
-        <w:rPr>
-          <w:highlight w:val="yellow"/>
-        </w:rPr>
-        <w:t>10-12 листов.</w:t>
-      </w:r>
-    </w:p>
-    <w:p>
-      <w:pPr>
-        <w:pStyle w:val="21"/>
-        <w:numPr>
-          <w:ilvl w:val="0"/>
-          <w:numId w:val="0"/>
-        </w:numPr>
-        <w:spacing w:after="0" w:line="240" w:lineRule="auto"/>
-        <w:ind w:firstLine="709"/>
-        <w:contextualSpacing/>
-        <w:jc w:val="both"/>
-        <w:outlineLvl w:val="1"/>
-        <w:rPr>
-          <w:highlight w:val="yellow"/>
-        </w:rPr>
-      </w:pPr>
-    </w:p>
-    <w:p>
-      <w:pPr>
-        <w:pStyle w:val="21"/>
-        <w:numPr>
-          <w:ilvl w:val="0"/>
-          <w:numId w:val="0"/>
-        </w:numPr>
-        <w:spacing w:after="0" w:line="240" w:lineRule="auto"/>
-        <w:ind w:firstLine="709"/>
-        <w:contextualSpacing/>
-        <w:jc w:val="both"/>
-        <w:outlineLvl w:val="1"/>
-        <w:rPr>
-          <w:highlight w:val="yellow"/>
-        </w:rPr>
-      </w:pPr>
-    </w:p>
-    <w:p>
-      <w:pPr>
-        <w:pStyle w:val="21"/>
-        <w:numPr>
-          <w:ilvl w:val="0"/>
-          <w:numId w:val="0"/>
-        </w:numPr>
-        <w:tabs>
-          <w:tab w:val="center" w:pos="1134"/>
-        </w:tabs>
-        <w:spacing w:after="0" w:line="240" w:lineRule="auto"/>
-        <w:ind w:firstLine="709"/>
-        <w:contextualSpacing/>
-        <w:jc w:val="both"/>
-        <w:outlineLvl w:val="1"/>
-        <w:rPr>
-          <w:rFonts w:cs="Times New Roman"/>
-          <w:color w:val="auto"/>
-          <w:szCs w:val="28"/>
-        </w:rPr>
-      </w:pPr>
-    </w:p>
-    <w:p>
-      <w:pPr>
-        <w:spacing w:after="0" w:line="240" w:lineRule="auto"/>
-        <w:ind w:firstLine="709"/>
         <w:jc w:val="both"/>
         <w:rPr>
           <w:rFonts w:ascii="Times New Roman" w:hAnsi="Times New Roman" w:cs="Times New Roman"/>
@@ -5843,7 +6251,7 @@
       </w:pPr>
     </w:p>
     <w:sectPr>
-      <w:footerReference w:type="default" r:id="rId16"/>
+      <w:footerReference w:type="default" r:id="rId18"/>
       <w:pgSz w:w="12240" w:h="15840"/>
       <w:pgMar w:top="1134" w:right="567" w:bottom="1134" w:left="1701" w:header="720" w:footer="720" w:gutter="0"/>
       <w:pgNumType w:start="1"/>
@@ -5939,7 +6347,7 @@
             <w:sz w:val="28"/>
             <w:szCs w:val="28"/>
           </w:rPr>
-          <w:t>2</w:t>
+          <w:t>10</w:t>
         </w:r>
         <w:r>
           <w:rPr>
@@ -6658,6 +7066,119 @@
     </w:lvl>
   </w:abstractNum>
   <w:abstractNum w:abstractNumId="6">
+    <w:nsid w:val="32F929A8"/>
+    <w:multiLevelType w:val="hybridMultilevel"/>
+    <w:tmpl w:val="99F0FB62"/>
+    <w:lvl w:ilvl="0" w:tplc="69041CFE">
+      <w:start w:val="1"/>
+      <w:numFmt w:val="bullet"/>
+      <w:lvlText w:val=""/>
+      <w:lvlJc w:val="left"/>
+      <w:pPr>
+        <w:ind w:left="1429" w:hanging="360"/>
+      </w:pPr>
+      <w:rPr>
+        <w:rFonts w:ascii="Symbol" w:hAnsi="Symbol" w:hint="default"/>
+      </w:rPr>
+    </w:lvl>
+    <w:lvl w:ilvl="1" w:tplc="04090003" w:tentative="1">
+      <w:start w:val="1"/>
+      <w:numFmt w:val="bullet"/>
+      <w:lvlText w:val="o"/>
+      <w:lvlJc w:val="left"/>
+      <w:pPr>
+        <w:ind w:left="2149" w:hanging="360"/>
+      </w:pPr>
+      <w:rPr>
+        <w:rFonts w:ascii="Courier New" w:hAnsi="Courier New" w:cs="Courier New" w:hint="default"/>
+      </w:rPr>
+    </w:lvl>
+    <w:lvl w:ilvl="2" w:tplc="04090005" w:tentative="1">
+      <w:start w:val="1"/>
+      <w:numFmt w:val="bullet"/>
+      <w:lvlText w:val=""/>
+      <w:lvlJc w:val="left"/>
+      <w:pPr>
+        <w:ind w:left="2869" w:hanging="360"/>
+      </w:pPr>
+      <w:rPr>
+        <w:rFonts w:ascii="Wingdings" w:hAnsi="Wingdings" w:hint="default"/>
+      </w:rPr>
+    </w:lvl>
+    <w:lvl w:ilvl="3" w:tplc="04090001" w:tentative="1">
+      <w:start w:val="1"/>
+      <w:numFmt w:val="bullet"/>
+      <w:lvlText w:val=""/>
+      <w:lvlJc w:val="left"/>
+      <w:pPr>
+        <w:ind w:left="3589" w:hanging="360"/>
+      </w:pPr>
+      <w:rPr>
+        <w:rFonts w:ascii="Symbol" w:hAnsi="Symbol" w:hint="default"/>
+      </w:rPr>
+    </w:lvl>
+    <w:lvl w:ilvl="4" w:tplc="04090003" w:tentative="1">
+      <w:start w:val="1"/>
+      <w:numFmt w:val="bullet"/>
+      <w:lvlText w:val="o"/>
+      <w:lvlJc w:val="left"/>
+      <w:pPr>
+        <w:ind w:left="4309" w:hanging="360"/>
+      </w:pPr>
+      <w:rPr>
+        <w:rFonts w:ascii="Courier New" w:hAnsi="Courier New" w:cs="Courier New" w:hint="default"/>
+      </w:rPr>
+    </w:lvl>
+    <w:lvl w:ilvl="5" w:tplc="04090005" w:tentative="1">
+      <w:start w:val="1"/>
+      <w:numFmt w:val="bullet"/>
+      <w:lvlText w:val=""/>
+      <w:lvlJc w:val="left"/>
+      <w:pPr>
+        <w:ind w:left="5029" w:hanging="360"/>
+      </w:pPr>
+      <w:rPr>
+        <w:rFonts w:ascii="Wingdings" w:hAnsi="Wingdings" w:hint="default"/>
+      </w:rPr>
+    </w:lvl>
+    <w:lvl w:ilvl="6" w:tplc="04090001" w:tentative="1">
+      <w:start w:val="1"/>
+      <w:numFmt w:val="bullet"/>
+      <w:lvlText w:val=""/>
+      <w:lvlJc w:val="left"/>
+      <w:pPr>
+        <w:ind w:left="5749" w:hanging="360"/>
+      </w:pPr>
+      <w:rPr>
+        <w:rFonts w:ascii="Symbol" w:hAnsi="Symbol" w:hint="default"/>
+      </w:rPr>
+    </w:lvl>
+    <w:lvl w:ilvl="7" w:tplc="04090003" w:tentative="1">
+      <w:start w:val="1"/>
+      <w:numFmt w:val="bullet"/>
+      <w:lvlText w:val="o"/>
+      <w:lvlJc w:val="left"/>
+      <w:pPr>
+        <w:ind w:left="6469" w:hanging="360"/>
+      </w:pPr>
+      <w:rPr>
+        <w:rFonts w:ascii="Courier New" w:hAnsi="Courier New" w:cs="Courier New" w:hint="default"/>
+      </w:rPr>
+    </w:lvl>
+    <w:lvl w:ilvl="8" w:tplc="04090005" w:tentative="1">
+      <w:start w:val="1"/>
+      <w:numFmt w:val="bullet"/>
+      <w:lvlText w:val=""/>
+      <w:lvlJc w:val="left"/>
+      <w:pPr>
+        <w:ind w:left="7189" w:hanging="360"/>
+      </w:pPr>
+      <w:rPr>
+        <w:rFonts w:ascii="Wingdings" w:hAnsi="Wingdings" w:hint="default"/>
+      </w:rPr>
+    </w:lvl>
+  </w:abstractNum>
+  <w:abstractNum w:abstractNumId="7">
     <w:nsid w:val="43402915"/>
     <w:multiLevelType w:val="hybridMultilevel"/>
     <w:tmpl w:val="6476A08C"/>
@@ -6770,7 +7291,7 @@
       </w:rPr>
     </w:lvl>
   </w:abstractNum>
-  <w:abstractNum w:abstractNumId="7">
+  <w:abstractNum w:abstractNumId="8">
     <w:nsid w:val="4A5563BA"/>
     <w:multiLevelType w:val="hybridMultilevel"/>
     <w:tmpl w:val="B2F2A358"/>
@@ -6883,7 +7404,7 @@
       </w:rPr>
     </w:lvl>
   </w:abstractNum>
-  <w:abstractNum w:abstractNumId="8">
+  <w:abstractNum w:abstractNumId="9">
     <w:nsid w:val="50A5185E"/>
     <w:multiLevelType w:val="hybridMultilevel"/>
     <w:tmpl w:val="40E29B56"/>
@@ -6978,7 +7499,7 @@
       </w:pPr>
     </w:lvl>
   </w:abstractNum>
-  <w:abstractNum w:abstractNumId="9">
+  <w:abstractNum w:abstractNumId="10">
     <w:nsid w:val="568D3164"/>
     <w:multiLevelType w:val="multilevel"/>
     <w:tmpl w:val="13B68096"/>
@@ -7100,7 +7621,7 @@
       </w:rPr>
     </w:lvl>
   </w:abstractNum>
-  <w:abstractNum w:abstractNumId="10">
+  <w:abstractNum w:abstractNumId="11">
     <w:nsid w:val="5B104A31"/>
     <w:multiLevelType w:val="multilevel"/>
     <w:tmpl w:val="0FD607CE"/>
@@ -7222,7 +7743,7 @@
       </w:rPr>
     </w:lvl>
   </w:abstractNum>
-  <w:abstractNum w:abstractNumId="11">
+  <w:abstractNum w:abstractNumId="12">
     <w:nsid w:val="62B75207"/>
     <w:multiLevelType w:val="hybridMultilevel"/>
     <w:tmpl w:val="57C45AC0"/>
@@ -7335,7 +7856,7 @@
       </w:rPr>
     </w:lvl>
   </w:abstractNum>
-  <w:abstractNum w:abstractNumId="12">
+  <w:abstractNum w:abstractNumId="13">
     <w:nsid w:val="656B0F9F"/>
     <w:multiLevelType w:val="multilevel"/>
     <w:tmpl w:val="07F2417E"/>
@@ -7449,7 +7970,7 @@
       </w:rPr>
     </w:lvl>
   </w:abstractNum>
-  <w:abstractNum w:abstractNumId="13">
+  <w:abstractNum w:abstractNumId="14">
     <w:nsid w:val="6674469E"/>
     <w:multiLevelType w:val="multilevel"/>
     <w:tmpl w:val="FDEE51CE"/>
@@ -7571,7 +8092,7 @@
       </w:rPr>
     </w:lvl>
   </w:abstractNum>
-  <w:abstractNum w:abstractNumId="14">
+  <w:abstractNum w:abstractNumId="15">
     <w:nsid w:val="67AC0F5D"/>
     <w:multiLevelType w:val="hybridMultilevel"/>
     <w:tmpl w:val="4CFCAF06"/>
@@ -7684,7 +8205,7 @@
       </w:rPr>
     </w:lvl>
   </w:abstractNum>
-  <w:abstractNum w:abstractNumId="15">
+  <w:abstractNum w:abstractNumId="16">
     <w:nsid w:val="68166BF8"/>
     <w:multiLevelType w:val="hybridMultilevel"/>
     <w:tmpl w:val="9572B1CC"/>
@@ -7797,7 +8318,7 @@
       </w:rPr>
     </w:lvl>
   </w:abstractNum>
-  <w:abstractNum w:abstractNumId="16">
+  <w:abstractNum w:abstractNumId="17">
     <w:nsid w:val="6D743FA0"/>
     <w:multiLevelType w:val="multilevel"/>
     <w:tmpl w:val="1EB2E0C6"/>
@@ -7946,7 +8467,7 @@
       </w:rPr>
     </w:lvl>
   </w:abstractNum>
-  <w:abstractNum w:abstractNumId="17">
+  <w:abstractNum w:abstractNumId="18">
     <w:nsid w:val="7B251392"/>
     <w:multiLevelType w:val="multilevel"/>
     <w:tmpl w:val="FDEE26DC"/>
@@ -8095,7 +8616,7 @@
       </w:rPr>
     </w:lvl>
   </w:abstractNum>
-  <w:abstractNum w:abstractNumId="18">
+  <w:abstractNum w:abstractNumId="19">
     <w:nsid w:val="7C45429A"/>
     <w:multiLevelType w:val="multilevel"/>
     <w:tmpl w:val="A5448EAC"/>
@@ -8254,10 +8775,10 @@
     <w:abstractNumId w:val="1"/>
   </w:num>
   <w:num w:numId="4">
-    <w:abstractNumId w:val="10"/>
+    <w:abstractNumId w:val="11"/>
   </w:num>
   <w:num w:numId="5">
-    <w:abstractNumId w:val="9"/>
+    <w:abstractNumId w:val="10"/>
   </w:num>
   <w:num w:numId="6">
     <w:abstractNumId w:val="2"/>
@@ -8266,7 +8787,7 @@
     <w:abstractNumId w:val="3"/>
   </w:num>
   <w:num w:numId="8">
-    <w:abstractNumId w:val="8"/>
+    <w:abstractNumId w:val="9"/>
   </w:num>
   <w:num w:numId="9">
     <w:abstractNumId w:val="0"/>
@@ -8275,40 +8796,43 @@
     <w:abstractNumId w:val="2"/>
   </w:num>
   <w:num w:numId="11">
-    <w:abstractNumId w:val="11"/>
+    <w:abstractNumId w:val="12"/>
   </w:num>
   <w:num w:numId="12">
-    <w:abstractNumId w:val="16"/>
+    <w:abstractNumId w:val="17"/>
   </w:num>
   <w:num w:numId="13">
-    <w:abstractNumId w:val="17"/>
+    <w:abstractNumId w:val="18"/>
   </w:num>
   <w:num w:numId="14">
-    <w:abstractNumId w:val="18"/>
+    <w:abstractNumId w:val="19"/>
   </w:num>
   <w:num w:numId="15">
-    <w:abstractNumId w:val="15"/>
+    <w:abstractNumId w:val="16"/>
   </w:num>
   <w:num w:numId="16">
     <w:abstractNumId w:val="2"/>
   </w:num>
   <w:num w:numId="17">
-    <w:abstractNumId w:val="12"/>
+    <w:abstractNumId w:val="13"/>
   </w:num>
   <w:num w:numId="18">
-    <w:abstractNumId w:val="14"/>
+    <w:abstractNumId w:val="15"/>
   </w:num>
   <w:num w:numId="19">
-    <w:abstractNumId w:val="7"/>
+    <w:abstractNumId w:val="8"/>
   </w:num>
   <w:num w:numId="20">
-    <w:abstractNumId w:val="6"/>
+    <w:abstractNumId w:val="7"/>
   </w:num>
   <w:num w:numId="21">
     <w:abstractNumId w:val="4"/>
   </w:num>
   <w:num w:numId="22">
-    <w:abstractNumId w:val="13"/>
+    <w:abstractNumId w:val="14"/>
+  </w:num>
+  <w:num w:numId="23">
+    <w:abstractNumId w:val="6"/>
   </w:num>
 </w:numbering>
 </file>
@@ -10117,7 +10641,7 @@
 </file>
 
 <file path=customXml/itemProps1.xml><?xml version="1.0" encoding="utf-8"?>
-<ds:datastoreItem xmlns:ds="http://schemas.openxmlformats.org/officeDocument/2006/customXml" ds:itemID="{15E94C60-09D1-4ECB-ADC3-BD025AB5E579}">
+<ds:datastoreItem xmlns:ds="http://schemas.openxmlformats.org/officeDocument/2006/customXml" ds:itemID="{A8FC6DF3-F2E0-4273-B8C5-1E94327A481C}">
   <ds:schemaRefs>
     <ds:schemaRef ds:uri="http://schemas.openxmlformats.org/officeDocument/2006/bibliography"/>
   </ds:schemaRefs>

</xml_diff>

<commit_message>
added right numbers and fool 4 topic
</commit_message>
<xml_diff>
--- a/записка_дп_2глава.docx
+++ b/записка_дп_2глава.docx
@@ -19,6 +19,8 @@
           <w:szCs w:val="28"/>
         </w:rPr>
       </w:pPr>
+      <w:bookmarkStart w:id="0" w:name="_GoBack"/>
+      <w:bookmarkEnd w:id="0"/>
       <w:r>
         <w:rPr>
           <w:rFonts w:ascii="Times New Roman" w:hAnsi="Times New Roman" w:cs="Times New Roman"/>
@@ -1675,7 +1677,7 @@
             <v:path o:extrusionok="f" gradientshapeok="t" o:connecttype="rect"/>
             <o:lock v:ext="edit" aspectratio="t"/>
           </v:shapetype>
-          <v:shape id="_x0000_i1025" type="#_x0000_t75" style="width:498.15pt;height:224.35pt" o:bordertopcolor="this" o:borderleftcolor="this" o:borderbottomcolor="this" o:borderrightcolor="this">
+          <v:shape id="_x0000_i1025" type="#_x0000_t75" style="width:498pt;height:225pt" o:bordertopcolor="this" o:borderleftcolor="this" o:borderbottomcolor="this" o:borderrightcolor="this">
             <v:imagedata r:id="rId9" o:title="bjg"/>
             <w10:bordertop type="single" width="4"/>
             <w10:borderleft type="single" width="4"/>
@@ -2348,7 +2350,7 @@
           <w:lang w:val="ru-RU"/>
         </w:rPr>
         <w:pict>
-          <v:shape id="_x0000_i1026" type="#_x0000_t75" style="width:494.8pt;height:168.3pt" o:bordertopcolor="this" o:borderleftcolor="this" o:borderbottomcolor="this" o:borderrightcolor="this">
+          <v:shape id="_x0000_i1026" type="#_x0000_t75" style="width:495pt;height:168pt" o:bordertopcolor="this" o:borderleftcolor="this" o:borderbottomcolor="this" o:borderrightcolor="this">
             <v:imagedata r:id="rId10" o:title="ывфвывыфв"/>
             <w10:bordertop type="single" width="4"/>
             <w10:borderleft type="single" width="4"/>
@@ -3229,7 +3231,7 @@
           <w:szCs w:val="28"/>
         </w:rPr>
         <w:pict>
-          <v:shape id="_x0000_i1027" type="#_x0000_t75" style="width:313.1pt;height:3in" o:bordertopcolor="this" o:borderleftcolor="this" o:borderbottomcolor="this" o:borderrightcolor="this">
+          <v:shape id="_x0000_i1027" type="#_x0000_t75" style="width:313.5pt;height:3in" o:bordertopcolor="this" o:borderleftcolor="this" o:borderbottomcolor="this" o:borderrightcolor="this">
             <v:imagedata r:id="rId11" o:title="аупкк"/>
             <w10:bordertop type="single" width="4"/>
             <w10:borderleft type="single" width="4"/>
@@ -3786,7 +3788,7 @@
           <w:lang w:val="ru-RU"/>
         </w:rPr>
         <w:pict>
-          <v:shape id="_x0000_i1028" type="#_x0000_t75" style="width:497.3pt;height:367.55pt" o:bordertopcolor="this" o:borderleftcolor="this" o:borderbottomcolor="this" o:borderrightcolor="this">
+          <v:shape id="_x0000_i1028" type="#_x0000_t75" style="width:498pt;height:367.5pt" o:bordertopcolor="this" o:borderleftcolor="this" o:borderbottomcolor="this" o:borderrightcolor="this">
             <v:imagedata r:id="rId12" o:title="ываваывафыав"/>
             <w10:bordertop type="single" width="4"/>
             <w10:borderleft type="single" width="4"/>
@@ -4312,7 +4314,7 @@
           <w:szCs w:val="28"/>
         </w:rPr>
         <w:pict>
-          <v:shape id="_x0000_i1029" type="#_x0000_t75" style="width:320.65pt;height:258.7pt" o:bordertopcolor="this" o:borderleftcolor="this" o:borderbottomcolor="this" o:borderrightcolor="this">
+          <v:shape id="_x0000_i1029" type="#_x0000_t75" style="width:321pt;height:258pt" o:bordertopcolor="this" o:borderleftcolor="this" o:borderbottomcolor="this" o:borderrightcolor="this">
             <v:imagedata r:id="rId13" o:title="пвпвавпва"/>
             <w10:bordertop type="single" width="4"/>
             <w10:borderleft type="single" width="4"/>
@@ -5333,7 +5335,7 @@
       </w:pPr>
       <w:r>
         <w:pict>
-          <v:shape id="_x0000_i1030" type="#_x0000_t75" style="width:498.15pt;height:303.9pt" o:bordertopcolor="this" o:borderleftcolor="this" o:borderbottomcolor="this" o:borderrightcolor="this">
+          <v:shape id="_x0000_i1030" type="#_x0000_t75" style="width:498pt;height:304.5pt" o:bordertopcolor="this" o:borderleftcolor="this" o:borderbottomcolor="this" o:borderrightcolor="this">
             <v:imagedata r:id="rId15" o:title="апупекпакк" croptop="-2962f" cropbottom="-2192f"/>
             <w10:bordertop type="single" width="4"/>
             <w10:borderleft type="single" width="4"/>
@@ -5590,7 +5592,7 @@
           <w:lang w:val="en-US"/>
         </w:rPr>
         <w:pict>
-          <v:shape id="_x0000_i1031" type="#_x0000_t75" style="width:491.45pt;height:195.9pt" o:bordertopcolor="this" o:borderleftcolor="this" o:borderbottomcolor="this" o:borderrightcolor="this">
+          <v:shape id="_x0000_i1031" type="#_x0000_t75" style="width:492pt;height:196.5pt" o:bordertopcolor="this" o:borderleftcolor="this" o:borderbottomcolor="this" o:borderrightcolor="this">
             <v:imagedata r:id="rId16" o:title="ваывав" croptop="-3018f" cropbottom="-9298f"/>
             <w10:bordertop type="single" width="4"/>
             <w10:borderleft type="single" width="4"/>
@@ -5965,7 +5967,7 @@
       </w:pPr>
       <w:r>
         <w:pict>
-          <v:shape id="_x0000_i1032" type="#_x0000_t75" style="width:497.3pt;height:168.3pt" o:bordertopcolor="this" o:borderleftcolor="this" o:borderbottomcolor="this" o:borderrightcolor="this">
+          <v:shape id="_x0000_i1032" type="#_x0000_t75" style="width:498pt;height:168pt" o:bordertopcolor="this" o:borderleftcolor="this" o:borderbottomcolor="this" o:borderrightcolor="this">
             <v:imagedata r:id="rId17" o:title="ыпыкп" croptop="646f" cropbottom="-679f"/>
             <w10:bordertop type="single" width="4"/>
             <w10:borderleft type="single" width="4"/>
@@ -6027,8 +6029,6 @@
         </w:rPr>
         <w:t>9</w:t>
       </w:r>
-      <w:bookmarkStart w:id="0" w:name="_GoBack"/>
-      <w:bookmarkEnd w:id="0"/>
       <w:r>
         <w:rPr>
           <w:rFonts w:ascii="Times New Roman" w:hAnsi="Times New Roman" w:cs="Times New Roman"/>
@@ -6254,7 +6254,7 @@
       <w:footerReference w:type="default" r:id="rId18"/>
       <w:pgSz w:w="12240" w:h="15840"/>
       <w:pgMar w:top="1134" w:right="567" w:bottom="1134" w:left="1701" w:header="720" w:footer="720" w:gutter="0"/>
-      <w:pgNumType w:start="1"/>
+      <w:pgNumType w:start="20"/>
       <w:cols w:space="720"/>
       <w:docGrid w:linePitch="360"/>
     </w:sectPr>
@@ -6347,7 +6347,7 @@
             <w:sz w:val="28"/>
             <w:szCs w:val="28"/>
           </w:rPr>
-          <w:t>10</w:t>
+          <w:t>29</w:t>
         </w:r>
         <w:r>
           <w:rPr>
@@ -10641,7 +10641,7 @@
 </file>
 
 <file path=customXml/itemProps1.xml><?xml version="1.0" encoding="utf-8"?>
-<ds:datastoreItem xmlns:ds="http://schemas.openxmlformats.org/officeDocument/2006/customXml" ds:itemID="{A8FC6DF3-F2E0-4273-B8C5-1E94327A481C}">
+<ds:datastoreItem xmlns:ds="http://schemas.openxmlformats.org/officeDocument/2006/customXml" ds:itemID="{3C7F1F9F-FFA9-4FD9-AE06-D0CF60CBD02C}">
   <ds:schemaRefs>
     <ds:schemaRef ds:uri="http://schemas.openxmlformats.org/officeDocument/2006/bibliography"/>
   </ds:schemaRefs>

</xml_diff>

<commit_message>
fixed 1-4 and 6-7 topics
</commit_message>
<xml_diff>
--- a/записка_дп_2глава.docx
+++ b/записка_дп_2глава.docx
@@ -19,8 +19,6 @@
           <w:szCs w:val="28"/>
         </w:rPr>
       </w:pPr>
-      <w:bookmarkStart w:id="0" w:name="_GoBack"/>
-      <w:bookmarkEnd w:id="0"/>
       <w:r>
         <w:rPr>
           <w:rFonts w:ascii="Times New Roman" w:hAnsi="Times New Roman" w:cs="Times New Roman"/>
@@ -55,7 +53,43 @@
           <w:sz w:val="28"/>
           <w:szCs w:val="28"/>
         </w:rPr>
-        <w:t xml:space="preserve">ПОРТЫ И АДАПТЕРЫ </w:t>
+        <w:t>ПОРТ</w:t>
+      </w:r>
+      <w:r>
+        <w:rPr>
+          <w:rFonts w:ascii="Times New Roman" w:hAnsi="Times New Roman" w:cs="Times New Roman"/>
+          <w:color w:val="auto"/>
+          <w:sz w:val="28"/>
+          <w:szCs w:val="28"/>
+        </w:rPr>
+        <w:t>ОВ</w:t>
+      </w:r>
+      <w:r>
+        <w:rPr>
+          <w:rFonts w:ascii="Times New Roman" w:hAnsi="Times New Roman" w:cs="Times New Roman"/>
+          <w:color w:val="auto"/>
+          <w:sz w:val="28"/>
+          <w:szCs w:val="28"/>
+        </w:rPr>
+        <w:t xml:space="preserve"> И АДАПТЕР</w:t>
+      </w:r>
+      <w:r>
+        <w:rPr>
+          <w:rFonts w:ascii="Times New Roman" w:hAnsi="Times New Roman" w:cs="Times New Roman"/>
+          <w:color w:val="auto"/>
+          <w:sz w:val="28"/>
+          <w:szCs w:val="28"/>
+        </w:rPr>
+        <w:t>ОВ</w:t>
+      </w:r>
+      <w:r>
+        <w:rPr>
+          <w:rFonts w:ascii="Times New Roman" w:hAnsi="Times New Roman" w:cs="Times New Roman"/>
+          <w:color w:val="auto"/>
+          <w:sz w:val="28"/>
+          <w:szCs w:val="28"/>
+        </w:rPr>
+        <w:t xml:space="preserve"> </w:t>
       </w:r>
       <w:r>
         <w:rPr>
@@ -1620,8 +1654,6 @@
           <w:between w:val="nil"/>
         </w:pBdr>
         <w:spacing w:after="0" w:line="240" w:lineRule="auto"/>
-        <w:ind w:firstLine="720"/>
-        <w:jc w:val="both"/>
         <w:rPr>
           <w:rFonts w:ascii="Times New Roman" w:hAnsi="Times New Roman" w:cs="Times New Roman"/>
           <w:sz w:val="28"/>
@@ -1640,6 +1672,100 @@
           <w:between w:val="nil"/>
         </w:pBdr>
         <w:spacing w:after="0" w:line="240" w:lineRule="auto"/>
+        <w:jc w:val="both"/>
+        <w:rPr>
+          <w:rFonts w:ascii="Times New Roman" w:hAnsi="Times New Roman" w:cs="Times New Roman"/>
+          <w:sz w:val="28"/>
+          <w:szCs w:val="28"/>
+          <w:lang w:val="ru-RU"/>
+        </w:rPr>
+      </w:pPr>
+      <w:r>
+        <w:rPr>
+          <w:rFonts w:ascii="Times New Roman" w:hAnsi="Times New Roman" w:cs="Times New Roman"/>
+          <w:noProof/>
+          <w:sz w:val="28"/>
+          <w:szCs w:val="28"/>
+        </w:rPr>
+        <w:drawing>
+          <wp:inline distT="0" distB="0" distL="0" distR="0">
+            <wp:extent cx="6323330" cy="2510155"/>
+            <wp:effectExtent l="0" t="0" r="1270" b="4445"/>
+            <wp:docPr id="1" name="Picture 1" descr="C:\Users\lanta\AppData\Local\Microsoft\Windows\INetCache\Content.Word\функцинальное_разбиение2.png"/>
+            <wp:cNvGraphicFramePr>
+              <a:graphicFrameLocks xmlns:a="http://schemas.openxmlformats.org/drawingml/2006/main" noChangeAspect="1"/>
+            </wp:cNvGraphicFramePr>
+            <a:graphic xmlns:a="http://schemas.openxmlformats.org/drawingml/2006/main">
+              <a:graphicData uri="http://schemas.openxmlformats.org/drawingml/2006/picture">
+                <pic:pic xmlns:pic="http://schemas.openxmlformats.org/drawingml/2006/picture">
+                  <pic:nvPicPr>
+                    <pic:cNvPr id="0" name="Picture 40" descr="C:\Users\lanta\AppData\Local\Microsoft\Windows\INetCache\Content.Word\функцинальное_разбиение2.png"/>
+                    <pic:cNvPicPr>
+                      <a:picLocks noChangeAspect="1" noChangeArrowheads="1"/>
+                    </pic:cNvPicPr>
+                  </pic:nvPicPr>
+                  <pic:blipFill>
+                    <a:blip r:embed="rId9" cstate="print">
+                      <a:extLst>
+                        <a:ext uri="{28A0092B-C50C-407E-A947-70E740481C1C}">
+                          <a14:useLocalDpi xmlns:a14="http://schemas.microsoft.com/office/drawing/2010/main" val="0"/>
+                        </a:ext>
+                      </a:extLst>
+                    </a:blip>
+                    <a:srcRect/>
+                    <a:stretch>
+                      <a:fillRect/>
+                    </a:stretch>
+                  </pic:blipFill>
+                  <pic:spPr bwMode="auto">
+                    <a:xfrm>
+                      <a:off x="0" y="0"/>
+                      <a:ext cx="6323330" cy="2510155"/>
+                    </a:xfrm>
+                    <a:prstGeom prst="rect">
+                      <a:avLst/>
+                    </a:prstGeom>
+                    <a:noFill/>
+                    <a:ln>
+                      <a:noFill/>
+                    </a:ln>
+                  </pic:spPr>
+                </pic:pic>
+              </a:graphicData>
+            </a:graphic>
+          </wp:inline>
+        </w:drawing>
+      </w:r>
+    </w:p>
+    <w:p>
+      <w:pPr>
+        <w:pBdr>
+          <w:top w:val="nil"/>
+          <w:left w:val="nil"/>
+          <w:bottom w:val="nil"/>
+          <w:right w:val="nil"/>
+          <w:between w:val="nil"/>
+        </w:pBdr>
+        <w:spacing w:after="0" w:line="240" w:lineRule="auto"/>
+        <w:jc w:val="both"/>
+        <w:rPr>
+          <w:rFonts w:ascii="Times New Roman" w:hAnsi="Times New Roman" w:cs="Times New Roman"/>
+          <w:sz w:val="28"/>
+          <w:szCs w:val="28"/>
+          <w:lang w:val="ru-RU"/>
+        </w:rPr>
+      </w:pPr>
+    </w:p>
+    <w:p>
+      <w:pPr>
+        <w:pBdr>
+          <w:top w:val="nil"/>
+          <w:left w:val="nil"/>
+          <w:bottom w:val="nil"/>
+          <w:right w:val="nil"/>
+          <w:between w:val="nil"/>
+        </w:pBdr>
+        <w:spacing w:after="0" w:line="240" w:lineRule="auto"/>
         <w:jc w:val="center"/>
         <w:rPr>
           <w:rFonts w:ascii="Times New Roman" w:hAnsi="Times New Roman" w:cs="Times New Roman"/>
@@ -1650,12 +1776,619 @@
       </w:pPr>
       <w:r>
         <w:rPr>
-          <w:rFonts w:cs="Times New Roman"/>
-          <w:b/>
-          <w:bCs/>
+          <w:rFonts w:ascii="Times New Roman" w:hAnsi="Times New Roman" w:cs="Times New Roman"/>
+          <w:sz w:val="28"/>
+          <w:szCs w:val="28"/>
+          <w:lang w:val="ru-RU"/>
+        </w:rPr>
+        <w:t>Рисунок 2.1 –</w:t>
+      </w:r>
+      <w:r>
+        <w:rPr>
+          <w:lang w:val="ru-RU"/>
+        </w:rPr>
+        <w:t xml:space="preserve"> </w:t>
+      </w:r>
+      <w:r>
+        <w:rPr>
+          <w:rFonts w:ascii="Times New Roman" w:hAnsi="Times New Roman" w:cs="Times New Roman"/>
+          <w:sz w:val="28"/>
+          <w:szCs w:val="28"/>
+          <w:lang w:val="ru-RU"/>
+        </w:rPr>
+        <w:t>Визуализация основных функций приложения</w:t>
+      </w:r>
+    </w:p>
+    <w:p>
+      <w:pPr>
+        <w:pBdr>
+          <w:top w:val="nil"/>
+          <w:left w:val="nil"/>
+          <w:bottom w:val="nil"/>
+          <w:right w:val="nil"/>
+          <w:between w:val="nil"/>
+        </w:pBdr>
+        <w:spacing w:after="0" w:line="240" w:lineRule="auto"/>
+        <w:jc w:val="both"/>
+        <w:rPr>
+          <w:rFonts w:ascii="Times New Roman" w:hAnsi="Times New Roman" w:cs="Times New Roman"/>
+          <w:sz w:val="28"/>
+          <w:szCs w:val="28"/>
+          <w:lang w:val="ru-RU"/>
+        </w:rPr>
+      </w:pPr>
+    </w:p>
+    <w:p>
+      <w:pPr>
+        <w:pBdr>
+          <w:top w:val="nil"/>
+          <w:left w:val="nil"/>
+          <w:bottom w:val="nil"/>
+          <w:right w:val="nil"/>
+          <w:between w:val="nil"/>
+        </w:pBdr>
+        <w:spacing w:after="0" w:line="240" w:lineRule="auto"/>
+        <w:ind w:firstLine="720"/>
+        <w:jc w:val="both"/>
+        <w:rPr>
+          <w:rFonts w:ascii="Times New Roman" w:hAnsi="Times New Roman" w:cs="Times New Roman"/>
+          <w:sz w:val="28"/>
+          <w:szCs w:val="28"/>
+          <w:lang w:val="ru-RU"/>
+        </w:rPr>
+      </w:pPr>
+      <w:r>
+        <w:rPr>
+          <w:rFonts w:ascii="Times New Roman" w:hAnsi="Times New Roman" w:cs="Times New Roman"/>
+          <w:sz w:val="28"/>
+          <w:szCs w:val="28"/>
+          <w:lang w:val="ru-RU"/>
+        </w:rPr>
+        <w:t xml:space="preserve">Пунктирным подчёркиванием </w:t>
+      </w:r>
+      <w:r>
+        <w:rPr>
+          <w:rFonts w:ascii="Times New Roman" w:hAnsi="Times New Roman" w:cs="Times New Roman"/>
+          <w:sz w:val="28"/>
+          <w:szCs w:val="28"/>
+          <w:lang w:val="ru-RU"/>
+        </w:rPr>
+        <w:t>на схеме указано направления потока управления.</w:t>
+      </w:r>
+      <w:r>
+        <w:rPr>
+          <w:rFonts w:ascii="Times New Roman" w:hAnsi="Times New Roman" w:cs="Times New Roman"/>
+          <w:sz w:val="28"/>
+          <w:szCs w:val="28"/>
+          <w:lang w:val="ru-RU"/>
+        </w:rPr>
+        <w:t xml:space="preserve"> </w:t>
+      </w:r>
+    </w:p>
+    <w:p>
+      <w:pPr>
+        <w:pBdr>
+          <w:top w:val="nil"/>
+          <w:left w:val="nil"/>
+          <w:bottom w:val="nil"/>
+          <w:right w:val="nil"/>
+          <w:between w:val="nil"/>
+        </w:pBdr>
+        <w:spacing w:after="0" w:line="240" w:lineRule="auto"/>
+        <w:ind w:firstLine="720"/>
+        <w:jc w:val="both"/>
+        <w:rPr>
+          <w:rFonts w:ascii="Times New Roman" w:hAnsi="Times New Roman" w:cs="Times New Roman"/>
+          <w:sz w:val="28"/>
+          <w:szCs w:val="28"/>
+          <w:lang w:val="ru-RU"/>
+        </w:rPr>
+      </w:pPr>
+      <w:r>
+        <w:rPr>
+          <w:rFonts w:ascii="Times New Roman" w:hAnsi="Times New Roman" w:cs="Times New Roman"/>
+          <w:sz w:val="28"/>
+          <w:szCs w:val="28"/>
+          <w:lang w:val="ru-RU"/>
+        </w:rPr>
+        <w:t>В сносках указаны подфункции двух главных функций приложения.</w:t>
+      </w:r>
+      <w:r>
+        <w:rPr>
+          <w:rFonts w:ascii="Times New Roman" w:hAnsi="Times New Roman" w:cs="Times New Roman"/>
+          <w:sz w:val="28"/>
+          <w:szCs w:val="28"/>
+          <w:lang w:val="ru-RU"/>
+        </w:rPr>
+        <w:t xml:space="preserve"> Подфункции 1.1, 1.2 и</w:t>
+      </w:r>
+      <w:r>
+        <w:rPr>
+          <w:rFonts w:ascii="Times New Roman" w:hAnsi="Times New Roman" w:cs="Times New Roman"/>
+          <w:sz w:val="28"/>
+          <w:szCs w:val="28"/>
+          <w:lang w:val="ru-RU"/>
+        </w:rPr>
+        <w:t xml:space="preserve"> 1.3 подлежат сравнению по скорости обработки данных, а также по качеству выходного результата.</w:t>
+      </w:r>
+    </w:p>
+    <w:p>
+      <w:pPr>
+        <w:pBdr>
+          <w:top w:val="nil"/>
+          <w:left w:val="nil"/>
+          <w:bottom w:val="nil"/>
+          <w:right w:val="nil"/>
+          <w:between w:val="nil"/>
+        </w:pBdr>
+        <w:spacing w:after="0" w:line="240" w:lineRule="auto"/>
+        <w:ind w:firstLine="720"/>
+        <w:jc w:val="both"/>
+        <w:rPr>
+          <w:rFonts w:ascii="Times New Roman" w:hAnsi="Times New Roman" w:cs="Times New Roman"/>
+          <w:sz w:val="28"/>
+          <w:szCs w:val="28"/>
+          <w:lang w:val="ru-RU"/>
+        </w:rPr>
+      </w:pPr>
+      <w:r>
+        <w:rPr>
+          <w:rFonts w:ascii="Times New Roman" w:hAnsi="Times New Roman" w:cs="Times New Roman"/>
+          <w:sz w:val="28"/>
+          <w:szCs w:val="28"/>
+          <w:lang w:val="ru-RU"/>
+        </w:rPr>
+        <w:t xml:space="preserve">Нейронные сети с облегченной архитектурой </w:t>
+      </w:r>
+      <w:r>
+        <w:rPr>
+          <w:rFonts w:ascii="Times New Roman" w:hAnsi="Times New Roman" w:cs="Times New Roman"/>
+          <w:sz w:val="28"/>
+          <w:szCs w:val="28"/>
+          <w:lang w:val="ru-RU"/>
+        </w:rPr>
+        <w:t xml:space="preserve">более быстрые, но заведомо выдают менее точный результат. Для реализации </w:t>
+      </w:r>
+      <w:r>
+        <w:rPr>
+          <w:rFonts w:ascii="Times New Roman" w:hAnsi="Times New Roman" w:cs="Times New Roman"/>
+          <w:sz w:val="28"/>
+          <w:szCs w:val="28"/>
+          <w:lang w:val="ru-RU"/>
+        </w:rPr>
+        <w:t xml:space="preserve">качественной сегментации стен </w:t>
+      </w:r>
+      <w:r>
+        <w:rPr>
+          <w:rFonts w:ascii="Times New Roman" w:hAnsi="Times New Roman" w:cs="Times New Roman"/>
+          <w:sz w:val="28"/>
+          <w:szCs w:val="28"/>
+          <w:lang w:val="ru-RU"/>
+        </w:rPr>
+        <w:t>осн</w:t>
+      </w:r>
+      <w:r>
+        <w:rPr>
+          <w:rFonts w:ascii="Times New Roman" w:hAnsi="Times New Roman" w:cs="Times New Roman"/>
+          <w:sz w:val="28"/>
+          <w:szCs w:val="28"/>
+          <w:lang w:val="ru-RU"/>
+        </w:rPr>
+        <w:t>овной алгоритм не должен распола</w:t>
+      </w:r>
+      <w:r>
+        <w:rPr>
+          <w:rFonts w:ascii="Times New Roman" w:hAnsi="Times New Roman" w:cs="Times New Roman"/>
+          <w:sz w:val="28"/>
+          <w:szCs w:val="28"/>
+          <w:lang w:val="ru-RU"/>
+        </w:rPr>
+        <w:t xml:space="preserve">гаться на мобильном устройстве. Здесь существует несколько подходов: реализация стороннего </w:t>
+      </w:r>
+      <w:r>
+        <w:rPr>
+          <w:rFonts w:ascii="Times New Roman" w:hAnsi="Times New Roman" w:cs="Times New Roman"/>
+          <w:sz w:val="28"/>
+          <w:szCs w:val="28"/>
+          <w:lang w:val="ru-RU"/>
+        </w:rPr>
+        <w:t xml:space="preserve">сервиса локально на </w:t>
+      </w:r>
+      <w:r>
+        <w:rPr>
+          <w:rFonts w:ascii="Times New Roman" w:hAnsi="Times New Roman" w:cs="Times New Roman"/>
+          <w:sz w:val="28"/>
+          <w:szCs w:val="28"/>
+          <w:lang w:val="ru-RU"/>
+        </w:rPr>
+        <w:t xml:space="preserve">персональном </w:t>
+      </w:r>
+      <w:r>
+        <w:rPr>
+          <w:rFonts w:ascii="Times New Roman" w:hAnsi="Times New Roman" w:cs="Times New Roman"/>
+          <w:sz w:val="28"/>
+          <w:szCs w:val="28"/>
+          <w:lang w:val="ru-RU"/>
+        </w:rPr>
+        <w:t>компьютере</w:t>
+      </w:r>
+      <w:r>
+        <w:rPr>
+          <w:rFonts w:ascii="Times New Roman" w:hAnsi="Times New Roman" w:cs="Times New Roman"/>
+          <w:sz w:val="28"/>
+          <w:szCs w:val="28"/>
+          <w:lang w:val="ru-RU"/>
+        </w:rPr>
+        <w:t xml:space="preserve"> (</w:t>
+      </w:r>
+      <w:r>
+        <w:rPr>
+          <w:rFonts w:ascii="Times New Roman" w:hAnsi="Times New Roman" w:cs="Times New Roman"/>
+          <w:sz w:val="28"/>
+          <w:szCs w:val="28"/>
+          <w:lang w:val="ru-RU"/>
+        </w:rPr>
+        <w:t>доступ по локальной сети</w:t>
+      </w:r>
+      <w:r>
+        <w:rPr>
+          <w:rFonts w:ascii="Times New Roman" w:hAnsi="Times New Roman" w:cs="Times New Roman"/>
+          <w:sz w:val="28"/>
+          <w:szCs w:val="28"/>
+          <w:lang w:val="ru-RU"/>
+        </w:rPr>
+        <w:t>)</w:t>
+      </w:r>
+      <w:r>
+        <w:rPr>
+          <w:rFonts w:ascii="Times New Roman" w:hAnsi="Times New Roman" w:cs="Times New Roman"/>
+          <w:sz w:val="28"/>
+          <w:szCs w:val="28"/>
+          <w:lang w:val="ru-RU"/>
+        </w:rPr>
+        <w:t xml:space="preserve"> или хостинг разработанного серверного </w:t>
+      </w:r>
+      <w:r>
+        <w:rPr>
+          <w:rFonts w:ascii="Times New Roman" w:hAnsi="Times New Roman" w:cs="Times New Roman"/>
           <w:i/>
-          <w:noProof/>
-          <w:szCs w:val="28"/>
+          <w:sz w:val="28"/>
+          <w:szCs w:val="28"/>
+          <w:lang w:val="ru-RU"/>
+        </w:rPr>
+        <w:t>API</w:t>
+      </w:r>
+      <w:r>
+        <w:rPr>
+          <w:rFonts w:ascii="Times New Roman" w:hAnsi="Times New Roman" w:cs="Times New Roman"/>
+          <w:sz w:val="28"/>
+          <w:szCs w:val="28"/>
+          <w:lang w:val="ru-RU"/>
+        </w:rPr>
+        <w:t xml:space="preserve"> </w:t>
+      </w:r>
+      <w:r>
+        <w:rPr>
+          <w:rFonts w:ascii="Times New Roman" w:hAnsi="Times New Roman" w:cs="Times New Roman"/>
+          <w:sz w:val="28"/>
+          <w:szCs w:val="28"/>
+          <w:lang w:val="ru-RU"/>
+        </w:rPr>
+        <w:t>(</w:t>
+      </w:r>
+      <w:proofErr w:type="spellStart"/>
+      <w:r>
+        <w:rPr>
+          <w:rFonts w:ascii="Times New Roman" w:hAnsi="Times New Roman" w:cs="Times New Roman"/>
+          <w:i/>
+          <w:sz w:val="28"/>
+          <w:szCs w:val="28"/>
+          <w:lang w:val="ru-RU"/>
+        </w:rPr>
+        <w:t>Application</w:t>
+      </w:r>
+      <w:proofErr w:type="spellEnd"/>
+      <w:r>
+        <w:rPr>
+          <w:rFonts w:ascii="Times New Roman" w:hAnsi="Times New Roman" w:cs="Times New Roman"/>
+          <w:i/>
+          <w:sz w:val="28"/>
+          <w:szCs w:val="28"/>
+          <w:lang w:val="ru-RU"/>
+        </w:rPr>
+        <w:t xml:space="preserve"> </w:t>
+      </w:r>
+      <w:proofErr w:type="spellStart"/>
+      <w:r>
+        <w:rPr>
+          <w:rFonts w:ascii="Times New Roman" w:hAnsi="Times New Roman" w:cs="Times New Roman"/>
+          <w:i/>
+          <w:sz w:val="28"/>
+          <w:szCs w:val="28"/>
+          <w:lang w:val="ru-RU"/>
+        </w:rPr>
+        <w:t>Programming</w:t>
+      </w:r>
+      <w:proofErr w:type="spellEnd"/>
+      <w:r>
+        <w:rPr>
+          <w:rFonts w:ascii="Times New Roman" w:hAnsi="Times New Roman" w:cs="Times New Roman"/>
+          <w:i/>
+          <w:sz w:val="28"/>
+          <w:szCs w:val="28"/>
+          <w:lang w:val="ru-RU"/>
+        </w:rPr>
+        <w:t xml:space="preserve"> </w:t>
+      </w:r>
+      <w:proofErr w:type="spellStart"/>
+      <w:r>
+        <w:rPr>
+          <w:rFonts w:ascii="Times New Roman" w:hAnsi="Times New Roman" w:cs="Times New Roman"/>
+          <w:i/>
+          <w:sz w:val="28"/>
+          <w:szCs w:val="28"/>
+          <w:lang w:val="ru-RU"/>
+        </w:rPr>
+        <w:t>Interface</w:t>
+      </w:r>
+      <w:proofErr w:type="spellEnd"/>
+      <w:r>
+        <w:rPr>
+          <w:rFonts w:ascii="Times New Roman" w:hAnsi="Times New Roman" w:cs="Times New Roman"/>
+          <w:sz w:val="28"/>
+          <w:szCs w:val="28"/>
+          <w:lang w:val="ru-RU"/>
+        </w:rPr>
+        <w:t xml:space="preserve">) </w:t>
+      </w:r>
+      <w:r>
+        <w:rPr>
+          <w:rFonts w:ascii="Times New Roman" w:hAnsi="Times New Roman" w:cs="Times New Roman"/>
+          <w:sz w:val="28"/>
+          <w:szCs w:val="28"/>
+          <w:lang w:val="ru-RU"/>
+        </w:rPr>
+        <w:t xml:space="preserve"> </w:t>
+      </w:r>
+      <w:r>
+        <w:rPr>
+          <w:rFonts w:ascii="Times New Roman" w:hAnsi="Times New Roman" w:cs="Times New Roman"/>
+          <w:sz w:val="28"/>
+          <w:szCs w:val="28"/>
+          <w:lang w:val="ru-RU"/>
+        </w:rPr>
+        <w:t xml:space="preserve">на удалённую машину (и доступ </w:t>
+      </w:r>
+      <w:r>
+        <w:rPr>
+          <w:rFonts w:ascii="Times New Roman" w:hAnsi="Times New Roman" w:cs="Times New Roman"/>
+          <w:sz w:val="28"/>
+          <w:szCs w:val="28"/>
+          <w:lang w:val="ru-RU"/>
+        </w:rPr>
+        <w:t>по глобальной сети интернет</w:t>
+      </w:r>
+      <w:r>
+        <w:rPr>
+          <w:rFonts w:ascii="Times New Roman" w:hAnsi="Times New Roman" w:cs="Times New Roman"/>
+          <w:sz w:val="28"/>
+          <w:szCs w:val="28"/>
+          <w:lang w:val="ru-RU"/>
+        </w:rPr>
+        <w:t>)</w:t>
+      </w:r>
+      <w:r>
+        <w:rPr>
+          <w:rFonts w:ascii="Times New Roman" w:hAnsi="Times New Roman" w:cs="Times New Roman"/>
+          <w:sz w:val="28"/>
+          <w:szCs w:val="28"/>
+          <w:lang w:val="ru-RU"/>
+        </w:rPr>
+        <w:t>.</w:t>
+      </w:r>
+    </w:p>
+    <w:p>
+      <w:pPr>
+        <w:pBdr>
+          <w:top w:val="nil"/>
+          <w:left w:val="nil"/>
+          <w:bottom w:val="nil"/>
+          <w:right w:val="nil"/>
+          <w:between w:val="nil"/>
+        </w:pBdr>
+        <w:spacing w:after="0" w:line="240" w:lineRule="auto"/>
+        <w:ind w:firstLine="709"/>
+        <w:jc w:val="both"/>
+        <w:rPr>
+          <w:rFonts w:ascii="Times New Roman" w:hAnsi="Times New Roman" w:cs="Times New Roman"/>
+          <w:sz w:val="28"/>
+          <w:szCs w:val="28"/>
+          <w:lang w:val="ru-RU"/>
+        </w:rPr>
+      </w:pPr>
+      <w:r>
+        <w:rPr>
+          <w:rFonts w:ascii="Times New Roman" w:hAnsi="Times New Roman" w:cs="Times New Roman"/>
+          <w:sz w:val="28"/>
+          <w:szCs w:val="28"/>
+          <w:lang w:val="ru-RU"/>
+        </w:rPr>
+        <w:lastRenderedPageBreak/>
+        <w:t>В обоих случаях мобильное приложение станови</w:t>
+      </w:r>
+      <w:r>
+        <w:rPr>
+          <w:rFonts w:ascii="Times New Roman" w:hAnsi="Times New Roman" w:cs="Times New Roman"/>
+          <w:sz w:val="28"/>
+          <w:szCs w:val="28"/>
+          <w:lang w:val="ru-RU"/>
+        </w:rPr>
+        <w:t>т</w:t>
+      </w:r>
+      <w:r>
+        <w:rPr>
+          <w:rFonts w:ascii="Times New Roman" w:hAnsi="Times New Roman" w:cs="Times New Roman"/>
+          <w:sz w:val="28"/>
+          <w:szCs w:val="28"/>
+          <w:lang w:val="ru-RU"/>
+        </w:rPr>
+        <w:t>ся клиентом</w:t>
+      </w:r>
+      <w:r>
+        <w:rPr>
+          <w:rFonts w:ascii="Times New Roman" w:hAnsi="Times New Roman" w:cs="Times New Roman"/>
+          <w:sz w:val="28"/>
+          <w:szCs w:val="28"/>
+          <w:lang w:val="ru-RU"/>
+        </w:rPr>
+        <w:t>,</w:t>
+      </w:r>
+      <w:r>
+        <w:rPr>
+          <w:rFonts w:ascii="Times New Roman" w:hAnsi="Times New Roman" w:cs="Times New Roman"/>
+          <w:sz w:val="28"/>
+          <w:szCs w:val="28"/>
+          <w:lang w:val="ru-RU"/>
+        </w:rPr>
+        <w:t xml:space="preserve"> и должно </w:t>
+      </w:r>
+      <w:r>
+        <w:rPr>
+          <w:rFonts w:ascii="Times New Roman" w:hAnsi="Times New Roman" w:cs="Times New Roman"/>
+          <w:sz w:val="28"/>
+          <w:szCs w:val="28"/>
+          <w:lang w:val="ru-RU"/>
+        </w:rPr>
+        <w:t>реализовывать сетевые</w:t>
+      </w:r>
+      <w:r>
+        <w:rPr>
+          <w:rFonts w:ascii="Times New Roman" w:hAnsi="Times New Roman" w:cs="Times New Roman"/>
+          <w:sz w:val="28"/>
+          <w:szCs w:val="28"/>
+          <w:lang w:val="ru-RU"/>
+        </w:rPr>
+        <w:t xml:space="preserve"> программные интерфейсы.</w:t>
+      </w:r>
+    </w:p>
+    <w:p>
+      <w:pPr>
+        <w:pBdr>
+          <w:top w:val="nil"/>
+          <w:left w:val="nil"/>
+          <w:bottom w:val="nil"/>
+          <w:right w:val="nil"/>
+          <w:between w:val="nil"/>
+        </w:pBdr>
+        <w:spacing w:after="0" w:line="240" w:lineRule="auto"/>
+        <w:ind w:firstLine="709"/>
+        <w:jc w:val="both"/>
+        <w:rPr>
+          <w:rFonts w:ascii="Times New Roman" w:hAnsi="Times New Roman" w:cs="Times New Roman"/>
+          <w:sz w:val="28"/>
+          <w:szCs w:val="28"/>
+          <w:lang w:val="ru-RU"/>
+        </w:rPr>
+      </w:pPr>
+      <w:r>
+        <w:rPr>
+          <w:rFonts w:ascii="Times New Roman" w:hAnsi="Times New Roman" w:cs="Times New Roman"/>
+          <w:sz w:val="28"/>
+          <w:szCs w:val="28"/>
+          <w:lang w:val="ru-RU"/>
+        </w:rPr>
+        <w:t xml:space="preserve">На рисунке </w:t>
+      </w:r>
+      <w:r>
+        <w:rPr>
+          <w:rFonts w:ascii="Times New Roman" w:hAnsi="Times New Roman" w:cs="Times New Roman"/>
+          <w:sz w:val="28"/>
+          <w:szCs w:val="28"/>
+          <w:lang w:val="ru-RU"/>
+        </w:rPr>
+        <w:t>2.2</w:t>
+      </w:r>
+      <w:r>
+        <w:rPr>
+          <w:rFonts w:ascii="Times New Roman" w:hAnsi="Times New Roman" w:cs="Times New Roman"/>
+          <w:sz w:val="28"/>
+          <w:szCs w:val="28"/>
+          <w:lang w:val="ru-RU"/>
+        </w:rPr>
+        <w:t xml:space="preserve"> приведена схема </w:t>
+      </w:r>
+      <w:r>
+        <w:rPr>
+          <w:rFonts w:ascii="Times New Roman" w:hAnsi="Times New Roman" w:cs="Times New Roman"/>
+          <w:sz w:val="28"/>
+          <w:szCs w:val="28"/>
+          <w:lang w:val="ru-RU"/>
+        </w:rPr>
+        <w:t xml:space="preserve">структуры программного комплекса с указанным распределением </w:t>
+      </w:r>
+      <w:r>
+        <w:rPr>
+          <w:rFonts w:ascii="Times New Roman" w:hAnsi="Times New Roman" w:cs="Times New Roman"/>
+          <w:sz w:val="28"/>
+          <w:szCs w:val="28"/>
+          <w:lang w:val="ru-RU"/>
+        </w:rPr>
+        <w:t>выполняемых задач</w:t>
+      </w:r>
+      <w:r>
+        <w:rPr>
+          <w:rFonts w:ascii="Times New Roman" w:hAnsi="Times New Roman" w:cs="Times New Roman"/>
+          <w:sz w:val="28"/>
+          <w:szCs w:val="28"/>
+          <w:lang w:val="ru-RU"/>
+        </w:rPr>
+        <w:t>.</w:t>
+      </w:r>
+    </w:p>
+    <w:p>
+      <w:pPr>
+        <w:pBdr>
+          <w:top w:val="nil"/>
+          <w:left w:val="nil"/>
+          <w:bottom w:val="nil"/>
+          <w:right w:val="nil"/>
+          <w:between w:val="nil"/>
+        </w:pBdr>
+        <w:spacing w:after="0" w:line="240" w:lineRule="auto"/>
+        <w:ind w:firstLine="709"/>
+        <w:jc w:val="both"/>
+        <w:rPr>
+          <w:rFonts w:ascii="Times New Roman" w:hAnsi="Times New Roman" w:cs="Times New Roman"/>
+          <w:sz w:val="28"/>
+          <w:szCs w:val="28"/>
+          <w:lang w:val="ru-RU"/>
+        </w:rPr>
+      </w:pPr>
+    </w:p>
+    <w:p>
+      <w:pPr>
+        <w:pBdr>
+          <w:top w:val="nil"/>
+          <w:left w:val="nil"/>
+          <w:bottom w:val="nil"/>
+          <w:right w:val="nil"/>
+          <w:between w:val="nil"/>
+        </w:pBdr>
+        <w:spacing w:after="0" w:line="240" w:lineRule="auto"/>
+        <w:jc w:val="both"/>
+        <w:rPr>
+          <w:rFonts w:ascii="Times New Roman" w:hAnsi="Times New Roman" w:cs="Times New Roman"/>
+          <w:sz w:val="28"/>
+          <w:szCs w:val="28"/>
+          <w:lang w:val="ru-RU"/>
+        </w:rPr>
+      </w:pPr>
+      <w:r>
+        <w:rPr>
+          <w:rFonts w:ascii="Times New Roman" w:hAnsi="Times New Roman" w:cs="Times New Roman"/>
+          <w:sz w:val="28"/>
+          <w:szCs w:val="28"/>
+          <w:lang w:val="ru-RU"/>
         </w:rPr>
         <w:pict>
           <v:shapetype id="_x0000_t75" coordsize="21600,21600" o:spt="75" o:preferrelative="t" path="m@4@5l@4@11@9@11@9@5xe" filled="f" stroked="f">
@@ -1677,685 +2410,8 @@
             <v:path o:extrusionok="f" gradientshapeok="t" o:connecttype="rect"/>
             <o:lock v:ext="edit" aspectratio="t"/>
           </v:shapetype>
-          <v:shape id="_x0000_i1025" type="#_x0000_t75" style="width:498pt;height:225pt" o:bordertopcolor="this" o:borderleftcolor="this" o:borderbottomcolor="this" o:borderrightcolor="this">
-            <v:imagedata r:id="rId9" o:title="bjg"/>
-            <w10:bordertop type="single" width="4"/>
-            <w10:borderleft type="single" width="4"/>
-            <w10:borderbottom type="single" width="4"/>
-            <w10:borderright type="single" width="4"/>
-          </v:shape>
-        </w:pict>
-      </w:r>
-    </w:p>
-    <w:p>
-      <w:pPr>
-        <w:pBdr>
-          <w:top w:val="nil"/>
-          <w:left w:val="nil"/>
-          <w:bottom w:val="nil"/>
-          <w:right w:val="nil"/>
-          <w:between w:val="nil"/>
-        </w:pBdr>
-        <w:spacing w:after="0" w:line="240" w:lineRule="auto"/>
-        <w:jc w:val="both"/>
-        <w:rPr>
-          <w:rFonts w:ascii="Times New Roman" w:hAnsi="Times New Roman" w:cs="Times New Roman"/>
-          <w:sz w:val="28"/>
-          <w:szCs w:val="28"/>
-          <w:lang w:val="ru-RU"/>
-        </w:rPr>
-      </w:pPr>
-    </w:p>
-    <w:p>
-      <w:pPr>
-        <w:pBdr>
-          <w:top w:val="nil"/>
-          <w:left w:val="nil"/>
-          <w:bottom w:val="nil"/>
-          <w:right w:val="nil"/>
-          <w:between w:val="nil"/>
-        </w:pBdr>
-        <w:spacing w:after="0" w:line="240" w:lineRule="auto"/>
-        <w:jc w:val="center"/>
-        <w:rPr>
-          <w:rFonts w:ascii="Times New Roman" w:hAnsi="Times New Roman" w:cs="Times New Roman"/>
-          <w:sz w:val="28"/>
-          <w:szCs w:val="28"/>
-          <w:lang w:val="ru-RU"/>
-        </w:rPr>
-      </w:pPr>
-      <w:r>
-        <w:rPr>
-          <w:rFonts w:ascii="Times New Roman" w:hAnsi="Times New Roman" w:cs="Times New Roman"/>
-          <w:sz w:val="28"/>
-          <w:szCs w:val="28"/>
-          <w:lang w:val="ru-RU"/>
-        </w:rPr>
-        <w:t>Рисунок 2.1 –</w:t>
-      </w:r>
-      <w:r>
-        <w:rPr>
-          <w:lang w:val="ru-RU"/>
-        </w:rPr>
-        <w:t xml:space="preserve"> </w:t>
-      </w:r>
-      <w:r>
-        <w:rPr>
-          <w:rFonts w:ascii="Times New Roman" w:hAnsi="Times New Roman" w:cs="Times New Roman"/>
-          <w:sz w:val="28"/>
-          <w:szCs w:val="28"/>
-          <w:lang w:val="ru-RU"/>
-        </w:rPr>
-        <w:t>Визуализация основных функций приложения</w:t>
-      </w:r>
-    </w:p>
-    <w:p>
-      <w:pPr>
-        <w:pBdr>
-          <w:top w:val="nil"/>
-          <w:left w:val="nil"/>
-          <w:bottom w:val="nil"/>
-          <w:right w:val="nil"/>
-          <w:between w:val="nil"/>
-        </w:pBdr>
-        <w:spacing w:after="0" w:line="240" w:lineRule="auto"/>
-        <w:jc w:val="both"/>
-        <w:rPr>
-          <w:rFonts w:ascii="Times New Roman" w:hAnsi="Times New Roman" w:cs="Times New Roman"/>
-          <w:sz w:val="28"/>
-          <w:szCs w:val="28"/>
-          <w:lang w:val="ru-RU"/>
-        </w:rPr>
-      </w:pPr>
-    </w:p>
-    <w:p>
-      <w:pPr>
-        <w:pBdr>
-          <w:top w:val="nil"/>
-          <w:left w:val="nil"/>
-          <w:bottom w:val="nil"/>
-          <w:right w:val="nil"/>
-          <w:between w:val="nil"/>
-        </w:pBdr>
-        <w:spacing w:after="0" w:line="240" w:lineRule="auto"/>
-        <w:ind w:firstLine="720"/>
-        <w:jc w:val="both"/>
-        <w:rPr>
-          <w:rFonts w:ascii="Times New Roman" w:hAnsi="Times New Roman" w:cs="Times New Roman"/>
-          <w:sz w:val="28"/>
-          <w:szCs w:val="28"/>
-          <w:lang w:val="ru-RU"/>
-        </w:rPr>
-      </w:pPr>
-      <w:r>
-        <w:rPr>
-          <w:rFonts w:ascii="Times New Roman" w:hAnsi="Times New Roman" w:cs="Times New Roman"/>
-          <w:sz w:val="28"/>
-          <w:szCs w:val="28"/>
-          <w:lang w:val="ru-RU"/>
-        </w:rPr>
-        <w:t xml:space="preserve">Пунктирным подчёркиванием </w:t>
-      </w:r>
-      <w:r>
-        <w:rPr>
-          <w:rFonts w:ascii="Times New Roman" w:hAnsi="Times New Roman" w:cs="Times New Roman"/>
-          <w:sz w:val="28"/>
-          <w:szCs w:val="28"/>
-          <w:lang w:val="ru-RU"/>
-        </w:rPr>
-        <w:t>на схеме указано направления потока управления.</w:t>
-      </w:r>
-      <w:r>
-        <w:rPr>
-          <w:rFonts w:ascii="Times New Roman" w:hAnsi="Times New Roman" w:cs="Times New Roman"/>
-          <w:sz w:val="28"/>
-          <w:szCs w:val="28"/>
-          <w:lang w:val="ru-RU"/>
-        </w:rPr>
-        <w:t xml:space="preserve"> </w:t>
-      </w:r>
-    </w:p>
-    <w:p>
-      <w:pPr>
-        <w:pBdr>
-          <w:top w:val="nil"/>
-          <w:left w:val="nil"/>
-          <w:bottom w:val="nil"/>
-          <w:right w:val="nil"/>
-          <w:between w:val="nil"/>
-        </w:pBdr>
-        <w:spacing w:after="0" w:line="240" w:lineRule="auto"/>
-        <w:ind w:firstLine="720"/>
-        <w:jc w:val="both"/>
-        <w:rPr>
-          <w:rFonts w:ascii="Times New Roman" w:hAnsi="Times New Roman" w:cs="Times New Roman"/>
-          <w:sz w:val="28"/>
-          <w:szCs w:val="28"/>
-          <w:lang w:val="ru-RU"/>
-        </w:rPr>
-      </w:pPr>
-      <w:r>
-        <w:rPr>
-          <w:rFonts w:ascii="Times New Roman" w:hAnsi="Times New Roman" w:cs="Times New Roman"/>
-          <w:sz w:val="28"/>
-          <w:szCs w:val="28"/>
-          <w:lang w:val="ru-RU"/>
-        </w:rPr>
-        <w:t>В сносках указаны подфункции двух главных функций приложения.</w:t>
-      </w:r>
-      <w:r>
-        <w:rPr>
-          <w:rFonts w:ascii="Times New Roman" w:hAnsi="Times New Roman" w:cs="Times New Roman"/>
-          <w:sz w:val="28"/>
-          <w:szCs w:val="28"/>
-          <w:lang w:val="ru-RU"/>
-        </w:rPr>
-        <w:t xml:space="preserve"> Подфункции 1.1, 1.2 и</w:t>
-      </w:r>
-      <w:r>
-        <w:rPr>
-          <w:rFonts w:ascii="Times New Roman" w:hAnsi="Times New Roman" w:cs="Times New Roman"/>
-          <w:sz w:val="28"/>
-          <w:szCs w:val="28"/>
-          <w:lang w:val="ru-RU"/>
-        </w:rPr>
-        <w:t xml:space="preserve"> 1.3 подлежат сравнению по скорости обработки данных, а также по качеству выходного результата.</w:t>
-      </w:r>
-    </w:p>
-    <w:p>
-      <w:pPr>
-        <w:pBdr>
-          <w:top w:val="nil"/>
-          <w:left w:val="nil"/>
-          <w:bottom w:val="nil"/>
-          <w:right w:val="nil"/>
-          <w:between w:val="nil"/>
-        </w:pBdr>
-        <w:spacing w:after="0" w:line="240" w:lineRule="auto"/>
-        <w:ind w:firstLine="720"/>
-        <w:jc w:val="both"/>
-        <w:rPr>
-          <w:rFonts w:ascii="Times New Roman" w:hAnsi="Times New Roman" w:cs="Times New Roman"/>
-          <w:sz w:val="28"/>
-          <w:szCs w:val="28"/>
-          <w:lang w:val="ru-RU"/>
-        </w:rPr>
-      </w:pPr>
-      <w:r>
-        <w:rPr>
-          <w:rFonts w:ascii="Times New Roman" w:hAnsi="Times New Roman" w:cs="Times New Roman"/>
-          <w:sz w:val="28"/>
-          <w:szCs w:val="28"/>
-          <w:lang w:val="ru-RU"/>
-        </w:rPr>
-        <w:t xml:space="preserve">Нейронные сети с облегченной архитектурой </w:t>
-      </w:r>
-      <w:r>
-        <w:rPr>
-          <w:rFonts w:ascii="Times New Roman" w:hAnsi="Times New Roman" w:cs="Times New Roman"/>
-          <w:sz w:val="28"/>
-          <w:szCs w:val="28"/>
-          <w:lang w:val="ru-RU"/>
-        </w:rPr>
-        <w:t xml:space="preserve">более быстрые, но заведомо выдают менее точный результат. Для реализации </w:t>
-      </w:r>
-      <w:r>
-        <w:rPr>
-          <w:rFonts w:ascii="Times New Roman" w:hAnsi="Times New Roman" w:cs="Times New Roman"/>
-          <w:sz w:val="28"/>
-          <w:szCs w:val="28"/>
-          <w:lang w:val="ru-RU"/>
-        </w:rPr>
-        <w:t xml:space="preserve">качественной сегментации стен </w:t>
-      </w:r>
-      <w:r>
-        <w:rPr>
-          <w:rFonts w:ascii="Times New Roman" w:hAnsi="Times New Roman" w:cs="Times New Roman"/>
-          <w:sz w:val="28"/>
-          <w:szCs w:val="28"/>
-          <w:lang w:val="ru-RU"/>
-        </w:rPr>
-        <w:t>осн</w:t>
-      </w:r>
-      <w:r>
-        <w:rPr>
-          <w:rFonts w:ascii="Times New Roman" w:hAnsi="Times New Roman" w:cs="Times New Roman"/>
-          <w:sz w:val="28"/>
-          <w:szCs w:val="28"/>
-          <w:lang w:val="ru-RU"/>
-        </w:rPr>
-        <w:t>овной алгоритм не должен распола</w:t>
-      </w:r>
-      <w:r>
-        <w:rPr>
-          <w:rFonts w:ascii="Times New Roman" w:hAnsi="Times New Roman" w:cs="Times New Roman"/>
-          <w:sz w:val="28"/>
-          <w:szCs w:val="28"/>
-          <w:lang w:val="ru-RU"/>
-        </w:rPr>
-        <w:t xml:space="preserve">гаться на мобильном устройстве. Здесь существует несколько подходов: реализация стороннего </w:t>
-      </w:r>
-      <w:r>
-        <w:rPr>
-          <w:rFonts w:ascii="Times New Roman" w:hAnsi="Times New Roman" w:cs="Times New Roman"/>
-          <w:sz w:val="28"/>
-          <w:szCs w:val="28"/>
-          <w:lang w:val="ru-RU"/>
-        </w:rPr>
-        <w:t xml:space="preserve">сервиса локально на </w:t>
-      </w:r>
-      <w:r>
-        <w:rPr>
-          <w:rFonts w:ascii="Times New Roman" w:hAnsi="Times New Roman" w:cs="Times New Roman"/>
-          <w:sz w:val="28"/>
-          <w:szCs w:val="28"/>
-          <w:lang w:val="ru-RU"/>
-        </w:rPr>
-        <w:t xml:space="preserve">персональном </w:t>
-      </w:r>
-      <w:r>
-        <w:rPr>
-          <w:rFonts w:ascii="Times New Roman" w:hAnsi="Times New Roman" w:cs="Times New Roman"/>
-          <w:sz w:val="28"/>
-          <w:szCs w:val="28"/>
-          <w:lang w:val="ru-RU"/>
-        </w:rPr>
-        <w:t>компьютере</w:t>
-      </w:r>
-      <w:r>
-        <w:rPr>
-          <w:rFonts w:ascii="Times New Roman" w:hAnsi="Times New Roman" w:cs="Times New Roman"/>
-          <w:sz w:val="28"/>
-          <w:szCs w:val="28"/>
-          <w:lang w:val="ru-RU"/>
-        </w:rPr>
-        <w:t xml:space="preserve"> (</w:t>
-      </w:r>
-      <w:r>
-        <w:rPr>
-          <w:rFonts w:ascii="Times New Roman" w:hAnsi="Times New Roman" w:cs="Times New Roman"/>
-          <w:sz w:val="28"/>
-          <w:szCs w:val="28"/>
-          <w:lang w:val="ru-RU"/>
-        </w:rPr>
-        <w:t>доступ по локальной сети</w:t>
-      </w:r>
-      <w:r>
-        <w:rPr>
-          <w:rFonts w:ascii="Times New Roman" w:hAnsi="Times New Roman" w:cs="Times New Roman"/>
-          <w:sz w:val="28"/>
-          <w:szCs w:val="28"/>
-          <w:lang w:val="ru-RU"/>
-        </w:rPr>
-        <w:t>)</w:t>
-      </w:r>
-      <w:r>
-        <w:rPr>
-          <w:rFonts w:ascii="Times New Roman" w:hAnsi="Times New Roman" w:cs="Times New Roman"/>
-          <w:sz w:val="28"/>
-          <w:szCs w:val="28"/>
-          <w:lang w:val="ru-RU"/>
-        </w:rPr>
-        <w:t xml:space="preserve"> или хостинг </w:t>
-      </w:r>
-      <w:r>
-        <w:rPr>
-          <w:rFonts w:ascii="Times New Roman" w:hAnsi="Times New Roman" w:cs="Times New Roman"/>
-          <w:sz w:val="28"/>
-          <w:szCs w:val="28"/>
-          <w:lang w:val="ru-RU"/>
-        </w:rPr>
-        <w:lastRenderedPageBreak/>
-        <w:t xml:space="preserve">разработанного серверного </w:t>
-      </w:r>
-      <w:r>
-        <w:rPr>
-          <w:rFonts w:ascii="Times New Roman" w:hAnsi="Times New Roman" w:cs="Times New Roman"/>
-          <w:i/>
-          <w:sz w:val="28"/>
-          <w:szCs w:val="28"/>
-          <w:lang w:val="ru-RU"/>
-        </w:rPr>
-        <w:t>API</w:t>
-      </w:r>
-      <w:r>
-        <w:rPr>
-          <w:rFonts w:ascii="Times New Roman" w:hAnsi="Times New Roman" w:cs="Times New Roman"/>
-          <w:sz w:val="28"/>
-          <w:szCs w:val="28"/>
-          <w:lang w:val="ru-RU"/>
-        </w:rPr>
-        <w:t xml:space="preserve"> </w:t>
-      </w:r>
-      <w:r>
-        <w:rPr>
-          <w:rFonts w:ascii="Times New Roman" w:hAnsi="Times New Roman" w:cs="Times New Roman"/>
-          <w:sz w:val="28"/>
-          <w:szCs w:val="28"/>
-          <w:lang w:val="ru-RU"/>
-        </w:rPr>
-        <w:t>(</w:t>
-      </w:r>
-      <w:proofErr w:type="spellStart"/>
-      <w:r>
-        <w:rPr>
-          <w:rFonts w:ascii="Times New Roman" w:hAnsi="Times New Roman" w:cs="Times New Roman"/>
-          <w:i/>
-          <w:sz w:val="28"/>
-          <w:szCs w:val="28"/>
-          <w:lang w:val="ru-RU"/>
-        </w:rPr>
-        <w:t>Application</w:t>
-      </w:r>
-      <w:proofErr w:type="spellEnd"/>
-      <w:r>
-        <w:rPr>
-          <w:rFonts w:ascii="Times New Roman" w:hAnsi="Times New Roman" w:cs="Times New Roman"/>
-          <w:i/>
-          <w:sz w:val="28"/>
-          <w:szCs w:val="28"/>
-          <w:lang w:val="ru-RU"/>
-        </w:rPr>
-        <w:t xml:space="preserve"> </w:t>
-      </w:r>
-      <w:proofErr w:type="spellStart"/>
-      <w:r>
-        <w:rPr>
-          <w:rFonts w:ascii="Times New Roman" w:hAnsi="Times New Roman" w:cs="Times New Roman"/>
-          <w:i/>
-          <w:sz w:val="28"/>
-          <w:szCs w:val="28"/>
-          <w:lang w:val="ru-RU"/>
-        </w:rPr>
-        <w:t>Programming</w:t>
-      </w:r>
-      <w:proofErr w:type="spellEnd"/>
-      <w:r>
-        <w:rPr>
-          <w:rFonts w:ascii="Times New Roman" w:hAnsi="Times New Roman" w:cs="Times New Roman"/>
-          <w:i/>
-          <w:sz w:val="28"/>
-          <w:szCs w:val="28"/>
-          <w:lang w:val="ru-RU"/>
-        </w:rPr>
-        <w:t xml:space="preserve"> </w:t>
-      </w:r>
-      <w:proofErr w:type="spellStart"/>
-      <w:r>
-        <w:rPr>
-          <w:rFonts w:ascii="Times New Roman" w:hAnsi="Times New Roman" w:cs="Times New Roman"/>
-          <w:i/>
-          <w:sz w:val="28"/>
-          <w:szCs w:val="28"/>
-          <w:lang w:val="ru-RU"/>
-        </w:rPr>
-        <w:t>Interface</w:t>
-      </w:r>
-      <w:proofErr w:type="spellEnd"/>
-      <w:r>
-        <w:rPr>
-          <w:rFonts w:ascii="Times New Roman" w:hAnsi="Times New Roman" w:cs="Times New Roman"/>
-          <w:sz w:val="28"/>
-          <w:szCs w:val="28"/>
-          <w:lang w:val="ru-RU"/>
-        </w:rPr>
-        <w:t xml:space="preserve">) </w:t>
-      </w:r>
-      <w:r>
-        <w:rPr>
-          <w:rFonts w:ascii="Times New Roman" w:hAnsi="Times New Roman" w:cs="Times New Roman"/>
-          <w:sz w:val="28"/>
-          <w:szCs w:val="28"/>
-          <w:lang w:val="ru-RU"/>
-        </w:rPr>
-        <w:t xml:space="preserve"> </w:t>
-      </w:r>
-      <w:r>
-        <w:rPr>
-          <w:rFonts w:ascii="Times New Roman" w:hAnsi="Times New Roman" w:cs="Times New Roman"/>
-          <w:sz w:val="28"/>
-          <w:szCs w:val="28"/>
-          <w:lang w:val="ru-RU"/>
-        </w:rPr>
-        <w:t xml:space="preserve">на удалённую машину (и доступ </w:t>
-      </w:r>
-      <w:r>
-        <w:rPr>
-          <w:rFonts w:ascii="Times New Roman" w:hAnsi="Times New Roman" w:cs="Times New Roman"/>
-          <w:sz w:val="28"/>
-          <w:szCs w:val="28"/>
-          <w:lang w:val="ru-RU"/>
-        </w:rPr>
-        <w:t>по глобальной сети интернет</w:t>
-      </w:r>
-      <w:r>
-        <w:rPr>
-          <w:rFonts w:ascii="Times New Roman" w:hAnsi="Times New Roman" w:cs="Times New Roman"/>
-          <w:sz w:val="28"/>
-          <w:szCs w:val="28"/>
-          <w:lang w:val="ru-RU"/>
-        </w:rPr>
-        <w:t>)</w:t>
-      </w:r>
-      <w:r>
-        <w:rPr>
-          <w:rFonts w:ascii="Times New Roman" w:hAnsi="Times New Roman" w:cs="Times New Roman"/>
-          <w:sz w:val="28"/>
-          <w:szCs w:val="28"/>
-          <w:lang w:val="ru-RU"/>
-        </w:rPr>
-        <w:t>.</w:t>
-      </w:r>
-    </w:p>
-    <w:p>
-      <w:pPr>
-        <w:pBdr>
-          <w:top w:val="nil"/>
-          <w:left w:val="nil"/>
-          <w:bottom w:val="nil"/>
-          <w:right w:val="nil"/>
-          <w:between w:val="nil"/>
-        </w:pBdr>
-        <w:spacing w:after="0" w:line="240" w:lineRule="auto"/>
-        <w:ind w:firstLine="709"/>
-        <w:jc w:val="both"/>
-        <w:rPr>
-          <w:rFonts w:ascii="Times New Roman" w:hAnsi="Times New Roman" w:cs="Times New Roman"/>
-          <w:sz w:val="28"/>
-          <w:szCs w:val="28"/>
-          <w:lang w:val="ru-RU"/>
-        </w:rPr>
-      </w:pPr>
-      <w:r>
-        <w:rPr>
-          <w:rFonts w:ascii="Times New Roman" w:hAnsi="Times New Roman" w:cs="Times New Roman"/>
-          <w:sz w:val="28"/>
-          <w:szCs w:val="28"/>
-          <w:lang w:val="ru-RU"/>
-        </w:rPr>
-        <w:t>В обоих случаях мобильное приложение станови</w:t>
-      </w:r>
-      <w:r>
-        <w:rPr>
-          <w:rFonts w:ascii="Times New Roman" w:hAnsi="Times New Roman" w:cs="Times New Roman"/>
-          <w:sz w:val="28"/>
-          <w:szCs w:val="28"/>
-          <w:lang w:val="ru-RU"/>
-        </w:rPr>
-        <w:t>т</w:t>
-      </w:r>
-      <w:r>
-        <w:rPr>
-          <w:rFonts w:ascii="Times New Roman" w:hAnsi="Times New Roman" w:cs="Times New Roman"/>
-          <w:sz w:val="28"/>
-          <w:szCs w:val="28"/>
-          <w:lang w:val="ru-RU"/>
-        </w:rPr>
-        <w:t>ся клиентом</w:t>
-      </w:r>
-      <w:r>
-        <w:rPr>
-          <w:rFonts w:ascii="Times New Roman" w:hAnsi="Times New Roman" w:cs="Times New Roman"/>
-          <w:sz w:val="28"/>
-          <w:szCs w:val="28"/>
-          <w:lang w:val="ru-RU"/>
-        </w:rPr>
-        <w:t>,</w:t>
-      </w:r>
-      <w:r>
-        <w:rPr>
-          <w:rFonts w:ascii="Times New Roman" w:hAnsi="Times New Roman" w:cs="Times New Roman"/>
-          <w:sz w:val="28"/>
-          <w:szCs w:val="28"/>
-          <w:lang w:val="ru-RU"/>
-        </w:rPr>
-        <w:t xml:space="preserve"> и должно </w:t>
-      </w:r>
-      <w:r>
-        <w:rPr>
-          <w:rFonts w:ascii="Times New Roman" w:hAnsi="Times New Roman" w:cs="Times New Roman"/>
-          <w:sz w:val="28"/>
-          <w:szCs w:val="28"/>
-          <w:lang w:val="ru-RU"/>
-        </w:rPr>
-        <w:t>реализовывать сетевые</w:t>
-      </w:r>
-      <w:r>
-        <w:rPr>
-          <w:rFonts w:ascii="Times New Roman" w:hAnsi="Times New Roman" w:cs="Times New Roman"/>
-          <w:sz w:val="28"/>
-          <w:szCs w:val="28"/>
-          <w:lang w:val="ru-RU"/>
-        </w:rPr>
-        <w:t xml:space="preserve"> программные интерфейсы.</w:t>
-      </w:r>
-    </w:p>
-    <w:p>
-      <w:pPr>
-        <w:pBdr>
-          <w:top w:val="nil"/>
-          <w:left w:val="nil"/>
-          <w:bottom w:val="nil"/>
-          <w:right w:val="nil"/>
-          <w:between w:val="nil"/>
-        </w:pBdr>
-        <w:spacing w:after="0" w:line="240" w:lineRule="auto"/>
-        <w:ind w:firstLine="709"/>
-        <w:jc w:val="both"/>
-        <w:rPr>
-          <w:rFonts w:ascii="Times New Roman" w:hAnsi="Times New Roman" w:cs="Times New Roman"/>
-          <w:sz w:val="28"/>
-          <w:szCs w:val="28"/>
-          <w:lang w:val="ru-RU"/>
-        </w:rPr>
-      </w:pPr>
-      <w:r>
-        <w:rPr>
-          <w:rFonts w:ascii="Times New Roman" w:hAnsi="Times New Roman" w:cs="Times New Roman"/>
-          <w:sz w:val="28"/>
-          <w:szCs w:val="28"/>
-          <w:lang w:val="ru-RU"/>
-        </w:rPr>
-        <w:t xml:space="preserve">На рисунке </w:t>
-      </w:r>
-      <w:r>
-        <w:rPr>
-          <w:rFonts w:ascii="Times New Roman" w:hAnsi="Times New Roman" w:cs="Times New Roman"/>
-          <w:sz w:val="28"/>
-          <w:szCs w:val="28"/>
-          <w:lang w:val="ru-RU"/>
-        </w:rPr>
-        <w:t>2.2</w:t>
-      </w:r>
-      <w:r>
-        <w:rPr>
-          <w:rFonts w:ascii="Times New Roman" w:hAnsi="Times New Roman" w:cs="Times New Roman"/>
-          <w:sz w:val="28"/>
-          <w:szCs w:val="28"/>
-          <w:lang w:val="ru-RU"/>
-        </w:rPr>
-        <w:t xml:space="preserve"> приведена схема </w:t>
-      </w:r>
-      <w:r>
-        <w:rPr>
-          <w:rFonts w:ascii="Times New Roman" w:hAnsi="Times New Roman" w:cs="Times New Roman"/>
-          <w:sz w:val="28"/>
-          <w:szCs w:val="28"/>
-          <w:lang w:val="ru-RU"/>
-        </w:rPr>
-        <w:t xml:space="preserve">структуры программного комплекса с указанным распределением </w:t>
-      </w:r>
-      <w:r>
-        <w:rPr>
-          <w:rFonts w:ascii="Times New Roman" w:hAnsi="Times New Roman" w:cs="Times New Roman"/>
-          <w:sz w:val="28"/>
-          <w:szCs w:val="28"/>
-          <w:lang w:val="ru-RU"/>
-        </w:rPr>
-        <w:t>выполняемых задач</w:t>
-      </w:r>
-      <w:r>
-        <w:rPr>
-          <w:rFonts w:ascii="Times New Roman" w:hAnsi="Times New Roman" w:cs="Times New Roman"/>
-          <w:sz w:val="28"/>
-          <w:szCs w:val="28"/>
-          <w:lang w:val="ru-RU"/>
-        </w:rPr>
-        <w:t>.</w:t>
-      </w:r>
-    </w:p>
-    <w:p>
-      <w:pPr>
-        <w:pBdr>
-          <w:top w:val="nil"/>
-          <w:left w:val="nil"/>
-          <w:bottom w:val="nil"/>
-          <w:right w:val="nil"/>
-          <w:between w:val="nil"/>
-        </w:pBdr>
-        <w:spacing w:after="0" w:line="240" w:lineRule="auto"/>
-        <w:ind w:firstLine="709"/>
-        <w:jc w:val="both"/>
-        <w:rPr>
-          <w:rFonts w:ascii="Times New Roman" w:hAnsi="Times New Roman" w:cs="Times New Roman"/>
-          <w:sz w:val="28"/>
-          <w:szCs w:val="28"/>
-          <w:lang w:val="ru-RU"/>
-        </w:rPr>
-      </w:pPr>
-    </w:p>
-    <w:p>
-      <w:pPr>
-        <w:pBdr>
-          <w:top w:val="nil"/>
-          <w:left w:val="nil"/>
-          <w:bottom w:val="nil"/>
-          <w:right w:val="nil"/>
-          <w:between w:val="nil"/>
-        </w:pBdr>
-        <w:spacing w:after="0" w:line="240" w:lineRule="auto"/>
-        <w:jc w:val="center"/>
-        <w:rPr>
-          <w:rFonts w:ascii="Times New Roman" w:hAnsi="Times New Roman" w:cs="Times New Roman"/>
-          <w:sz w:val="28"/>
-          <w:szCs w:val="28"/>
-          <w:lang w:val="ru-RU"/>
-        </w:rPr>
-      </w:pPr>
-      <w:r>
-        <w:rPr>
-          <w:rFonts w:ascii="Times New Roman" w:hAnsi="Times New Roman" w:cs="Times New Roman"/>
-          <w:sz w:val="28"/>
-          <w:szCs w:val="28"/>
-          <w:lang w:val="ru-RU"/>
-        </w:rPr>
-        <w:pict>
-          <v:shape id="_x0000_i1026" type="#_x0000_t75" style="width:495pt;height:168pt" o:bordertopcolor="this" o:borderleftcolor="this" o:borderbottomcolor="this" o:borderrightcolor="this">
-            <v:imagedata r:id="rId10" o:title="ывфвывыфв"/>
-            <w10:bordertop type="single" width="4"/>
-            <w10:borderleft type="single" width="4"/>
-            <w10:borderbottom type="single" width="4"/>
-            <w10:borderright type="single" width="4"/>
+          <v:shape id="_x0000_i1025" type="#_x0000_t75" style="width:496.5pt;height:169.5pt">
+            <v:imagedata r:id="rId10" o:title="Untitled Diagram" croptop="1291f" cropleft="895f"/>
           </v:shape>
         </w:pict>
       </w:r>
@@ -2995,17 +3051,7 @@
           <w:color w:val="auto"/>
           <w:szCs w:val="28"/>
         </w:rPr>
-        <w:t xml:space="preserve">Для выполнения третьего правила следует выделить алгоритмы непосредственно решающие задачу от стороннего программного обеспечения, </w:t>
-      </w:r>
-      <w:r>
-        <w:rPr>
-          <w:rFonts w:cs="Times New Roman"/>
-          <w:bCs/>
-          <w:color w:val="auto"/>
-          <w:szCs w:val="28"/>
-        </w:rPr>
-        <w:lastRenderedPageBreak/>
-        <w:t>такого как пользовательский интерфейс, ввод, вывод данных, хранение данных, сетевое взаимодействие.</w:t>
+        <w:t>Для выполнения третьего правила следует выделить алгоритмы непосредственно решающие задачу от стороннего программного обеспечения, такого как пользовательский интерфейс, ввод, вывод данных, хранение данных, сетевое взаимодействие.</w:t>
       </w:r>
     </w:p>
     <w:p>
@@ -3015,7 +3061,7 @@
           <w:ilvl w:val="0"/>
           <w:numId w:val="0"/>
         </w:numPr>
-        <w:spacing w:after="0" w:line="240" w:lineRule="auto"/>
+        <w:spacing w:line="240" w:lineRule="auto"/>
         <w:ind w:firstLine="709"/>
         <w:contextualSpacing/>
         <w:jc w:val="both"/>
@@ -3034,6 +3080,7 @@
           <w:color w:val="auto"/>
           <w:szCs w:val="28"/>
         </w:rPr>
+        <w:lastRenderedPageBreak/>
         <w:t xml:space="preserve">Также важно выделить – все детали должны зависеть </w:t>
       </w:r>
       <w:proofErr w:type="gramStart"/>
@@ -3084,7 +3131,7 @@
           <w:ilvl w:val="0"/>
           <w:numId w:val="0"/>
         </w:numPr>
-        <w:spacing w:after="0" w:line="240" w:lineRule="auto"/>
+        <w:spacing w:line="240" w:lineRule="auto"/>
         <w:ind w:firstLine="709"/>
         <w:contextualSpacing/>
         <w:jc w:val="both"/>
@@ -3093,96 +3140,10 @@
           <w:rFonts w:cs="Times New Roman"/>
           <w:bCs/>
           <w:color w:val="auto"/>
-          <w:szCs w:val="28"/>
-        </w:rPr>
-      </w:pPr>
-      <w:r>
-        <w:rPr>
-          <w:rFonts w:cs="Times New Roman"/>
-          <w:b/>
-          <w:bCs/>
-          <w:i/>
-          <w:color w:val="auto"/>
-          <w:szCs w:val="28"/>
-        </w:rPr>
-        <w:t>2.2.1</w:t>
-      </w:r>
-      <w:proofErr w:type="gramStart"/>
-      <w:r>
-        <w:rPr>
-          <w:rFonts w:cs="Times New Roman"/>
-          <w:b/>
-          <w:bCs/>
-          <w:i/>
-          <w:color w:val="auto"/>
-          <w:szCs w:val="28"/>
-        </w:rPr>
-        <w:t xml:space="preserve"> </w:t>
-      </w:r>
-      <w:r>
-        <w:rPr>
-          <w:rFonts w:cs="Times New Roman"/>
-          <w:bCs/>
-          <w:color w:val="auto"/>
-          <w:szCs w:val="28"/>
-        </w:rPr>
-        <w:t xml:space="preserve"> </w:t>
-      </w:r>
-      <w:r>
-        <w:rPr>
-          <w:rFonts w:cs="Times New Roman"/>
-          <w:bCs/>
-          <w:color w:val="auto"/>
-          <w:szCs w:val="28"/>
-        </w:rPr>
-        <w:t>Н</w:t>
-      </w:r>
-      <w:proofErr w:type="gramEnd"/>
-      <w:r>
-        <w:rPr>
-          <w:rFonts w:cs="Times New Roman"/>
-          <w:bCs/>
-          <w:color w:val="auto"/>
-          <w:szCs w:val="28"/>
-        </w:rPr>
-        <w:t xml:space="preserve">а основе описанных выше выводов составлена схема взаимодействия компонентов приложения между собой </w:t>
-      </w:r>
-      <w:r>
-        <w:rPr>
-          <w:rFonts w:cs="Times New Roman"/>
-          <w:bCs/>
-          <w:color w:val="auto"/>
-          <w:szCs w:val="28"/>
-        </w:rPr>
-        <w:t xml:space="preserve">для клиента </w:t>
-      </w:r>
-      <w:r>
-        <w:rPr>
-          <w:rFonts w:cs="Times New Roman"/>
-          <w:bCs/>
-          <w:color w:val="auto"/>
-          <w:szCs w:val="28"/>
-        </w:rPr>
-        <w:t xml:space="preserve">(Рисунок </w:t>
-      </w:r>
-      <w:r>
-        <w:rPr>
-          <w:rFonts w:cs="Times New Roman"/>
-          <w:bCs/>
-          <w:color w:val="auto"/>
-          <w:szCs w:val="28"/>
-        </w:rPr>
-        <w:t>2.3</w:t>
-      </w:r>
-      <w:r>
-        <w:rPr>
-          <w:rFonts w:cs="Times New Roman"/>
-          <w:bCs/>
-          <w:color w:val="auto"/>
-          <w:szCs w:val="28"/>
-        </w:rPr>
-        <w:t>).</w:t>
-      </w:r>
+          <w:sz w:val="14"/>
+          <w:szCs w:val="28"/>
+        </w:rPr>
+      </w:pPr>
     </w:p>
     <w:p>
       <w:pPr>
@@ -3191,7 +3152,7 @@
           <w:ilvl w:val="0"/>
           <w:numId w:val="0"/>
         </w:numPr>
-        <w:spacing w:after="0" w:line="240" w:lineRule="auto"/>
+        <w:spacing w:before="240" w:line="240" w:lineRule="auto"/>
         <w:ind w:firstLine="709"/>
         <w:contextualSpacing/>
         <w:jc w:val="both"/>
@@ -3203,6 +3164,93 @@
           <w:szCs w:val="28"/>
         </w:rPr>
       </w:pPr>
+      <w:r>
+        <w:rPr>
+          <w:rFonts w:cs="Times New Roman"/>
+          <w:b/>
+          <w:bCs/>
+          <w:i/>
+          <w:color w:val="auto"/>
+          <w:szCs w:val="28"/>
+        </w:rPr>
+        <w:t>2.2.1</w:t>
+      </w:r>
+      <w:proofErr w:type="gramStart"/>
+      <w:r>
+        <w:rPr>
+          <w:rFonts w:cs="Times New Roman"/>
+          <w:b/>
+          <w:bCs/>
+          <w:i/>
+          <w:color w:val="auto"/>
+          <w:szCs w:val="28"/>
+        </w:rPr>
+        <w:t xml:space="preserve"> </w:t>
+      </w:r>
+      <w:r>
+        <w:rPr>
+          <w:rFonts w:cs="Times New Roman"/>
+          <w:bCs/>
+          <w:color w:val="auto"/>
+          <w:szCs w:val="28"/>
+        </w:rPr>
+        <w:t xml:space="preserve"> </w:t>
+      </w:r>
+      <w:r>
+        <w:rPr>
+          <w:rFonts w:cs="Times New Roman"/>
+          <w:bCs/>
+          <w:color w:val="auto"/>
+          <w:szCs w:val="28"/>
+        </w:rPr>
+        <w:t>Н</w:t>
+      </w:r>
+      <w:proofErr w:type="gramEnd"/>
+      <w:r>
+        <w:rPr>
+          <w:rFonts w:cs="Times New Roman"/>
+          <w:bCs/>
+          <w:color w:val="auto"/>
+          <w:szCs w:val="28"/>
+        </w:rPr>
+        <w:t xml:space="preserve">а основе описанных выше выводов составлена схема взаимодействия компонентов приложения между собой </w:t>
+      </w:r>
+      <w:r>
+        <w:rPr>
+          <w:rFonts w:cs="Times New Roman"/>
+          <w:bCs/>
+          <w:color w:val="auto"/>
+          <w:szCs w:val="28"/>
+        </w:rPr>
+        <w:t xml:space="preserve">для клиента </w:t>
+      </w:r>
+      <w:r>
+        <w:rPr>
+          <w:rFonts w:cs="Times New Roman"/>
+          <w:bCs/>
+          <w:color w:val="auto"/>
+          <w:szCs w:val="28"/>
+        </w:rPr>
+        <w:t xml:space="preserve">(Рисунок </w:t>
+      </w:r>
+      <w:r>
+        <w:rPr>
+          <w:rFonts w:cs="Times New Roman"/>
+          <w:bCs/>
+          <w:color w:val="auto"/>
+          <w:szCs w:val="28"/>
+        </w:rPr>
+        <w:t>2.3</w:t>
+      </w:r>
+      <w:r>
+        <w:rPr>
+          <w:rFonts w:cs="Times New Roman"/>
+          <w:bCs/>
+          <w:color w:val="auto"/>
+          <w:szCs w:val="28"/>
+        </w:rPr>
+        <w:t>).</w:t>
+      </w:r>
     </w:p>
     <w:p>
       <w:pPr>
@@ -3212,6 +3260,26 @@
           <w:numId w:val="0"/>
         </w:numPr>
         <w:spacing w:after="0" w:line="240" w:lineRule="auto"/>
+        <w:ind w:firstLine="709"/>
+        <w:contextualSpacing/>
+        <w:jc w:val="both"/>
+        <w:outlineLvl w:val="1"/>
+        <w:rPr>
+          <w:rFonts w:cs="Times New Roman"/>
+          <w:bCs/>
+          <w:color w:val="auto"/>
+          <w:szCs w:val="28"/>
+        </w:rPr>
+      </w:pPr>
+    </w:p>
+    <w:p>
+      <w:pPr>
+        <w:pStyle w:val="21"/>
+        <w:numPr>
+          <w:ilvl w:val="0"/>
+          <w:numId w:val="0"/>
+        </w:numPr>
+        <w:spacing w:after="0" w:line="240" w:lineRule="auto"/>
         <w:ind w:left="576" w:hanging="576"/>
         <w:contextualSpacing/>
         <w:jc w:val="center"/>
@@ -3231,12 +3299,8 @@
           <w:szCs w:val="28"/>
         </w:rPr>
         <w:pict>
-          <v:shape id="_x0000_i1027" type="#_x0000_t75" style="width:313.5pt;height:3in" o:bordertopcolor="this" o:borderleftcolor="this" o:borderbottomcolor="this" o:borderrightcolor="this">
-            <v:imagedata r:id="rId11" o:title="аупкк"/>
-            <w10:bordertop type="single" width="4"/>
-            <w10:borderleft type="single" width="4"/>
-            <w10:borderbottom type="single" width="4"/>
-            <w10:borderright type="single" width="4"/>
+          <v:shape id="_x0000_i1026" type="#_x0000_t75" style="width:316.5pt;height:204pt">
+            <v:imagedata r:id="rId11" o:title="Архитектура_сервера2" cropleft="8852f"/>
           </v:shape>
         </w:pict>
       </w:r>
@@ -3559,7 +3623,25 @@
           <w:color w:val="auto"/>
           <w:szCs w:val="28"/>
         </w:rPr>
-        <w:t xml:space="preserve"> приложения подразумевает использование фрагментов и активити, как своеобразных контроллеров. Внешний вид интерфейса описывается независимо и находится в отдельных файлах</w:t>
+        <w:t xml:space="preserve"> приложения подразумевает использование фрагментов и </w:t>
+      </w:r>
+      <w:r>
+        <w:rPr>
+          <w:rFonts w:cs="Times New Roman"/>
+          <w:bCs/>
+          <w:color w:val="auto"/>
+          <w:szCs w:val="28"/>
+        </w:rPr>
+        <w:t>рабочих окон</w:t>
+      </w:r>
+      <w:r>
+        <w:rPr>
+          <w:rFonts w:cs="Times New Roman"/>
+          <w:bCs/>
+          <w:color w:val="auto"/>
+          <w:szCs w:val="28"/>
+        </w:rPr>
+        <w:t>, как своеобразных контроллеров. Внешний вид интерфейса описывается независимо и находится в отдельных файлах</w:t>
       </w:r>
       <w:r>
         <w:rPr>
@@ -3664,7 +3746,6 @@
           <w:color w:val="auto"/>
           <w:szCs w:val="28"/>
         </w:rPr>
-        <w:lastRenderedPageBreak/>
         <w:t>Библиотека сетевого взаимодействия включает классы, реализующие сетевой интерфейс</w:t>
       </w:r>
       <w:r>
@@ -3721,6 +3802,7 @@
           <w:color w:val="auto"/>
           <w:szCs w:val="28"/>
         </w:rPr>
+        <w:lastRenderedPageBreak/>
         <w:t xml:space="preserve">На изображении </w:t>
       </w:r>
       <w:r>
@@ -3788,12 +3870,8 @@
           <w:lang w:val="ru-RU"/>
         </w:rPr>
         <w:pict>
-          <v:shape id="_x0000_i1028" type="#_x0000_t75" style="width:498pt;height:367.5pt" o:bordertopcolor="this" o:borderleftcolor="this" o:borderbottomcolor="this" o:borderrightcolor="this">
-            <v:imagedata r:id="rId12" o:title="ываваывафыав"/>
-            <w10:bordertop type="single" width="4"/>
-            <w10:borderleft type="single" width="4"/>
-            <w10:borderbottom type="single" width="4"/>
-            <w10:borderright type="single" width="4"/>
+          <v:shape id="_x0000_i1027" type="#_x0000_t75" style="width:498pt;height:367.5pt">
+            <v:imagedata r:id="rId12" o:title="архитектура_клиента"/>
           </v:shape>
         </w:pict>
       </w:r>
@@ -3961,7 +4039,63 @@
           <w:color w:val="auto"/>
           <w:szCs w:val="28"/>
         </w:rPr>
-        <w:t>располагается в активити. Более глубокие специфические бизнес правила расположены во фрагментах, относящихся к одному из активити.</w:t>
+        <w:t xml:space="preserve">располагается в </w:t>
+      </w:r>
+      <w:r>
+        <w:rPr>
+          <w:rFonts w:cs="Times New Roman"/>
+          <w:bCs/>
+          <w:color w:val="auto"/>
+          <w:szCs w:val="28"/>
+        </w:rPr>
+        <w:t xml:space="preserve">рабочих окнах (ключевых компонентах для системы </w:t>
+      </w:r>
+      <w:r>
+        <w:rPr>
+          <w:rFonts w:cs="Times New Roman"/>
+          <w:bCs/>
+          <w:i/>
+          <w:color w:val="auto"/>
+          <w:szCs w:val="28"/>
+          <w:lang w:val="en-US"/>
+        </w:rPr>
+        <w:t>Android</w:t>
+      </w:r>
+      <w:r>
+        <w:rPr>
+          <w:rFonts w:cs="Times New Roman"/>
+          <w:bCs/>
+          <w:color w:val="auto"/>
+          <w:szCs w:val="28"/>
+        </w:rPr>
+        <w:t>)</w:t>
+      </w:r>
+      <w:r>
+        <w:rPr>
+          <w:rFonts w:cs="Times New Roman"/>
+          <w:bCs/>
+          <w:color w:val="auto"/>
+          <w:szCs w:val="28"/>
+        </w:rPr>
+        <w:t xml:space="preserve">. Более глубокие специфические бизнес правила расположены во фрагментах, относящихся к одному из </w:t>
+      </w:r>
+      <w:r>
+        <w:rPr>
+          <w:rFonts w:cs="Times New Roman"/>
+          <w:bCs/>
+          <w:color w:val="auto"/>
+          <w:szCs w:val="28"/>
+        </w:rPr>
+        <w:t>рабочих окон</w:t>
+      </w:r>
+      <w:r>
+        <w:rPr>
+          <w:rFonts w:cs="Times New Roman"/>
+          <w:bCs/>
+          <w:color w:val="auto"/>
+          <w:szCs w:val="28"/>
+        </w:rPr>
+        <w:t>.</w:t>
       </w:r>
     </w:p>
     <w:p>
@@ -3984,10 +4118,67 @@
           <w:color w:val="auto"/>
           <w:szCs w:val="28"/>
         </w:rPr>
-        <w:t>Мобильный клиент имеет два активити. Первое –</w:t>
-      </w:r>
-      <w:r>
-        <w:t xml:space="preserve"> активити экрана подключения к серверу. В нём происходит соединение с сервером, при успехе которого, управление передаётся рабочему активити. Рабочее активити отвечает за такие операции, как отключение от сервера, установку дополнительных параметров, выбор типа взаимодействия с сервером. </w:t>
+        <w:t>Разрабатываемый м</w:t>
+      </w:r>
+      <w:r>
+        <w:rPr>
+          <w:rFonts w:cs="Times New Roman"/>
+          <w:bCs/>
+          <w:color w:val="auto"/>
+          <w:szCs w:val="28"/>
+        </w:rPr>
+        <w:t xml:space="preserve">обильный клиент имеет два </w:t>
+      </w:r>
+      <w:r>
+        <w:rPr>
+          <w:rFonts w:cs="Times New Roman"/>
+          <w:bCs/>
+          <w:color w:val="auto"/>
+          <w:szCs w:val="28"/>
+        </w:rPr>
+        <w:t>рабочих окна</w:t>
+      </w:r>
+      <w:r>
+        <w:rPr>
+          <w:rFonts w:cs="Times New Roman"/>
+          <w:bCs/>
+          <w:color w:val="auto"/>
+          <w:szCs w:val="28"/>
+        </w:rPr>
+        <w:t>. Первое –</w:t>
+      </w:r>
+      <w:r>
+        <w:rPr>
+          <w:rFonts w:cs="Times New Roman"/>
+          <w:bCs/>
+          <w:color w:val="auto"/>
+          <w:szCs w:val="28"/>
+        </w:rPr>
+        <w:t xml:space="preserve"> </w:t>
+      </w:r>
+      <w:r>
+        <w:t xml:space="preserve">это окно </w:t>
+      </w:r>
+      <w:r>
+        <w:t>экрана подключения к серверу. В нём происходит соединение с сервером, при успехе которого, управление передаётся</w:t>
+      </w:r>
+      <w:r>
+        <w:t xml:space="preserve"> основному рабочему окну приложения</w:t>
+      </w:r>
+      <w:r>
+        <w:t xml:space="preserve">. </w:t>
+      </w:r>
+      <w:r>
+        <w:t>Основное р</w:t>
+      </w:r>
+      <w:r>
+        <w:t xml:space="preserve">абочее </w:t>
+      </w:r>
+      <w:r>
+        <w:t>окно</w:t>
+      </w:r>
+      <w:r>
+        <w:t xml:space="preserve"> отвечает за такие операции, как отключение от сервера, установку дополнительных параметров, выбор типа взаимодействия с сервером. </w:t>
       </w:r>
     </w:p>
     <w:p>
@@ -4004,7 +4195,6 @@
         <w:outlineLvl w:val="1"/>
       </w:pPr>
       <w:r>
-        <w:lastRenderedPageBreak/>
         <w:t xml:space="preserve">Типы взаимодействия с сервером отражены во фрагментах приложения. </w:t>
       </w:r>
     </w:p>
@@ -4022,6 +4212,7 @@
         <w:outlineLvl w:val="1"/>
       </w:pPr>
       <w:r>
+        <w:lastRenderedPageBreak/>
         <w:t>Первый фрагмент – фрагмент изображения, включает в себя всё необходимое для импорта изображения, отправки его на сервер и получения исходного результата также в виде изображения.</w:t>
       </w:r>
     </w:p>
@@ -4068,7 +4259,25 @@
           <w:color w:val="auto"/>
           <w:szCs w:val="28"/>
         </w:rPr>
-        <w:t xml:space="preserve">Класс сетевого взаимодействия используется всеми реализованными фрагментами и активити, что лишает смысла составлять сетевые интерфейсы на их стороне. Наилучшим решением является применение шаблона </w:t>
+        <w:t xml:space="preserve">Класс сетевого взаимодействия используется всеми реализованными фрагментами и </w:t>
+      </w:r>
+      <w:r>
+        <w:rPr>
+          <w:rFonts w:cs="Times New Roman"/>
+          <w:bCs/>
+          <w:color w:val="auto"/>
+          <w:szCs w:val="28"/>
+        </w:rPr>
+        <w:t>рабочими окнами</w:t>
+      </w:r>
+      <w:r>
+        <w:rPr>
+          <w:rFonts w:cs="Times New Roman"/>
+          <w:bCs/>
+          <w:color w:val="auto"/>
+          <w:szCs w:val="28"/>
+        </w:rPr>
+        <w:t xml:space="preserve">, что лишает смысла составлять сетевые интерфейсы на их стороне. Наилучшим решением является применение шаблона </w:t>
       </w:r>
       <w:proofErr w:type="spellStart"/>
       <w:r>
@@ -4119,7 +4328,7 @@
           <w:ilvl w:val="0"/>
           <w:numId w:val="0"/>
         </w:numPr>
-        <w:spacing w:after="0" w:line="240" w:lineRule="auto"/>
+        <w:spacing w:line="240" w:lineRule="auto"/>
         <w:ind w:firstLine="709"/>
         <w:contextualSpacing/>
         <w:jc w:val="both"/>
@@ -4138,7 +4347,25 @@
           <w:color w:val="auto"/>
           <w:szCs w:val="28"/>
         </w:rPr>
-        <w:t>Для классов асинхронных задач применена композиция, как связь взаимодействия с классами. Каждая активити или фрагмент содержит внутренний класс, реализующий именно те асинхронные задачи,</w:t>
+        <w:t>Для классов асинхронных задач применена композиция, как связь взаимодействия с классами. Кажд</w:t>
+      </w:r>
+      <w:r>
+        <w:rPr>
+          <w:rFonts w:cs="Times New Roman"/>
+          <w:bCs/>
+          <w:color w:val="auto"/>
+          <w:szCs w:val="28"/>
+        </w:rPr>
+        <w:t xml:space="preserve">ое рабочее окно </w:t>
+      </w:r>
+      <w:r>
+        <w:rPr>
+          <w:rFonts w:cs="Times New Roman"/>
+          <w:bCs/>
+          <w:color w:val="auto"/>
+          <w:szCs w:val="28"/>
+        </w:rPr>
+        <w:t>или фрагмент содержит внутренний класс, реализующий именно те асинхронные задачи,</w:t>
       </w:r>
       <w:r>
         <w:rPr>
@@ -4156,7 +4383,25 @@
           <w:color w:val="auto"/>
           <w:szCs w:val="28"/>
         </w:rPr>
-        <w:t>дого конкретного активити или фрагмента.</w:t>
+        <w:t xml:space="preserve">дого конкретного </w:t>
+      </w:r>
+      <w:r>
+        <w:rPr>
+          <w:rFonts w:cs="Times New Roman"/>
+          <w:bCs/>
+          <w:color w:val="auto"/>
+          <w:szCs w:val="28"/>
+        </w:rPr>
+        <w:t>рабочего окна</w:t>
+      </w:r>
+      <w:r>
+        <w:rPr>
+          <w:rFonts w:cs="Times New Roman"/>
+          <w:bCs/>
+          <w:color w:val="auto"/>
+          <w:szCs w:val="28"/>
+        </w:rPr>
+        <w:t xml:space="preserve"> или фрагмента.</w:t>
       </w:r>
     </w:p>
     <w:p>
@@ -4166,7 +4411,7 @@
           <w:ilvl w:val="0"/>
           <w:numId w:val="0"/>
         </w:numPr>
-        <w:spacing w:after="0" w:line="240" w:lineRule="auto"/>
+        <w:spacing w:line="240" w:lineRule="auto"/>
         <w:ind w:firstLine="709"/>
         <w:contextualSpacing/>
         <w:jc w:val="both"/>
@@ -4175,98 +4420,12 @@
           <w:rFonts w:cs="Times New Roman"/>
           <w:bCs/>
           <w:color w:val="auto"/>
-          <w:szCs w:val="28"/>
-        </w:rPr>
-      </w:pPr>
-      <w:r>
-        <w:rPr>
-          <w:rFonts w:cs="Times New Roman"/>
-          <w:b/>
-          <w:bCs/>
-          <w:i/>
-          <w:color w:val="auto"/>
-          <w:szCs w:val="28"/>
-        </w:rPr>
-        <w:t>2.2.</w:t>
-      </w:r>
-      <w:r>
-        <w:rPr>
-          <w:rFonts w:cs="Times New Roman"/>
-          <w:b/>
-          <w:bCs/>
-          <w:i/>
-          <w:color w:val="auto"/>
-          <w:szCs w:val="28"/>
-        </w:rPr>
-        <w:t>2</w:t>
-      </w:r>
-      <w:proofErr w:type="gramStart"/>
-      <w:r>
-        <w:rPr>
-          <w:rFonts w:cs="Times New Roman"/>
-          <w:b/>
-          <w:bCs/>
-          <w:i/>
-          <w:color w:val="auto"/>
-          <w:szCs w:val="28"/>
-        </w:rPr>
-        <w:t xml:space="preserve"> </w:t>
-      </w:r>
-      <w:r>
-        <w:rPr>
-          <w:rFonts w:cs="Times New Roman"/>
-          <w:bCs/>
-          <w:color w:val="auto"/>
-          <w:szCs w:val="28"/>
-        </w:rPr>
-        <w:t>Н</w:t>
-      </w:r>
-      <w:proofErr w:type="gramEnd"/>
-      <w:r>
-        <w:rPr>
-          <w:rFonts w:cs="Times New Roman"/>
-          <w:bCs/>
-          <w:color w:val="auto"/>
-          <w:szCs w:val="28"/>
-        </w:rPr>
-        <w:t xml:space="preserve">а основе описанных в начале главы выводов по архитектуре, составлена схема взаимодействия компонентов приложения между собой для </w:t>
-      </w:r>
-      <w:r>
-        <w:rPr>
-          <w:rFonts w:cs="Times New Roman"/>
-          <w:bCs/>
-          <w:color w:val="auto"/>
-          <w:szCs w:val="28"/>
-        </w:rPr>
-        <w:t>сервера</w:t>
-      </w:r>
-      <w:r>
-        <w:rPr>
-          <w:rFonts w:cs="Times New Roman"/>
-          <w:bCs/>
-          <w:color w:val="auto"/>
-          <w:szCs w:val="28"/>
-        </w:rPr>
-        <w:t xml:space="preserve"> (Рисунок </w:t>
-      </w:r>
-      <w:r>
-        <w:rPr>
-          <w:rFonts w:cs="Times New Roman"/>
-          <w:bCs/>
-          <w:color w:val="auto"/>
-          <w:szCs w:val="28"/>
-        </w:rPr>
-        <w:t>2.5</w:t>
-      </w:r>
-      <w:r>
-        <w:rPr>
-          <w:rFonts w:cs="Times New Roman"/>
-          <w:bCs/>
-          <w:color w:val="auto"/>
-          <w:szCs w:val="28"/>
-        </w:rPr>
-        <w:t>).</w:t>
-      </w:r>
+          <w:sz w:val="14"/>
+          <w:szCs w:val="28"/>
+        </w:rPr>
+      </w:pPr>
+      <w:bookmarkStart w:id="0" w:name="_GoBack"/>
+      <w:bookmarkEnd w:id="0"/>
     </w:p>
     <w:p>
       <w:pPr>
@@ -4275,7 +4434,8 @@
           <w:ilvl w:val="0"/>
           <w:numId w:val="0"/>
         </w:numPr>
-        <w:spacing w:after="0" w:line="240" w:lineRule="auto"/>
+        <w:spacing w:before="240" w:after="0" w:line="240" w:lineRule="auto"/>
+        <w:ind w:firstLine="709"/>
         <w:contextualSpacing/>
         <w:jc w:val="both"/>
         <w:outlineLvl w:val="1"/>
@@ -4286,6 +4446,104 @@
           <w:szCs w:val="28"/>
         </w:rPr>
       </w:pPr>
+      <w:r>
+        <w:rPr>
+          <w:rFonts w:cs="Times New Roman"/>
+          <w:b/>
+          <w:bCs/>
+          <w:i/>
+          <w:color w:val="auto"/>
+          <w:szCs w:val="28"/>
+        </w:rPr>
+        <w:t>2.2.</w:t>
+      </w:r>
+      <w:r>
+        <w:rPr>
+          <w:rFonts w:cs="Times New Roman"/>
+          <w:b/>
+          <w:bCs/>
+          <w:i/>
+          <w:color w:val="auto"/>
+          <w:szCs w:val="28"/>
+        </w:rPr>
+        <w:t>2</w:t>
+      </w:r>
+      <w:proofErr w:type="gramStart"/>
+      <w:r>
+        <w:rPr>
+          <w:rFonts w:cs="Times New Roman"/>
+          <w:b/>
+          <w:bCs/>
+          <w:i/>
+          <w:color w:val="auto"/>
+          <w:szCs w:val="28"/>
+        </w:rPr>
+        <w:t xml:space="preserve"> </w:t>
+      </w:r>
+      <w:r>
+        <w:rPr>
+          <w:rFonts w:cs="Times New Roman"/>
+          <w:bCs/>
+          <w:color w:val="auto"/>
+          <w:szCs w:val="28"/>
+        </w:rPr>
+        <w:t>Н</w:t>
+      </w:r>
+      <w:proofErr w:type="gramEnd"/>
+      <w:r>
+        <w:rPr>
+          <w:rFonts w:cs="Times New Roman"/>
+          <w:bCs/>
+          <w:color w:val="auto"/>
+          <w:szCs w:val="28"/>
+        </w:rPr>
+        <w:t xml:space="preserve">а основе описанных в начале главы выводов по архитектуре, составлена схема взаимодействия компонентов приложения между собой для </w:t>
+      </w:r>
+      <w:r>
+        <w:rPr>
+          <w:rFonts w:cs="Times New Roman"/>
+          <w:bCs/>
+          <w:color w:val="auto"/>
+          <w:szCs w:val="28"/>
+        </w:rPr>
+        <w:t>сервера</w:t>
+      </w:r>
+      <w:r>
+        <w:rPr>
+          <w:rFonts w:cs="Times New Roman"/>
+          <w:bCs/>
+          <w:color w:val="auto"/>
+          <w:szCs w:val="28"/>
+        </w:rPr>
+        <w:t xml:space="preserve"> (р</w:t>
+      </w:r>
+      <w:r>
+        <w:rPr>
+          <w:rFonts w:cs="Times New Roman"/>
+          <w:bCs/>
+          <w:color w:val="auto"/>
+          <w:szCs w:val="28"/>
+        </w:rPr>
+        <w:t xml:space="preserve">исунок </w:t>
+      </w:r>
+      <w:r>
+        <w:rPr>
+          <w:rFonts w:cs="Times New Roman"/>
+          <w:bCs/>
+          <w:color w:val="auto"/>
+          <w:szCs w:val="28"/>
+        </w:rPr>
+        <w:t>2.5</w:t>
+      </w:r>
+      <w:r>
+        <w:rPr>
+          <w:rFonts w:cs="Times New Roman"/>
+          <w:bCs/>
+          <w:color w:val="auto"/>
+          <w:szCs w:val="28"/>
+        </w:rPr>
+        <w:t>).</w:t>
+      </w:r>
     </w:p>
     <w:p>
       <w:pPr>
@@ -4295,6 +4553,25 @@
           <w:numId w:val="0"/>
         </w:numPr>
         <w:spacing w:after="0" w:line="240" w:lineRule="auto"/>
+        <w:contextualSpacing/>
+        <w:jc w:val="both"/>
+        <w:outlineLvl w:val="1"/>
+        <w:rPr>
+          <w:rFonts w:cs="Times New Roman"/>
+          <w:bCs/>
+          <w:color w:val="auto"/>
+          <w:szCs w:val="28"/>
+        </w:rPr>
+      </w:pPr>
+    </w:p>
+    <w:p>
+      <w:pPr>
+        <w:pStyle w:val="21"/>
+        <w:numPr>
+          <w:ilvl w:val="0"/>
+          <w:numId w:val="0"/>
+        </w:numPr>
+        <w:spacing w:after="0" w:line="240" w:lineRule="auto"/>
         <w:ind w:left="576" w:hanging="576"/>
         <w:contextualSpacing/>
         <w:jc w:val="center"/>
@@ -4314,12 +4591,8 @@
           <w:szCs w:val="28"/>
         </w:rPr>
         <w:pict>
-          <v:shape id="_x0000_i1029" type="#_x0000_t75" style="width:321pt;height:258pt" o:bordertopcolor="this" o:borderleftcolor="this" o:borderbottomcolor="this" o:borderrightcolor="this">
+          <v:shape id="_x0000_i1028" type="#_x0000_t75" style="width:285pt;height:246pt">
             <v:imagedata r:id="rId13" o:title="пвпвавпва"/>
-            <w10:bordertop type="single" width="4"/>
-            <w10:borderleft type="single" width="4"/>
-            <w10:borderbottom type="single" width="4"/>
-            <w10:borderright type="single" width="4"/>
           </v:shape>
         </w:pict>
       </w:r>
@@ -4657,12 +4930,11 @@
         <w:rPr>
           <w:rFonts w:cs="Times New Roman"/>
           <w:b/>
-          <w:i/>
           <w:iCs/>
           <w:color w:val="auto"/>
           <w:szCs w:val="28"/>
         </w:rPr>
-        <w:t>DFD-</w:t>
+        <w:t>М</w:t>
       </w:r>
       <w:r>
         <w:rPr>
@@ -4671,7 +4943,16 @@
           <w:color w:val="auto"/>
           <w:szCs w:val="28"/>
         </w:rPr>
-        <w:t>модель</w:t>
+        <w:t>одель</w:t>
+      </w:r>
+      <w:r>
+        <w:rPr>
+          <w:rFonts w:cs="Times New Roman"/>
+          <w:b/>
+          <w:color w:val="auto"/>
+          <w:szCs w:val="28"/>
+        </w:rPr>
+        <w:t xml:space="preserve"> потоков данных</w:t>
       </w:r>
       <w:r>
         <w:rPr>
@@ -4719,87 +5000,15 @@
       <w:r>
         <w:tab/>
       </w:r>
-      <w:proofErr w:type="gramStart"/>
-      <w:r>
-        <w:rPr>
-          <w:rFonts w:cs="Times New Roman"/>
-          <w:i/>
-          <w:iCs/>
-          <w:color w:val="auto"/>
-          <w:szCs w:val="28"/>
-          <w:lang w:val="en-US"/>
-        </w:rPr>
-        <w:t>DFD</w:t>
-      </w:r>
-      <w:r>
-        <w:rPr>
-          <w:rFonts w:cs="Times New Roman"/>
-          <w:i/>
-          <w:iCs/>
-          <w:color w:val="auto"/>
-          <w:szCs w:val="28"/>
-        </w:rPr>
-        <w:t>-</w:t>
-      </w:r>
-      <w:r>
-        <w:rPr>
-          <w:rFonts w:cs="Times New Roman"/>
-          <w:color w:val="auto"/>
-          <w:szCs w:val="28"/>
-        </w:rPr>
-        <w:t>модель</w:t>
-      </w:r>
-      <w:r>
-        <w:rPr>
-          <w:rFonts w:cs="Times New Roman"/>
-          <w:color w:val="auto"/>
-          <w:szCs w:val="28"/>
-        </w:rPr>
+      <w:r>
+        <w:t>Модель потоков данных</w:t>
+      </w:r>
+      <w:r>
         <w:t xml:space="preserve"> </w:t>
       </w:r>
       <w:r>
-        <w:t>(</w:t>
-      </w:r>
-      <w:r>
-        <w:rPr>
-          <w:i/>
-          <w:lang w:val="en-US"/>
-        </w:rPr>
-        <w:t>data</w:t>
-      </w:r>
-      <w:r>
-        <w:rPr>
-          <w:i/>
-        </w:rPr>
-        <w:t xml:space="preserve"> </w:t>
-      </w:r>
-      <w:r>
-        <w:rPr>
-          <w:i/>
-          <w:lang w:val="en-US"/>
-        </w:rPr>
-        <w:t>flow</w:t>
-      </w:r>
-      <w:r>
-        <w:rPr>
-          <w:i/>
-        </w:rPr>
-        <w:t xml:space="preserve"> </w:t>
-      </w:r>
-      <w:r>
-        <w:rPr>
-          <w:i/>
-          <w:lang w:val="en-US"/>
-        </w:rPr>
-        <w:t>diagrams</w:t>
-      </w:r>
-      <w:r>
-        <w:t>)</w:t>
-      </w:r>
-      <w:r>
-        <w:t xml:space="preserve"> используются при предварительном проектировании, для отслеживания потоков данных, с целью на раннем этапе выявить недостатки системы.</w:t>
-      </w:r>
-      <w:proofErr w:type="gramEnd"/>
+        <w:t>используются при предварительном проектировании, для отслеживания потоков данных, с целью на раннем этапе выявить недостатки системы.</w:t>
+      </w:r>
     </w:p>
     <w:p>
       <w:pPr>
@@ -4824,33 +5033,31 @@
         <w:t>6</w:t>
       </w:r>
       <w:r>
+        <w:t xml:space="preserve"> представлена </w:t>
+      </w:r>
+      <w:r>
+        <w:rPr>
+          <w:rFonts w:cs="Times New Roman"/>
+          <w:color w:val="auto"/>
+          <w:szCs w:val="28"/>
+        </w:rPr>
+        <w:t>модель</w:t>
+      </w:r>
+      <w:r>
+        <w:rPr>
+          <w:rFonts w:cs="Times New Roman"/>
+          <w:color w:val="auto"/>
+          <w:szCs w:val="28"/>
+        </w:rPr>
+        <w:t xml:space="preserve"> потоков данных</w:t>
+      </w:r>
+      <w:r>
+        <w:rPr>
+          <w:rFonts w:cs="Times New Roman"/>
+          <w:color w:val="auto"/>
+          <w:szCs w:val="28"/>
+        </w:rPr>
         <w:t xml:space="preserve"> </w:t>
-      </w:r>
-      <w:proofErr w:type="gramStart"/>
-      <w:r>
-        <w:t>представлена</w:t>
-      </w:r>
-      <w:proofErr w:type="gramEnd"/>
-      <w:r>
-        <w:t xml:space="preserve"> </w:t>
-      </w:r>
-      <w:r>
-        <w:rPr>
-          <w:rFonts w:cs="Times New Roman"/>
-          <w:i/>
-          <w:iCs/>
-          <w:color w:val="auto"/>
-          <w:szCs w:val="28"/>
-        </w:rPr>
-        <w:t>DFD-</w:t>
-      </w:r>
-      <w:r>
-        <w:rPr>
-          <w:rFonts w:cs="Times New Roman"/>
-          <w:color w:val="auto"/>
-          <w:szCs w:val="28"/>
-        </w:rPr>
-        <w:t xml:space="preserve">модель </w:t>
       </w:r>
       <w:r>
         <w:t>для клиентского приложения системы окраски стен.</w:t>
@@ -4879,7 +5086,7 @@
         <w:spacing w:after="0" w:line="240" w:lineRule="auto"/>
         <w:ind w:left="432" w:hanging="432"/>
         <w:contextualSpacing/>
-        <w:jc w:val="both"/>
+        <w:jc w:val="center"/>
         <w:outlineLvl w:val="1"/>
       </w:pPr>
       <w:r>
@@ -4889,8 +5096,8 @@
         </w:rPr>
         <w:drawing>
           <wp:inline distT="0" distB="0" distL="0" distR="0">
-            <wp:extent cx="6315710" cy="3317240"/>
-            <wp:effectExtent l="19050" t="19050" r="27940" b="16510"/>
+            <wp:extent cx="6293922" cy="3259687"/>
+            <wp:effectExtent l="0" t="0" r="0" b="0"/>
             <wp:docPr id="3" name="Picture 3" descr="C:\Users\lanta\AppData\Local\Microsoft\Windows\INetCache\Content.Word\аауакуакав.png"/>
             <wp:cNvGraphicFramePr>
               <a:graphicFrameLocks xmlns:a="http://schemas.openxmlformats.org/drawingml/2006/main" noChangeAspect="1"/>
@@ -4904,7 +5111,7 @@
                       <a:picLocks noChangeAspect="1" noChangeArrowheads="1"/>
                     </pic:cNvPicPr>
                   </pic:nvPicPr>
-                  <pic:blipFill>
+                  <pic:blipFill rotWithShape="1">
                     <a:blip r:embed="rId14" cstate="print">
                       <a:extLst>
                         <a:ext uri="{28A0092B-C50C-407E-A947-70E740481C1C}">
@@ -4912,29 +5119,27 @@
                         </a:ext>
                       </a:extLst>
                     </a:blip>
-                    <a:srcRect/>
-                    <a:stretch>
-                      <a:fillRect/>
-                    </a:stretch>
+                    <a:srcRect l="1130" b="2509"/>
+                    <a:stretch/>
                   </pic:blipFill>
                   <pic:spPr bwMode="auto">
                     <a:xfrm>
                       <a:off x="0" y="0"/>
-                      <a:ext cx="6315710" cy="3317240"/>
+                      <a:ext cx="6303817" cy="3264812"/>
                     </a:xfrm>
                     <a:prstGeom prst="rect">
                       <a:avLst/>
                     </a:prstGeom>
                     <a:noFill/>
-                    <a:ln w="6350" cmpd="sng">
-                      <a:solidFill>
-                        <a:srgbClr val="000000"/>
-                      </a:solidFill>
-                      <a:miter lim="800000"/>
-                      <a:headEnd/>
-                      <a:tailEnd/>
+                    <a:ln>
+                      <a:noFill/>
                     </a:ln>
                     <a:effectLst/>
+                    <a:extLst>
+                      <a:ext uri="{53640926-AAD7-44D8-BBD7-CCE9431645EC}">
+                        <a14:shadowObscured xmlns:a14="http://schemas.microsoft.com/office/drawing/2010/main"/>
+                      </a:ext>
+                    </a:extLst>
                   </pic:spPr>
                 </pic:pic>
               </a:graphicData>
@@ -5009,6 +5214,9 @@
       </w:r>
       <w:r>
         <w:rPr>
+          <w:rFonts w:ascii="Times New Roman" w:hAnsi="Times New Roman" w:cs="Times New Roman"/>
+          <w:sz w:val="28"/>
+          <w:szCs w:val="28"/>
           <w:lang w:val="ru-RU"/>
         </w:rPr>
         <w:t xml:space="preserve"> </w:t>
@@ -5016,32 +5224,38 @@
       <w:r>
         <w:rPr>
           <w:rFonts w:ascii="Times New Roman" w:hAnsi="Times New Roman" w:cs="Times New Roman"/>
-          <w:i/>
-          <w:iCs/>
-          <w:sz w:val="28"/>
-          <w:szCs w:val="28"/>
-        </w:rPr>
-        <w:t>DFD</w:t>
-      </w:r>
-      <w:r>
-        <w:rPr>
-          <w:rFonts w:ascii="Times New Roman" w:hAnsi="Times New Roman" w:cs="Times New Roman"/>
-          <w:i/>
-          <w:iCs/>
-          <w:sz w:val="28"/>
-          <w:szCs w:val="28"/>
-          <w:lang w:val="ru-RU"/>
-        </w:rPr>
-        <w:t>-</w:t>
-      </w:r>
-      <w:r>
-        <w:rPr>
-          <w:rFonts w:ascii="Times New Roman" w:hAnsi="Times New Roman" w:cs="Times New Roman"/>
-          <w:sz w:val="28"/>
-          <w:szCs w:val="28"/>
-          <w:lang w:val="ru-RU"/>
-        </w:rPr>
-        <w:t xml:space="preserve">модель </w:t>
+          <w:sz w:val="28"/>
+          <w:szCs w:val="28"/>
+          <w:lang w:val="ru-RU"/>
+        </w:rPr>
+        <w:t>М</w:t>
+      </w:r>
+      <w:r>
+        <w:rPr>
+          <w:rFonts w:ascii="Times New Roman" w:hAnsi="Times New Roman" w:cs="Times New Roman"/>
+          <w:sz w:val="28"/>
+          <w:szCs w:val="28"/>
+          <w:lang w:val="ru-RU"/>
+        </w:rPr>
+        <w:t>одель</w:t>
+      </w:r>
+      <w:r>
+        <w:rPr>
+          <w:rFonts w:ascii="Times New Roman" w:hAnsi="Times New Roman" w:cs="Times New Roman"/>
+          <w:sz w:val="28"/>
+          <w:szCs w:val="28"/>
+          <w:lang w:val="ru-RU"/>
+        </w:rPr>
+        <w:t xml:space="preserve"> потоков данных</w:t>
+      </w:r>
+      <w:r>
+        <w:rPr>
+          <w:rFonts w:ascii="Times New Roman" w:hAnsi="Times New Roman" w:cs="Times New Roman"/>
+          <w:sz w:val="28"/>
+          <w:szCs w:val="28"/>
+          <w:lang w:val="ru-RU"/>
+        </w:rPr>
+        <w:t xml:space="preserve"> </w:t>
       </w:r>
       <w:r>
         <w:rPr>
@@ -5061,6 +5275,25 @@
         </w:rPr>
         <w:t xml:space="preserve"> приложения</w:t>
       </w:r>
+    </w:p>
+    <w:p>
+      <w:pPr>
+        <w:pBdr>
+          <w:top w:val="nil"/>
+          <w:left w:val="nil"/>
+          <w:bottom w:val="nil"/>
+          <w:right w:val="nil"/>
+          <w:between w:val="nil"/>
+        </w:pBdr>
+        <w:spacing w:after="0" w:line="240" w:lineRule="auto"/>
+        <w:jc w:val="center"/>
+        <w:rPr>
+          <w:rFonts w:ascii="Times New Roman" w:hAnsi="Times New Roman" w:cs="Times New Roman"/>
+          <w:sz w:val="28"/>
+          <w:szCs w:val="28"/>
+          <w:lang w:val="ru-RU"/>
+        </w:rPr>
+      </w:pPr>
     </w:p>
     <w:p>
       <w:pPr>
@@ -5076,8 +5309,13 @@
         <w:outlineLvl w:val="1"/>
       </w:pPr>
       <w:r>
-        <w:lastRenderedPageBreak/>
-        <w:t>Как видно из диаграммы выше клиентское приложение состоит из двух основных процессов: нормализации полученного из внешнего источника изображения и его отправки.</w:t>
+        <w:t xml:space="preserve">Как видно из диаграммы </w:t>
+      </w:r>
+      <w:r>
+        <w:t>2.6,</w:t>
+      </w:r>
+      <w:r>
+        <w:t xml:space="preserve"> клиентское приложение состоит из двух основных процессов: нормализации полученного из внешнего источника изображения и его отправки.</w:t>
       </w:r>
     </w:p>
     <w:p>
@@ -5259,25 +5497,7 @@
         <w:t>7</w:t>
       </w:r>
       <w:r>
-        <w:t xml:space="preserve"> </w:t>
-      </w:r>
-      <w:proofErr w:type="gramStart"/>
-      <w:r>
-        <w:t>представлена</w:t>
-      </w:r>
-      <w:proofErr w:type="gramEnd"/>
-      <w:r>
-        <w:t xml:space="preserve"> </w:t>
-      </w:r>
-      <w:r>
-        <w:rPr>
-          <w:rFonts w:cs="Times New Roman"/>
-          <w:i/>
-          <w:iCs/>
-          <w:color w:val="auto"/>
-          <w:szCs w:val="28"/>
-        </w:rPr>
-        <w:t>DFD-</w:t>
+        <w:t xml:space="preserve"> представлена </w:t>
       </w:r>
       <w:r>
         <w:rPr>
@@ -5286,6 +5506,14 @@
           <w:szCs w:val="28"/>
         </w:rPr>
         <w:t>модель</w:t>
+      </w:r>
+      <w:r>
+        <w:rPr>
+          <w:rFonts w:cs="Times New Roman"/>
+          <w:color w:val="auto"/>
+          <w:szCs w:val="28"/>
+        </w:rPr>
+        <w:t xml:space="preserve"> потоков данных</w:t>
       </w:r>
       <w:r>
         <w:rPr>
@@ -5335,12 +5563,8 @@
       </w:pPr>
       <w:r>
         <w:pict>
-          <v:shape id="_x0000_i1030" type="#_x0000_t75" style="width:498pt;height:304.5pt" o:bordertopcolor="this" o:borderleftcolor="this" o:borderbottomcolor="this" o:borderrightcolor="this">
-            <v:imagedata r:id="rId15" o:title="апупекпакк" croptop="-2962f" cropbottom="-2192f"/>
-            <w10:bordertop type="single" width="4"/>
-            <w10:borderleft type="single" width="4"/>
-            <w10:borderbottom type="single" width="4"/>
-            <w10:borderright type="single" width="4"/>
+          <v:shape id="_x0000_i1029" type="#_x0000_t75" style="width:466.5pt;height:279pt" o:bordertopcolor="this" o:borderleftcolor="this" o:borderbottomcolor="this" o:borderrightcolor="this">
+            <v:imagedata r:id="rId15" o:title="апупекпакк" croptop="1363f" cropbottom="-673f" cropleft="1723f" cropright="2584f"/>
           </v:shape>
         </w:pict>
       </w:r>
@@ -5415,32 +5639,21 @@
       <w:r>
         <w:rPr>
           <w:rFonts w:ascii="Times New Roman" w:hAnsi="Times New Roman" w:cs="Times New Roman"/>
-          <w:i/>
           <w:iCs/>
           <w:sz w:val="28"/>
           <w:szCs w:val="28"/>
-        </w:rPr>
-        <w:t>DFD</w:t>
-      </w:r>
-      <w:r>
-        <w:rPr>
-          <w:rFonts w:ascii="Times New Roman" w:hAnsi="Times New Roman" w:cs="Times New Roman"/>
-          <w:i/>
-          <w:iCs/>
-          <w:sz w:val="28"/>
-          <w:szCs w:val="28"/>
-          <w:lang w:val="ru-RU"/>
-        </w:rPr>
-        <w:t>-</w:t>
-      </w:r>
-      <w:r>
-        <w:rPr>
-          <w:rFonts w:ascii="Times New Roman" w:hAnsi="Times New Roman" w:cs="Times New Roman"/>
-          <w:sz w:val="28"/>
-          <w:szCs w:val="28"/>
-          <w:lang w:val="ru-RU"/>
-        </w:rPr>
-        <w:t>модель серверного приложения</w:t>
+          <w:lang w:val="ru-RU"/>
+        </w:rPr>
+        <w:t>Модель потоков данных</w:t>
+      </w:r>
+      <w:r>
+        <w:rPr>
+          <w:rFonts w:ascii="Times New Roman" w:hAnsi="Times New Roman" w:cs="Times New Roman"/>
+          <w:sz w:val="28"/>
+          <w:szCs w:val="28"/>
+          <w:lang w:val="ru-RU"/>
+        </w:rPr>
+        <w:t xml:space="preserve"> серверного приложения</w:t>
       </w:r>
     </w:p>
     <w:p>
@@ -5592,7 +5805,7 @@
           <w:lang w:val="en-US"/>
         </w:rPr>
         <w:pict>
-          <v:shape id="_x0000_i1031" type="#_x0000_t75" style="width:492pt;height:196.5pt" o:bordertopcolor="this" o:borderleftcolor="this" o:borderbottomcolor="this" o:borderrightcolor="this">
+          <v:shape id="_x0000_i1030" type="#_x0000_t75" style="width:492pt;height:196.5pt" o:bordertopcolor="this" o:borderleftcolor="this" o:borderbottomcolor="this" o:borderrightcolor="this">
             <v:imagedata r:id="rId16" o:title="ваывав" croptop="-3018f" cropbottom="-9298f"/>
             <w10:bordertop type="single" width="4"/>
             <w10:borderleft type="single" width="4"/>
@@ -5653,39 +5866,39 @@
       </w:r>
       <w:r>
         <w:rPr>
+          <w:rFonts w:ascii="Times New Roman" w:hAnsi="Times New Roman" w:cs="Times New Roman"/>
+          <w:sz w:val="28"/>
+          <w:szCs w:val="28"/>
+          <w:lang w:val="ru-RU"/>
+        </w:rPr>
+        <w:t>М</w:t>
+      </w:r>
+      <w:r>
+        <w:rPr>
+          <w:rFonts w:ascii="Times New Roman" w:hAnsi="Times New Roman" w:cs="Times New Roman"/>
+          <w:sz w:val="28"/>
+          <w:szCs w:val="28"/>
+          <w:lang w:val="ru-RU"/>
+        </w:rPr>
+        <w:t>одель</w:t>
+      </w:r>
+      <w:r>
+        <w:rPr>
+          <w:rFonts w:ascii="Times New Roman" w:hAnsi="Times New Roman" w:cs="Times New Roman"/>
+          <w:sz w:val="28"/>
+          <w:szCs w:val="28"/>
+          <w:lang w:val="ru-RU"/>
+        </w:rPr>
+        <w:t xml:space="preserve"> потоков данных</w:t>
+      </w:r>
+      <w:r>
+        <w:rPr>
+          <w:rFonts w:ascii="Times New Roman" w:hAnsi="Times New Roman" w:cs="Times New Roman"/>
+          <w:sz w:val="28"/>
+          <w:szCs w:val="28"/>
           <w:lang w:val="ru-RU"/>
         </w:rPr>
         <w:t xml:space="preserve"> </w:t>
-      </w:r>
-      <w:r>
-        <w:rPr>
-          <w:rFonts w:ascii="Times New Roman" w:hAnsi="Times New Roman" w:cs="Times New Roman"/>
-          <w:i/>
-          <w:iCs/>
-          <w:sz w:val="28"/>
-          <w:szCs w:val="28"/>
-        </w:rPr>
-        <w:t>DFD</w:t>
-      </w:r>
-      <w:r>
-        <w:rPr>
-          <w:rFonts w:ascii="Times New Roman" w:hAnsi="Times New Roman" w:cs="Times New Roman"/>
-          <w:i/>
-          <w:iCs/>
-          <w:sz w:val="28"/>
-          <w:szCs w:val="28"/>
-          <w:lang w:val="ru-RU"/>
-        </w:rPr>
-        <w:t>-</w:t>
-      </w:r>
-      <w:r>
-        <w:rPr>
-          <w:rFonts w:ascii="Times New Roman" w:hAnsi="Times New Roman" w:cs="Times New Roman"/>
-          <w:sz w:val="28"/>
-          <w:szCs w:val="28"/>
-          <w:lang w:val="ru-RU"/>
-        </w:rPr>
-        <w:t xml:space="preserve">модель </w:t>
       </w:r>
       <w:r>
         <w:rPr>
@@ -5967,8 +6180,8 @@
       </w:pPr>
       <w:r>
         <w:pict>
-          <v:shape id="_x0000_i1032" type="#_x0000_t75" style="width:498pt;height:168pt" o:bordertopcolor="this" o:borderleftcolor="this" o:borderbottomcolor="this" o:borderrightcolor="this">
-            <v:imagedata r:id="rId17" o:title="ыпыкп" croptop="646f" cropbottom="-679f"/>
+          <v:shape id="_x0000_i1031" type="#_x0000_t75" style="width:7in;height:183pt" o:bordertopcolor="this" o:borderleftcolor="this" o:borderbottomcolor="this" o:borderrightcolor="this">
+            <v:imagedata r:id="rId17" o:title="ыпыкп" croptop="-2276f" cropbottom="-3231f" cropleft="-861f"/>
             <w10:bordertop type="single" width="4"/>
             <w10:borderleft type="single" width="4"/>
             <w10:borderbottom type="single" width="4"/>
@@ -6040,39 +6253,39 @@
       </w:r>
       <w:r>
         <w:rPr>
+          <w:rFonts w:ascii="Times New Roman" w:hAnsi="Times New Roman" w:cs="Times New Roman"/>
+          <w:sz w:val="28"/>
+          <w:szCs w:val="28"/>
+          <w:lang w:val="ru-RU"/>
+        </w:rPr>
+        <w:t xml:space="preserve"> М</w:t>
+      </w:r>
+      <w:r>
+        <w:rPr>
+          <w:rFonts w:ascii="Times New Roman" w:hAnsi="Times New Roman" w:cs="Times New Roman"/>
+          <w:sz w:val="28"/>
+          <w:szCs w:val="28"/>
+          <w:lang w:val="ru-RU"/>
+        </w:rPr>
+        <w:t>одель</w:t>
+      </w:r>
+      <w:r>
+        <w:rPr>
+          <w:rFonts w:ascii="Times New Roman" w:hAnsi="Times New Roman" w:cs="Times New Roman"/>
+          <w:sz w:val="28"/>
+          <w:szCs w:val="28"/>
+          <w:lang w:val="ru-RU"/>
+        </w:rPr>
+        <w:t xml:space="preserve"> потоков данных</w:t>
+      </w:r>
+      <w:r>
+        <w:rPr>
+          <w:rFonts w:ascii="Times New Roman" w:hAnsi="Times New Roman" w:cs="Times New Roman"/>
+          <w:sz w:val="28"/>
+          <w:szCs w:val="28"/>
           <w:lang w:val="ru-RU"/>
         </w:rPr>
         <w:t xml:space="preserve"> </w:t>
-      </w:r>
-      <w:r>
-        <w:rPr>
-          <w:rFonts w:ascii="Times New Roman" w:hAnsi="Times New Roman" w:cs="Times New Roman"/>
-          <w:i/>
-          <w:iCs/>
-          <w:sz w:val="28"/>
-          <w:szCs w:val="28"/>
-        </w:rPr>
-        <w:t>DFD</w:t>
-      </w:r>
-      <w:r>
-        <w:rPr>
-          <w:rFonts w:ascii="Times New Roman" w:hAnsi="Times New Roman" w:cs="Times New Roman"/>
-          <w:i/>
-          <w:iCs/>
-          <w:sz w:val="28"/>
-          <w:szCs w:val="28"/>
-          <w:lang w:val="ru-RU"/>
-        </w:rPr>
-        <w:t>-</w:t>
-      </w:r>
-      <w:r>
-        <w:rPr>
-          <w:rFonts w:ascii="Times New Roman" w:hAnsi="Times New Roman" w:cs="Times New Roman"/>
-          <w:sz w:val="28"/>
-          <w:szCs w:val="28"/>
-          <w:lang w:val="ru-RU"/>
-        </w:rPr>
-        <w:t xml:space="preserve">модель </w:t>
       </w:r>
       <w:r>
         <w:rPr>
@@ -6347,7 +6560,7 @@
             <w:sz w:val="28"/>
             <w:szCs w:val="28"/>
           </w:rPr>
-          <w:t>29</w:t>
+          <w:t>25</w:t>
         </w:r>
         <w:r>
           <w:rPr>
@@ -10641,7 +10854,7 @@
 </file>
 
 <file path=customXml/itemProps1.xml><?xml version="1.0" encoding="utf-8"?>
-<ds:datastoreItem xmlns:ds="http://schemas.openxmlformats.org/officeDocument/2006/customXml" ds:itemID="{3C7F1F9F-FFA9-4FD9-AE06-D0CF60CBD02C}">
+<ds:datastoreItem xmlns:ds="http://schemas.openxmlformats.org/officeDocument/2006/customXml" ds:itemID="{E6CF0AC3-5773-413A-A405-0331B3AB545E}">
   <ds:schemaRefs>
     <ds:schemaRef ds:uri="http://schemas.openxmlformats.org/officeDocument/2006/bibliography"/>
   </ds:schemaRefs>

</xml_diff>